<commit_message>
PPA changes on 05.12
</commit_message>
<xml_diff>
--- a/PPA_TimeStation_A1.docx
+++ b/PPA_TimeStation_A1.docx
@@ -14,12 +14,6 @@
         <w:gridCol w:w="4264"/>
       </w:tblGrid>
       <w:tr>
-        <w:tblPrEx>
-          <w:tblCellMar>
-            <w:top w:w="0" w:type="dxa"/>
-            <w:bottom w:w="0" w:type="dxa"/>
-          </w:tblCellMar>
-        </w:tblPrEx>
         <w:tc>
           <w:tcPr>
             <w:tcW w:w="4264" w:type="dxa"/>
@@ -725,12 +719,6 @@
         <w:gridCol w:w="4961"/>
       </w:tblGrid>
       <w:tr>
-        <w:tblPrEx>
-          <w:tblCellMar>
-            <w:top w:w="0" w:type="dxa"/>
-            <w:bottom w:w="0" w:type="dxa"/>
-          </w:tblCellMar>
-        </w:tblPrEx>
         <w:trPr>
           <w:cantSplit/>
         </w:trPr>
@@ -936,12 +924,6 @@
         <w:gridCol w:w="2268"/>
       </w:tblGrid>
       <w:tr>
-        <w:tblPrEx>
-          <w:tblCellMar>
-            <w:top w:w="0" w:type="dxa"/>
-            <w:bottom w:w="0" w:type="dxa"/>
-          </w:tblCellMar>
-        </w:tblPrEx>
         <w:trPr>
           <w:cantSplit/>
         </w:trPr>
@@ -1063,12 +1045,6 @@
         </w:tc>
       </w:tr>
       <w:tr>
-        <w:tblPrEx>
-          <w:tblCellMar>
-            <w:top w:w="0" w:type="dxa"/>
-            <w:bottom w:w="0" w:type="dxa"/>
-          </w:tblCellMar>
-        </w:tblPrEx>
         <w:trPr>
           <w:cantSplit/>
         </w:trPr>
@@ -1152,12 +1128,6 @@
         </w:tc>
       </w:tr>
       <w:tr>
-        <w:tblPrEx>
-          <w:tblCellMar>
-            <w:top w:w="0" w:type="dxa"/>
-            <w:bottom w:w="0" w:type="dxa"/>
-          </w:tblCellMar>
-        </w:tblPrEx>
         <w:trPr>
           <w:cantSplit/>
         </w:trPr>
@@ -2903,7 +2873,8 @@
         <w:pStyle w:val="Heading1"/>
         <w:rPr>
           <w:rFonts w:ascii="Times New Roman" w:hAnsi="Times New Roman"/>
-          <w:szCs w:val="28"/>
+          <w:sz w:val="32"/>
+          <w:szCs w:val="22"/>
         </w:rPr>
       </w:pPr>
       <w:bookmarkStart w:id="1" w:name="_Toc157604178"/>
@@ -2928,6 +2899,20 @@
     </w:p>
     <w:p>
       <w:pPr>
+        <w:ind w:left="720"/>
+      </w:pPr>
+      <w:r>
+        <w:t>“TimeStation” ir programmu pāris, kas dod lietotajiem iespēju savienot kopā vienā tīklā vairākus klienta datorus un vienu galveno administratīvo datoru. Programmas paredz, ka ar administratīvo datoru, lietotājs spēj ātri un efektīvi kontrolēt piekļuvi un izmantošanas laiku noteiktajiem klienta datoriem. Veidojot programmas prasību specifikācijas dokumentu, tika izteikti vairāki procesi un darbības, kurām jātiek realizētām iekš programmām. Šis dokuments paredz šo realizāciju aprakstu veidošanu un izkārtošanu lasītājiem saprotamā veidā, lai jebkurš programmas lasītājs, gan izstrādātājs, gan gala lietotājs spētu orientēties kodā un saprast kā</w:t>
+      </w:r>
+      <w:r>
+        <w:t xml:space="preserve"> gala produkts st</w:t>
+      </w:r>
+      <w:r>
+        <w:t>rādā.</w:t>
+      </w:r>
+    </w:p>
+    <w:p>
+      <w:pPr>
         <w:pStyle w:val="Heading2"/>
         <w:rPr>
           <w:sz w:val="28"/>
@@ -2948,6 +2933,14 @@
     </w:p>
     <w:p>
       <w:pPr>
+        <w:ind w:left="720"/>
+      </w:pPr>
+      <w:r>
+        <w:t xml:space="preserve">Šim dokumentam ir jāspēj novest lasītāju pie pilnīgas sapratnes par katru no programmas “TimeStation” funkcijām. </w:t>
+      </w:r>
+    </w:p>
+    <w:p>
+      <w:pPr>
         <w:pStyle w:val="Heading2"/>
         <w:rPr>
           <w:sz w:val="28"/>
@@ -2963,6 +2956,11 @@
         <w:t>Darbības sfēra</w:t>
       </w:r>
       <w:bookmarkEnd w:id="4"/>
+    </w:p>
+    <w:p>
+      <w:pPr>
+        <w:ind w:left="720"/>
+      </w:pPr>
     </w:p>
     <w:p>
       <w:pPr>
@@ -3000,6 +2998,581 @@
         <w:t xml:space="preserve">  </w:t>
       </w:r>
     </w:p>
+    <w:tbl>
+      <w:tblPr>
+        <w:tblStyle w:val="ListTable3-Accent3"/>
+        <w:tblW w:w="0" w:type="auto"/>
+        <w:tblLook w:val="04A0" w:firstRow="1" w:lastRow="0" w:firstColumn="1" w:lastColumn="0" w:noHBand="0" w:noVBand="1"/>
+      </w:tblPr>
+      <w:tblGrid>
+        <w:gridCol w:w="2689"/>
+        <w:gridCol w:w="6373"/>
+      </w:tblGrid>
+      <w:tr>
+        <w:trPr>
+          <w:cnfStyle w:val="100000000000" w:firstRow="1" w:lastRow="0" w:firstColumn="0" w:lastColumn="0" w:oddVBand="0" w:evenVBand="0" w:oddHBand="0" w:evenHBand="0" w:firstRowFirstColumn="0" w:firstRowLastColumn="0" w:lastRowFirstColumn="0" w:lastRowLastColumn="0"/>
+          <w:trHeight w:val="338"/>
+        </w:trPr>
+        <w:tc>
+          <w:tcPr>
+            <w:cnfStyle w:val="001000000100" w:firstRow="0" w:lastRow="0" w:firstColumn="1" w:lastColumn="0" w:oddVBand="0" w:evenVBand="0" w:oddHBand="0" w:evenHBand="0" w:firstRowFirstColumn="1" w:firstRowLastColumn="0" w:lastRowFirstColumn="0" w:lastRowLastColumn="0"/>
+            <w:tcW w:w="2689" w:type="dxa"/>
+            <w:tcBorders>
+              <w:bottom w:val="single" w:sz="4" w:space="0" w:color="A5A5A5" w:themeColor="accent3"/>
+            </w:tcBorders>
+            <w:vAlign w:val="center"/>
+          </w:tcPr>
+          <w:p>
+            <w:pPr>
+              <w:pStyle w:val="Normalsmall"/>
+              <w:spacing w:before="0"/>
+              <w:jc w:val="center"/>
+              <w:rPr>
+                <w:rFonts w:ascii="Times New Roman" w:hAnsi="Times New Roman" w:cs="Times New Roman"/>
+                <w:i w:val="0"/>
+                <w:sz w:val="24"/>
+              </w:rPr>
+            </w:pPr>
+            <w:r>
+              <w:rPr>
+                <w:rFonts w:ascii="Times New Roman" w:hAnsi="Times New Roman" w:cs="Times New Roman"/>
+                <w:i w:val="0"/>
+                <w:sz w:val="24"/>
+              </w:rPr>
+              <w:t>Termins</w:t>
+            </w:r>
+          </w:p>
+        </w:tc>
+        <w:tc>
+          <w:tcPr>
+            <w:tcW w:w="6373" w:type="dxa"/>
+            <w:vAlign w:val="center"/>
+          </w:tcPr>
+          <w:p>
+            <w:pPr>
+              <w:pStyle w:val="Normalsmall"/>
+              <w:spacing w:before="0"/>
+              <w:jc w:val="center"/>
+              <w:cnfStyle w:val="100000000000" w:firstRow="1" w:lastRow="0" w:firstColumn="0" w:lastColumn="0" w:oddVBand="0" w:evenVBand="0" w:oddHBand="0" w:evenHBand="0" w:firstRowFirstColumn="0" w:firstRowLastColumn="0" w:lastRowFirstColumn="0" w:lastRowLastColumn="0"/>
+              <w:rPr>
+                <w:rFonts w:ascii="Times New Roman" w:hAnsi="Times New Roman" w:cs="Times New Roman"/>
+                <w:i w:val="0"/>
+                <w:sz w:val="24"/>
+              </w:rPr>
+            </w:pPr>
+            <w:r>
+              <w:rPr>
+                <w:rFonts w:ascii="Times New Roman" w:hAnsi="Times New Roman" w:cs="Times New Roman"/>
+                <w:i w:val="0"/>
+                <w:sz w:val="24"/>
+              </w:rPr>
+              <w:t>Skaidrojums</w:t>
+            </w:r>
+          </w:p>
+        </w:tc>
+      </w:tr>
+      <w:tr>
+        <w:trPr>
+          <w:cnfStyle w:val="000000100000" w:firstRow="0" w:lastRow="0" w:firstColumn="0" w:lastColumn="0" w:oddVBand="0" w:evenVBand="0" w:oddHBand="1" w:evenHBand="0" w:firstRowFirstColumn="0" w:firstRowLastColumn="0" w:lastRowFirstColumn="0" w:lastRowLastColumn="0"/>
+        </w:trPr>
+        <w:tc>
+          <w:tcPr>
+            <w:cnfStyle w:val="001000000000" w:firstRow="0" w:lastRow="0" w:firstColumn="1" w:lastColumn="0" w:oddVBand="0" w:evenVBand="0" w:oddHBand="0" w:evenHBand="0" w:firstRowFirstColumn="0" w:firstRowLastColumn="0" w:lastRowFirstColumn="0" w:lastRowLastColumn="0"/>
+            <w:tcW w:w="2689" w:type="dxa"/>
+            <w:tcBorders>
+              <w:right w:val="single" w:sz="4" w:space="0" w:color="auto"/>
+            </w:tcBorders>
+          </w:tcPr>
+          <w:p>
+            <w:pPr>
+              <w:pStyle w:val="Normalsmall"/>
+              <w:rPr>
+                <w:rFonts w:ascii="Times New Roman" w:hAnsi="Times New Roman" w:cs="Times New Roman"/>
+                <w:i w:val="0"/>
+              </w:rPr>
+            </w:pPr>
+            <w:r>
+              <w:rPr>
+                <w:rFonts w:ascii="Times New Roman" w:hAnsi="Times New Roman" w:cs="Times New Roman"/>
+                <w:i w:val="0"/>
+              </w:rPr>
+              <w:t>Administratīvā programma</w:t>
+            </w:r>
+          </w:p>
+        </w:tc>
+        <w:tc>
+          <w:tcPr>
+            <w:tcW w:w="6373" w:type="dxa"/>
+            <w:tcBorders>
+              <w:left w:val="single" w:sz="4" w:space="0" w:color="auto"/>
+            </w:tcBorders>
+          </w:tcPr>
+          <w:p>
+            <w:pPr>
+              <w:pStyle w:val="Normalsmall"/>
+              <w:spacing w:before="60" w:after="60"/>
+              <w:cnfStyle w:val="000000100000" w:firstRow="0" w:lastRow="0" w:firstColumn="0" w:lastColumn="0" w:oddVBand="0" w:evenVBand="0" w:oddHBand="1" w:evenHBand="0" w:firstRowFirstColumn="0" w:firstRowLastColumn="0" w:lastRowFirstColumn="0" w:lastRowLastColumn="0"/>
+              <w:rPr>
+                <w:rFonts w:ascii="Times New Roman" w:hAnsi="Times New Roman" w:cs="Times New Roman"/>
+                <w:i w:val="0"/>
+              </w:rPr>
+            </w:pPr>
+            <w:r>
+              <w:rPr>
+                <w:rFonts w:ascii="Times New Roman" w:hAnsi="Times New Roman" w:cs="Times New Roman"/>
+                <w:i w:val="0"/>
+              </w:rPr>
+              <w:t>Galvenā programma caur kuru ir iespējas veikt pieslēgto klientu datoru administrāciju.</w:t>
+            </w:r>
+          </w:p>
+        </w:tc>
+      </w:tr>
+      <w:tr>
+        <w:tc>
+          <w:tcPr>
+            <w:cnfStyle w:val="001000000000" w:firstRow="0" w:lastRow="0" w:firstColumn="1" w:lastColumn="0" w:oddVBand="0" w:evenVBand="0" w:oddHBand="0" w:evenHBand="0" w:firstRowFirstColumn="0" w:firstRowLastColumn="0" w:lastRowFirstColumn="0" w:lastRowLastColumn="0"/>
+            <w:tcW w:w="2689" w:type="dxa"/>
+            <w:tcBorders>
+              <w:top w:val="single" w:sz="4" w:space="0" w:color="A5A5A5" w:themeColor="accent3"/>
+              <w:bottom w:val="single" w:sz="4" w:space="0" w:color="A5A5A5" w:themeColor="accent3"/>
+              <w:right w:val="single" w:sz="4" w:space="0" w:color="auto"/>
+            </w:tcBorders>
+          </w:tcPr>
+          <w:p>
+            <w:pPr>
+              <w:pStyle w:val="Normalsmall"/>
+              <w:rPr>
+                <w:rFonts w:ascii="Times New Roman" w:hAnsi="Times New Roman" w:cs="Times New Roman"/>
+                <w:i w:val="0"/>
+              </w:rPr>
+            </w:pPr>
+            <w:r>
+              <w:rPr>
+                <w:rFonts w:ascii="Times New Roman" w:hAnsi="Times New Roman" w:cs="Times New Roman"/>
+                <w:i w:val="0"/>
+              </w:rPr>
+              <w:t>Administrators</w:t>
+            </w:r>
+          </w:p>
+        </w:tc>
+        <w:tc>
+          <w:tcPr>
+            <w:tcW w:w="6373" w:type="dxa"/>
+            <w:tcBorders>
+              <w:left w:val="single" w:sz="4" w:space="0" w:color="auto"/>
+            </w:tcBorders>
+          </w:tcPr>
+          <w:p>
+            <w:pPr>
+              <w:pStyle w:val="Normalsmall"/>
+              <w:spacing w:before="60" w:after="60"/>
+              <w:cnfStyle w:val="000000000000" w:firstRow="0" w:lastRow="0" w:firstColumn="0" w:lastColumn="0" w:oddVBand="0" w:evenVBand="0" w:oddHBand="0" w:evenHBand="0" w:firstRowFirstColumn="0" w:firstRowLastColumn="0" w:lastRowFirstColumn="0" w:lastRowLastColumn="0"/>
+              <w:rPr>
+                <w:rFonts w:ascii="Times New Roman" w:hAnsi="Times New Roman" w:cs="Times New Roman"/>
+                <w:i w:val="0"/>
+              </w:rPr>
+            </w:pPr>
+            <w:r>
+              <w:rPr>
+                <w:rFonts w:ascii="Times New Roman" w:hAnsi="Times New Roman" w:cs="Times New Roman"/>
+                <w:i w:val="0"/>
+              </w:rPr>
+              <w:t>Lietotājs kuram ir pieeja pie administratīvā datora.</w:t>
+            </w:r>
+          </w:p>
+        </w:tc>
+      </w:tr>
+      <w:tr>
+        <w:trPr>
+          <w:cnfStyle w:val="000000100000" w:firstRow="0" w:lastRow="0" w:firstColumn="0" w:lastColumn="0" w:oddVBand="0" w:evenVBand="0" w:oddHBand="1" w:evenHBand="0" w:firstRowFirstColumn="0" w:firstRowLastColumn="0" w:lastRowFirstColumn="0" w:lastRowLastColumn="0"/>
+        </w:trPr>
+        <w:tc>
+          <w:tcPr>
+            <w:cnfStyle w:val="001000000000" w:firstRow="0" w:lastRow="0" w:firstColumn="1" w:lastColumn="0" w:oddVBand="0" w:evenVBand="0" w:oddHBand="0" w:evenHBand="0" w:firstRowFirstColumn="0" w:firstRowLastColumn="0" w:lastRowFirstColumn="0" w:lastRowLastColumn="0"/>
+            <w:tcW w:w="2689" w:type="dxa"/>
+            <w:tcBorders>
+              <w:right w:val="single" w:sz="4" w:space="0" w:color="auto"/>
+            </w:tcBorders>
+          </w:tcPr>
+          <w:p>
+            <w:pPr>
+              <w:pStyle w:val="Normalsmall"/>
+              <w:rPr>
+                <w:rFonts w:ascii="Times New Roman" w:hAnsi="Times New Roman" w:cs="Times New Roman"/>
+                <w:i w:val="0"/>
+              </w:rPr>
+            </w:pPr>
+            <w:r>
+              <w:rPr>
+                <w:rFonts w:ascii="Times New Roman" w:hAnsi="Times New Roman" w:cs="Times New Roman"/>
+                <w:i w:val="0"/>
+              </w:rPr>
+              <w:t>Lietotāja programma</w:t>
+            </w:r>
+          </w:p>
+        </w:tc>
+        <w:tc>
+          <w:tcPr>
+            <w:tcW w:w="6373" w:type="dxa"/>
+            <w:tcBorders>
+              <w:left w:val="single" w:sz="4" w:space="0" w:color="auto"/>
+            </w:tcBorders>
+          </w:tcPr>
+          <w:p>
+            <w:pPr>
+              <w:pStyle w:val="Normalsmall"/>
+              <w:spacing w:before="60" w:after="60"/>
+              <w:cnfStyle w:val="000000100000" w:firstRow="0" w:lastRow="0" w:firstColumn="0" w:lastColumn="0" w:oddVBand="0" w:evenVBand="0" w:oddHBand="1" w:evenHBand="0" w:firstRowFirstColumn="0" w:firstRowLastColumn="0" w:lastRowFirstColumn="0" w:lastRowLastColumn="0"/>
+              <w:rPr>
+                <w:rFonts w:ascii="Times New Roman" w:hAnsi="Times New Roman" w:cs="Times New Roman"/>
+                <w:i w:val="0"/>
+              </w:rPr>
+            </w:pPr>
+            <w:r>
+              <w:rPr>
+                <w:rFonts w:ascii="Times New Roman" w:hAnsi="Times New Roman" w:cs="Times New Roman"/>
+                <w:i w:val="0"/>
+              </w:rPr>
+              <w:t>Programma kas atrodas uz jebkura kontrolējama datora un sniedz administratīvās programmas funkcionalitāti.</w:t>
+            </w:r>
+          </w:p>
+        </w:tc>
+      </w:tr>
+      <w:tr>
+        <w:tc>
+          <w:tcPr>
+            <w:cnfStyle w:val="001000000000" w:firstRow="0" w:lastRow="0" w:firstColumn="1" w:lastColumn="0" w:oddVBand="0" w:evenVBand="0" w:oddHBand="0" w:evenHBand="0" w:firstRowFirstColumn="0" w:firstRowLastColumn="0" w:lastRowFirstColumn="0" w:lastRowLastColumn="0"/>
+            <w:tcW w:w="2689" w:type="dxa"/>
+            <w:tcBorders>
+              <w:top w:val="single" w:sz="4" w:space="0" w:color="A5A5A5" w:themeColor="accent3"/>
+              <w:bottom w:val="single" w:sz="4" w:space="0" w:color="A5A5A5" w:themeColor="accent3"/>
+              <w:right w:val="single" w:sz="4" w:space="0" w:color="auto"/>
+            </w:tcBorders>
+          </w:tcPr>
+          <w:p>
+            <w:pPr>
+              <w:pStyle w:val="Normalsmall"/>
+              <w:rPr>
+                <w:rFonts w:ascii="Times New Roman" w:hAnsi="Times New Roman" w:cs="Times New Roman"/>
+                <w:i w:val="0"/>
+              </w:rPr>
+            </w:pPr>
+            <w:r>
+              <w:rPr>
+                <w:rFonts w:ascii="Times New Roman" w:hAnsi="Times New Roman" w:cs="Times New Roman"/>
+                <w:i w:val="0"/>
+              </w:rPr>
+              <w:t>Lietotājs</w:t>
+            </w:r>
+          </w:p>
+        </w:tc>
+        <w:tc>
+          <w:tcPr>
+            <w:tcW w:w="6373" w:type="dxa"/>
+            <w:tcBorders>
+              <w:left w:val="single" w:sz="4" w:space="0" w:color="auto"/>
+            </w:tcBorders>
+          </w:tcPr>
+          <w:p>
+            <w:pPr>
+              <w:pStyle w:val="Normalsmall"/>
+              <w:spacing w:before="60" w:after="60"/>
+              <w:cnfStyle w:val="000000000000" w:firstRow="0" w:lastRow="0" w:firstColumn="0" w:lastColumn="0" w:oddVBand="0" w:evenVBand="0" w:oddHBand="0" w:evenHBand="0" w:firstRowFirstColumn="0" w:firstRowLastColumn="0" w:lastRowFirstColumn="0" w:lastRowLastColumn="0"/>
+              <w:rPr>
+                <w:rFonts w:ascii="Times New Roman" w:hAnsi="Times New Roman" w:cs="Times New Roman"/>
+                <w:i w:val="0"/>
+              </w:rPr>
+            </w:pPr>
+            <w:r>
+              <w:rPr>
+                <w:rFonts w:ascii="Times New Roman" w:hAnsi="Times New Roman" w:cs="Times New Roman"/>
+                <w:i w:val="0"/>
+              </w:rPr>
+              <w:t>Jebkurš cilvēks kas izmanto brīvpieejas datoru.</w:t>
+            </w:r>
+          </w:p>
+        </w:tc>
+      </w:tr>
+      <w:tr>
+        <w:trPr>
+          <w:cnfStyle w:val="000000100000" w:firstRow="0" w:lastRow="0" w:firstColumn="0" w:lastColumn="0" w:oddVBand="0" w:evenVBand="0" w:oddHBand="1" w:evenHBand="0" w:firstRowFirstColumn="0" w:firstRowLastColumn="0" w:lastRowFirstColumn="0" w:lastRowLastColumn="0"/>
+        </w:trPr>
+        <w:tc>
+          <w:tcPr>
+            <w:cnfStyle w:val="001000000000" w:firstRow="0" w:lastRow="0" w:firstColumn="1" w:lastColumn="0" w:oddVBand="0" w:evenVBand="0" w:oddHBand="0" w:evenHBand="0" w:firstRowFirstColumn="0" w:firstRowLastColumn="0" w:lastRowFirstColumn="0" w:lastRowLastColumn="0"/>
+            <w:tcW w:w="2689" w:type="dxa"/>
+            <w:tcBorders>
+              <w:right w:val="single" w:sz="4" w:space="0" w:color="auto"/>
+            </w:tcBorders>
+          </w:tcPr>
+          <w:p>
+            <w:pPr>
+              <w:pStyle w:val="Normalsmall"/>
+              <w:rPr>
+                <w:rFonts w:ascii="Times New Roman" w:hAnsi="Times New Roman" w:cs="Times New Roman"/>
+                <w:i w:val="0"/>
+              </w:rPr>
+            </w:pPr>
+            <w:r>
+              <w:rPr>
+                <w:rFonts w:ascii="Times New Roman" w:hAnsi="Times New Roman" w:cs="Times New Roman"/>
+                <w:i w:val="0"/>
+              </w:rPr>
+              <w:t>Savienojums</w:t>
+            </w:r>
+          </w:p>
+        </w:tc>
+        <w:tc>
+          <w:tcPr>
+            <w:tcW w:w="6373" w:type="dxa"/>
+            <w:tcBorders>
+              <w:left w:val="single" w:sz="4" w:space="0" w:color="auto"/>
+            </w:tcBorders>
+          </w:tcPr>
+          <w:p>
+            <w:pPr>
+              <w:pStyle w:val="Normalsmall"/>
+              <w:spacing w:before="60" w:after="60"/>
+              <w:cnfStyle w:val="000000100000" w:firstRow="0" w:lastRow="0" w:firstColumn="0" w:lastColumn="0" w:oddVBand="0" w:evenVBand="0" w:oddHBand="1" w:evenHBand="0" w:firstRowFirstColumn="0" w:firstRowLastColumn="0" w:lastRowFirstColumn="0" w:lastRowLastColumn="0"/>
+              <w:rPr>
+                <w:rFonts w:ascii="Times New Roman" w:hAnsi="Times New Roman" w:cs="Times New Roman"/>
+                <w:i w:val="0"/>
+              </w:rPr>
+            </w:pPr>
+            <w:r>
+              <w:rPr>
+                <w:rFonts w:ascii="Times New Roman" w:hAnsi="Times New Roman" w:cs="Times New Roman"/>
+                <w:i w:val="0"/>
+              </w:rPr>
+              <w:t>Savienojums starp administratīvo un klienta datoru kas atbild par abpusējo kumunikāciju programmas darbībai.</w:t>
+            </w:r>
+          </w:p>
+        </w:tc>
+      </w:tr>
+      <w:tr>
+        <w:tc>
+          <w:tcPr>
+            <w:cnfStyle w:val="001000000000" w:firstRow="0" w:lastRow="0" w:firstColumn="1" w:lastColumn="0" w:oddVBand="0" w:evenVBand="0" w:oddHBand="0" w:evenHBand="0" w:firstRowFirstColumn="0" w:firstRowLastColumn="0" w:lastRowFirstColumn="0" w:lastRowLastColumn="0"/>
+            <w:tcW w:w="2689" w:type="dxa"/>
+            <w:tcBorders>
+              <w:right w:val="single" w:sz="4" w:space="0" w:color="auto"/>
+            </w:tcBorders>
+          </w:tcPr>
+          <w:p>
+            <w:pPr>
+              <w:pStyle w:val="Normalsmall"/>
+              <w:rPr>
+                <w:rFonts w:ascii="Times New Roman" w:hAnsi="Times New Roman" w:cs="Times New Roman"/>
+                <w:i w:val="0"/>
+              </w:rPr>
+            </w:pPr>
+            <w:r>
+              <w:rPr>
+                <w:rFonts w:ascii="Times New Roman" w:hAnsi="Times New Roman" w:cs="Times New Roman"/>
+                <w:i w:val="0"/>
+              </w:rPr>
+              <w:t>Pieslēgums</w:t>
+            </w:r>
+          </w:p>
+        </w:tc>
+        <w:tc>
+          <w:tcPr>
+            <w:tcW w:w="6373" w:type="dxa"/>
+            <w:tcBorders>
+              <w:left w:val="single" w:sz="4" w:space="0" w:color="auto"/>
+            </w:tcBorders>
+          </w:tcPr>
+          <w:p>
+            <w:pPr>
+              <w:pStyle w:val="Normalsmall"/>
+              <w:spacing w:before="60" w:after="60"/>
+              <w:cnfStyle w:val="000000000000" w:firstRow="0" w:lastRow="0" w:firstColumn="0" w:lastColumn="0" w:oddVBand="0" w:evenVBand="0" w:oddHBand="0" w:evenHBand="0" w:firstRowFirstColumn="0" w:firstRowLastColumn="0" w:lastRowFirstColumn="0" w:lastRowLastColumn="0"/>
+              <w:rPr>
+                <w:rFonts w:ascii="Times New Roman" w:hAnsi="Times New Roman" w:cs="Times New Roman"/>
+                <w:i w:val="0"/>
+              </w:rPr>
+            </w:pPr>
+            <w:r>
+              <w:rPr>
+                <w:rFonts w:ascii="Times New Roman" w:hAnsi="Times New Roman" w:cs="Times New Roman"/>
+                <w:i w:val="0"/>
+              </w:rPr>
+              <w:t>Laika pieslēgums klienta datoram kas nosaka cik ilgi var izmantot noteikto datoru.</w:t>
+            </w:r>
+          </w:p>
+        </w:tc>
+      </w:tr>
+      <w:tr>
+        <w:trPr>
+          <w:cnfStyle w:val="000000100000" w:firstRow="0" w:lastRow="0" w:firstColumn="0" w:lastColumn="0" w:oddVBand="0" w:evenVBand="0" w:oddHBand="1" w:evenHBand="0" w:firstRowFirstColumn="0" w:firstRowLastColumn="0" w:lastRowFirstColumn="0" w:lastRowLastColumn="0"/>
+        </w:trPr>
+        <w:tc>
+          <w:tcPr>
+            <w:cnfStyle w:val="001000000000" w:firstRow="0" w:lastRow="0" w:firstColumn="1" w:lastColumn="0" w:oddVBand="0" w:evenVBand="0" w:oddHBand="0" w:evenHBand="0" w:firstRowFirstColumn="0" w:firstRowLastColumn="0" w:lastRowFirstColumn="0" w:lastRowLastColumn="0"/>
+            <w:tcW w:w="2689" w:type="dxa"/>
+            <w:tcBorders>
+              <w:right w:val="single" w:sz="4" w:space="0" w:color="auto"/>
+            </w:tcBorders>
+          </w:tcPr>
+          <w:p>
+            <w:pPr>
+              <w:pStyle w:val="Normalsmall"/>
+              <w:rPr>
+                <w:rFonts w:ascii="Times New Roman" w:hAnsi="Times New Roman" w:cs="Times New Roman"/>
+                <w:i w:val="0"/>
+              </w:rPr>
+            </w:pPr>
+            <w:r>
+              <w:rPr>
+                <w:rFonts w:ascii="Times New Roman" w:hAnsi="Times New Roman" w:cs="Times New Roman"/>
+                <w:i w:val="0"/>
+              </w:rPr>
+              <w:t>Brīdinājums</w:t>
+            </w:r>
+          </w:p>
+        </w:tc>
+        <w:tc>
+          <w:tcPr>
+            <w:tcW w:w="6373" w:type="dxa"/>
+            <w:tcBorders>
+              <w:left w:val="single" w:sz="4" w:space="0" w:color="auto"/>
+            </w:tcBorders>
+          </w:tcPr>
+          <w:p>
+            <w:pPr>
+              <w:pStyle w:val="Normalsmall"/>
+              <w:spacing w:before="60" w:after="60"/>
+              <w:cnfStyle w:val="000000100000" w:firstRow="0" w:lastRow="0" w:firstColumn="0" w:lastColumn="0" w:oddVBand="0" w:evenVBand="0" w:oddHBand="1" w:evenHBand="0" w:firstRowFirstColumn="0" w:firstRowLastColumn="0" w:lastRowFirstColumn="0" w:lastRowLastColumn="0"/>
+              <w:rPr>
+                <w:rFonts w:ascii="Times New Roman" w:hAnsi="Times New Roman" w:cs="Times New Roman"/>
+                <w:i w:val="0"/>
+              </w:rPr>
+            </w:pPr>
+            <w:r>
+              <w:rPr>
+                <w:rFonts w:ascii="Times New Roman" w:hAnsi="Times New Roman" w:cs="Times New Roman"/>
+                <w:i w:val="0"/>
+              </w:rPr>
+              <w:t>Nosūtāms teksts vai teikums, kurš parādās uz norādīto klienta datoru.</w:t>
+            </w:r>
+          </w:p>
+        </w:tc>
+      </w:tr>
+      <w:tr>
+        <w:tc>
+          <w:tcPr>
+            <w:cnfStyle w:val="001000000000" w:firstRow="0" w:lastRow="0" w:firstColumn="1" w:lastColumn="0" w:oddVBand="0" w:evenVBand="0" w:oddHBand="0" w:evenHBand="0" w:firstRowFirstColumn="0" w:firstRowLastColumn="0" w:lastRowFirstColumn="0" w:lastRowLastColumn="0"/>
+            <w:tcW w:w="2689" w:type="dxa"/>
+            <w:tcBorders>
+              <w:right w:val="single" w:sz="4" w:space="0" w:color="auto"/>
+            </w:tcBorders>
+          </w:tcPr>
+          <w:p>
+            <w:pPr>
+              <w:pStyle w:val="Normalsmall"/>
+              <w:rPr>
+                <w:rFonts w:ascii="Times New Roman" w:hAnsi="Times New Roman" w:cs="Times New Roman"/>
+                <w:i w:val="0"/>
+              </w:rPr>
+            </w:pPr>
+            <w:r>
+              <w:rPr>
+                <w:rFonts w:ascii="Times New Roman" w:hAnsi="Times New Roman" w:cs="Times New Roman"/>
+                <w:i w:val="0"/>
+              </w:rPr>
+              <w:t>Bloķēt</w:t>
+            </w:r>
+          </w:p>
+        </w:tc>
+        <w:tc>
+          <w:tcPr>
+            <w:tcW w:w="6373" w:type="dxa"/>
+            <w:tcBorders>
+              <w:left w:val="single" w:sz="4" w:space="0" w:color="auto"/>
+            </w:tcBorders>
+          </w:tcPr>
+          <w:p>
+            <w:pPr>
+              <w:pStyle w:val="Normalsmall"/>
+              <w:spacing w:before="60" w:after="60"/>
+              <w:cnfStyle w:val="000000000000" w:firstRow="0" w:lastRow="0" w:firstColumn="0" w:lastColumn="0" w:oddVBand="0" w:evenVBand="0" w:oddHBand="0" w:evenHBand="0" w:firstRowFirstColumn="0" w:firstRowLastColumn="0" w:lastRowFirstColumn="0" w:lastRowLastColumn="0"/>
+              <w:rPr>
+                <w:rFonts w:ascii="Times New Roman" w:hAnsi="Times New Roman" w:cs="Times New Roman"/>
+                <w:i w:val="0"/>
+              </w:rPr>
+            </w:pPr>
+            <w:r>
+              <w:rPr>
+                <w:rFonts w:ascii="Times New Roman" w:hAnsi="Times New Roman" w:cs="Times New Roman"/>
+                <w:i w:val="0"/>
+              </w:rPr>
+              <w:t>Izslēgt piekļuvi pie izvēlētā klienta datora.</w:t>
+            </w:r>
+          </w:p>
+        </w:tc>
+      </w:tr>
+      <w:tr>
+        <w:trPr>
+          <w:cnfStyle w:val="000000100000" w:firstRow="0" w:lastRow="0" w:firstColumn="0" w:lastColumn="0" w:oddVBand="0" w:evenVBand="0" w:oddHBand="1" w:evenHBand="0" w:firstRowFirstColumn="0" w:firstRowLastColumn="0" w:lastRowFirstColumn="0" w:lastRowLastColumn="0"/>
+        </w:trPr>
+        <w:tc>
+          <w:tcPr>
+            <w:cnfStyle w:val="001000000000" w:firstRow="0" w:lastRow="0" w:firstColumn="1" w:lastColumn="0" w:oddVBand="0" w:evenVBand="0" w:oddHBand="0" w:evenHBand="0" w:firstRowFirstColumn="0" w:firstRowLastColumn="0" w:lastRowFirstColumn="0" w:lastRowLastColumn="0"/>
+            <w:tcW w:w="2689" w:type="dxa"/>
+            <w:tcBorders>
+              <w:right w:val="single" w:sz="4" w:space="0" w:color="auto"/>
+            </w:tcBorders>
+          </w:tcPr>
+          <w:p>
+            <w:pPr>
+              <w:pStyle w:val="Normalsmall"/>
+              <w:rPr>
+                <w:rFonts w:ascii="Times New Roman" w:hAnsi="Times New Roman" w:cs="Times New Roman"/>
+                <w:i w:val="0"/>
+              </w:rPr>
+            </w:pPr>
+            <w:r>
+              <w:rPr>
+                <w:rFonts w:ascii="Times New Roman" w:hAnsi="Times New Roman" w:cs="Times New Roman"/>
+                <w:i w:val="0"/>
+              </w:rPr>
+              <w:t>Atbloķēt/Pieslēgt/Aktīvs</w:t>
+            </w:r>
+          </w:p>
+        </w:tc>
+        <w:tc>
+          <w:tcPr>
+            <w:tcW w:w="6373" w:type="dxa"/>
+            <w:tcBorders>
+              <w:left w:val="single" w:sz="4" w:space="0" w:color="auto"/>
+            </w:tcBorders>
+          </w:tcPr>
+          <w:p>
+            <w:pPr>
+              <w:pStyle w:val="Normalsmall"/>
+              <w:spacing w:before="60" w:after="60"/>
+              <w:cnfStyle w:val="000000100000" w:firstRow="0" w:lastRow="0" w:firstColumn="0" w:lastColumn="0" w:oddVBand="0" w:evenVBand="0" w:oddHBand="1" w:evenHBand="0" w:firstRowFirstColumn="0" w:firstRowLastColumn="0" w:lastRowFirstColumn="0" w:lastRowLastColumn="0"/>
+              <w:rPr>
+                <w:rFonts w:ascii="Times New Roman" w:hAnsi="Times New Roman" w:cs="Times New Roman"/>
+                <w:i w:val="0"/>
+              </w:rPr>
+            </w:pPr>
+            <w:r>
+              <w:rPr>
+                <w:rFonts w:ascii="Times New Roman" w:hAnsi="Times New Roman" w:cs="Times New Roman"/>
+                <w:i w:val="0"/>
+              </w:rPr>
+              <w:t>Atļaut piekļuvi pie klienta datora, ieslēdzot tam izmantošanas laiku.</w:t>
+            </w:r>
+          </w:p>
+        </w:tc>
+      </w:tr>
+    </w:tbl>
+    <w:p>
+      <w:pPr>
+        <w:ind w:left="720"/>
+      </w:pPr>
+    </w:p>
     <w:p>
       <w:pPr>
         <w:pStyle w:val="Heading2"/>
@@ -3036,6 +3609,19 @@
     <w:p>
       <w:pPr>
         <w:ind w:left="720"/>
+      </w:pPr>
+      <w:proofErr w:type="spellStart"/>
+      <w:r>
+        <w:t>GitHub</w:t>
+      </w:r>
+      <w:proofErr w:type="spellEnd"/>
+      <w:r>
+        <w:t xml:space="preserve"> repozitorijs, kas satur versiju un izmaiņu vēsturi: </w:t>
+      </w:r>
+    </w:p>
+    <w:p>
+      <w:pPr>
+        <w:ind w:left="720"/>
         <w:rPr>
           <w:sz w:val="48"/>
         </w:rPr>
@@ -3065,6 +3651,22 @@
         <w:t>Dokumenta raksturojums</w:t>
       </w:r>
       <w:bookmarkEnd w:id="9"/>
+    </w:p>
+    <w:p>
+      <w:pPr>
+        <w:ind w:left="720"/>
+      </w:pPr>
+      <w:r>
+        <w:t xml:space="preserve">Katrai no uzskaitītajam </w:t>
+      </w:r>
+      <w:proofErr w:type="spellStart"/>
+      <w:r>
+        <w:t>funkcijam</w:t>
+      </w:r>
+      <w:proofErr w:type="spellEnd"/>
+      <w:r>
+        <w:t xml:space="preserve"> ir apraksts, ievades un izvades dati, shēma, saistība ar citam funkcijām un</w:t>
+      </w:r>
     </w:p>
     <w:p>
       <w:pPr>
@@ -3218,9 +3820,9 @@
         </w:rPr>
         <w:br w:type="page"/>
       </w:r>
-      <w:bookmarkStart w:id="15" w:name="_Ref92800426"/>
-      <w:bookmarkStart w:id="16" w:name="_Ref92800549"/>
-      <w:bookmarkStart w:id="17" w:name="_Toc157604187"/>
+      <w:bookmarkStart w:id="15" w:name="_Toc157604187"/>
+      <w:bookmarkStart w:id="16" w:name="_Ref92800426"/>
+      <w:bookmarkStart w:id="17" w:name="_Ref92800549"/>
       <w:r>
         <w:rPr>
           <w:rFonts w:ascii="Times New Roman" w:hAnsi="Times New Roman"/>
@@ -3249,7 +3851,7 @@
         </w:rPr>
         <w:t xml:space="preserve"> arhitektūra</w:t>
       </w:r>
-      <w:bookmarkEnd w:id="17"/>
+      <w:bookmarkEnd w:id="15"/>
     </w:p>
     <w:p/>
     <w:p>
@@ -4014,8 +4616,8 @@
         </w:rPr>
         <w:t>)</w:t>
       </w:r>
-      <w:bookmarkEnd w:id="15"/>
       <w:bookmarkEnd w:id="16"/>
+      <w:bookmarkEnd w:id="17"/>
     </w:p>
     <w:sectPr>
       <w:footnotePr>
@@ -4133,7 +4735,7 @@
         <w:rStyle w:val="PageNumber"/>
         <w:noProof/>
       </w:rPr>
-      <w:t>1-1</w:t>
+      <w:t>5-3</w:t>
     </w:r>
     <w:r>
       <w:rPr>
@@ -4417,7 +5019,7 @@
     <w:lvl w:ilvl="0">
       <w:start w:val="1"/>
       <w:numFmt w:val="decimal"/>
-      <w:pStyle w:val="Normal"/>
+      <w:pStyle w:val="ListNumber"/>
       <w:lvlText w:val="%1."/>
       <w:lvlJc w:val="left"/>
       <w:pPr>
@@ -4576,7 +5178,7 @@
     <w:lvl w:ilvl="0">
       <w:start w:val="1"/>
       <w:numFmt w:val="bullet"/>
-      <w:pStyle w:val="Normaltabul"/>
+      <w:pStyle w:val="ListBulls3"/>
       <w:lvlText w:val=""/>
       <w:lvlJc w:val="left"/>
       <w:pPr>
@@ -4609,7 +5211,7 @@
     <w:lvl w:ilvl="1">
       <w:start w:val="1"/>
       <w:numFmt w:val="decimal"/>
-      <w:pStyle w:val="PageNumber"/>
+      <w:pStyle w:val="Heading2pielikumam"/>
       <w:lvlText w:val="%1. %2"/>
       <w:lvlJc w:val="left"/>
       <w:pPr>
@@ -4711,7 +5313,7 @@
     <w:lvl w:ilvl="0">
       <w:start w:val="1"/>
       <w:numFmt w:val="decimal"/>
-      <w:pStyle w:val="Footer"/>
+      <w:pStyle w:val="Heading1pielikumam"/>
       <w:lvlText w:val="%1."/>
       <w:lvlJc w:val="left"/>
       <w:pPr>
@@ -4736,7 +5338,7 @@
     <w:lvl w:ilvl="2">
       <w:start w:val="1"/>
       <w:numFmt w:val="decimal"/>
-      <w:pStyle w:val="Caption"/>
+      <w:pStyle w:val="heading3pielikumam"/>
       <w:lvlText w:val="%1.%2.%3"/>
       <w:lvlJc w:val="left"/>
       <w:pPr>
@@ -5499,7 +6101,7 @@
     <w:lvl w:ilvl="0">
       <w:start w:val="1"/>
       <w:numFmt w:val="bullet"/>
-      <w:pStyle w:val="BodyText"/>
+      <w:pStyle w:val="ListBullet3"/>
       <w:lvlText w:val=""/>
       <w:lvlJc w:val="left"/>
       <w:pPr>
@@ -5520,7 +6122,7 @@
     <w:lvl w:ilvl="0">
       <w:start w:val="1"/>
       <w:numFmt w:val="bullet"/>
-      <w:pStyle w:val="ListBulls3"/>
+      <w:pStyle w:val="ListBullet2"/>
       <w:lvlText w:val=""/>
       <w:lvlJc w:val="left"/>
       <w:pPr>
@@ -6165,6 +6767,50 @@
     <w:lsdException w:name="Hyperlink" w:uiPriority="99"/>
     <w:lsdException w:name="Strong" w:qFormat="1"/>
     <w:lsdException w:name="Emphasis" w:qFormat="1"/>
+    <w:lsdException w:name="Normal Table" w:semiHidden="1" w:unhideWhenUsed="1"/>
+    <w:lsdException w:name="Table Simple 1" w:semiHidden="1" w:unhideWhenUsed="1"/>
+    <w:lsdException w:name="Table Simple 2" w:semiHidden="1" w:unhideWhenUsed="1"/>
+    <w:lsdException w:name="Table Simple 3" w:semiHidden="1" w:unhideWhenUsed="1"/>
+    <w:lsdException w:name="Table Classic 1" w:semiHidden="1" w:unhideWhenUsed="1"/>
+    <w:lsdException w:name="Table Classic 2" w:semiHidden="1" w:unhideWhenUsed="1"/>
+    <w:lsdException w:name="Table Classic 3" w:semiHidden="1" w:unhideWhenUsed="1"/>
+    <w:lsdException w:name="Table Classic 4" w:semiHidden="1" w:unhideWhenUsed="1"/>
+    <w:lsdException w:name="Table Colorful 1" w:semiHidden="1" w:unhideWhenUsed="1"/>
+    <w:lsdException w:name="Table Colorful 2" w:semiHidden="1" w:unhideWhenUsed="1"/>
+    <w:lsdException w:name="Table Colorful 3" w:semiHidden="1" w:unhideWhenUsed="1"/>
+    <w:lsdException w:name="Table Columns 1" w:semiHidden="1" w:unhideWhenUsed="1"/>
+    <w:lsdException w:name="Table Columns 2" w:semiHidden="1" w:unhideWhenUsed="1"/>
+    <w:lsdException w:name="Table Columns 3" w:semiHidden="1" w:unhideWhenUsed="1"/>
+    <w:lsdException w:name="Table Columns 4" w:semiHidden="1" w:unhideWhenUsed="1"/>
+    <w:lsdException w:name="Table Columns 5" w:semiHidden="1" w:unhideWhenUsed="1"/>
+    <w:lsdException w:name="Table Grid 1" w:semiHidden="1" w:unhideWhenUsed="1"/>
+    <w:lsdException w:name="Table Grid 2" w:semiHidden="1" w:unhideWhenUsed="1"/>
+    <w:lsdException w:name="Table Grid 3" w:semiHidden="1" w:unhideWhenUsed="1"/>
+    <w:lsdException w:name="Table Grid 4" w:semiHidden="1" w:unhideWhenUsed="1"/>
+    <w:lsdException w:name="Table Grid 5" w:semiHidden="1" w:unhideWhenUsed="1"/>
+    <w:lsdException w:name="Table Grid 6" w:semiHidden="1" w:unhideWhenUsed="1"/>
+    <w:lsdException w:name="Table Grid 7" w:semiHidden="1" w:unhideWhenUsed="1"/>
+    <w:lsdException w:name="Table Grid 8" w:semiHidden="1" w:unhideWhenUsed="1"/>
+    <w:lsdException w:name="Table List 1" w:semiHidden="1" w:unhideWhenUsed="1"/>
+    <w:lsdException w:name="Table List 2" w:semiHidden="1" w:unhideWhenUsed="1"/>
+    <w:lsdException w:name="Table List 3" w:semiHidden="1" w:unhideWhenUsed="1"/>
+    <w:lsdException w:name="Table List 4" w:semiHidden="1" w:unhideWhenUsed="1"/>
+    <w:lsdException w:name="Table List 5" w:semiHidden="1" w:unhideWhenUsed="1"/>
+    <w:lsdException w:name="Table List 6" w:semiHidden="1" w:unhideWhenUsed="1"/>
+    <w:lsdException w:name="Table List 7" w:semiHidden="1" w:unhideWhenUsed="1"/>
+    <w:lsdException w:name="Table List 8" w:semiHidden="1" w:unhideWhenUsed="1"/>
+    <w:lsdException w:name="Table 3D effects 1" w:semiHidden="1" w:unhideWhenUsed="1"/>
+    <w:lsdException w:name="Table 3D effects 2" w:semiHidden="1" w:unhideWhenUsed="1"/>
+    <w:lsdException w:name="Table 3D effects 3" w:semiHidden="1" w:unhideWhenUsed="1"/>
+    <w:lsdException w:name="Table Contemporary" w:semiHidden="1" w:unhideWhenUsed="1"/>
+    <w:lsdException w:name="Table Elegant" w:semiHidden="1" w:unhideWhenUsed="1"/>
+    <w:lsdException w:name="Table Professional" w:semiHidden="1" w:unhideWhenUsed="1"/>
+    <w:lsdException w:name="Table Subtle 1" w:semiHidden="1" w:unhideWhenUsed="1"/>
+    <w:lsdException w:name="Table Subtle 2" w:semiHidden="1" w:unhideWhenUsed="1"/>
+    <w:lsdException w:name="Table Web 1" w:semiHidden="1" w:unhideWhenUsed="1"/>
+    <w:lsdException w:name="Table Web 2" w:semiHidden="1" w:unhideWhenUsed="1"/>
+    <w:lsdException w:name="Table Web 3" w:semiHidden="1" w:unhideWhenUsed="1"/>
+    <w:lsdException w:name="Table Theme" w:semiHidden="1" w:unhideWhenUsed="1"/>
     <w:lsdException w:name="Placeholder Text" w:semiHidden="1" w:uiPriority="99"/>
     <w:lsdException w:name="No Spacing" w:uiPriority="1" w:qFormat="1"/>
     <w:lsdException w:name="Light Shading" w:uiPriority="60"/>
@@ -6568,11 +7214,15 @@
   </w:style>
   <w:style w:type="character" w:default="1" w:styleId="DefaultParagraphFont">
     <w:name w:val="Default Paragraph Font"/>
+    <w:uiPriority w:val="1"/>
     <w:semiHidden/>
+    <w:unhideWhenUsed/>
   </w:style>
   <w:style w:type="table" w:default="1" w:styleId="TableNormal">
     <w:name w:val="Normal Table"/>
+    <w:uiPriority w:val="99"/>
     <w:semiHidden/>
+    <w:unhideWhenUsed/>
     <w:tblPr>
       <w:tblInd w:w="0" w:type="dxa"/>
       <w:tblCellMar>
@@ -6585,7 +7235,9 @@
   </w:style>
   <w:style w:type="numbering" w:default="1" w:styleId="NoList">
     <w:name w:val="No List"/>
+    <w:uiPriority w:val="99"/>
     <w:semiHidden/>
+    <w:unhideWhenUsed/>
   </w:style>
   <w:style w:type="paragraph" w:styleId="TOC6">
     <w:name w:val="toc 6"/>
@@ -7093,7 +7745,7 @@
     </w:rPr>
   </w:style>
   <w:style w:type="paragraph" w:customStyle="1" w:styleId="level2bullet">
-    <w:name w:val=" level 2 bullet"/>
+    <w:name w:val="level 2 bullet"/>
     <w:basedOn w:val="Normal"/>
     <w:pPr>
       <w:tabs>
@@ -7304,6 +7956,130 @@
       <w:szCs w:val="24"/>
       <w:lang w:eastAsia="en-US"/>
     </w:rPr>
+  </w:style>
+  <w:style w:type="table" w:styleId="ListTable3-Accent3">
+    <w:name w:val="List Table 3 Accent 3"/>
+    <w:basedOn w:val="TableNormal"/>
+    <w:uiPriority w:val="48"/>
+    <w:rsid w:val="00CB7A96"/>
+    <w:rPr>
+      <w:lang w:val="lv-LV" w:eastAsia="lv-LV"/>
+    </w:rPr>
+    <w:tblPr>
+      <w:tblStyleRowBandSize w:val="1"/>
+      <w:tblStyleColBandSize w:val="1"/>
+      <w:tblBorders>
+        <w:top w:val="single" w:sz="4" w:space="0" w:color="A5A5A5" w:themeColor="accent3"/>
+        <w:left w:val="single" w:sz="4" w:space="0" w:color="A5A5A5" w:themeColor="accent3"/>
+        <w:bottom w:val="single" w:sz="4" w:space="0" w:color="A5A5A5" w:themeColor="accent3"/>
+        <w:right w:val="single" w:sz="4" w:space="0" w:color="A5A5A5" w:themeColor="accent3"/>
+      </w:tblBorders>
+    </w:tblPr>
+    <w:tblStylePr w:type="firstRow">
+      <w:rPr>
+        <w:b/>
+        <w:bCs/>
+        <w:color w:val="FFFFFF" w:themeColor="background1"/>
+      </w:rPr>
+      <w:tblPr/>
+      <w:tcPr>
+        <w:shd w:val="clear" w:color="auto" w:fill="A5A5A5" w:themeFill="accent3"/>
+      </w:tcPr>
+    </w:tblStylePr>
+    <w:tblStylePr w:type="lastRow">
+      <w:rPr>
+        <w:b/>
+        <w:bCs/>
+      </w:rPr>
+      <w:tblPr/>
+      <w:tcPr>
+        <w:tcBorders>
+          <w:top w:val="double" w:sz="4" w:space="0" w:color="A5A5A5" w:themeColor="accent3"/>
+        </w:tcBorders>
+        <w:shd w:val="clear" w:color="auto" w:fill="FFFFFF" w:themeFill="background1"/>
+      </w:tcPr>
+    </w:tblStylePr>
+    <w:tblStylePr w:type="firstCol">
+      <w:rPr>
+        <w:b/>
+        <w:bCs/>
+      </w:rPr>
+      <w:tblPr/>
+      <w:tcPr>
+        <w:tcBorders>
+          <w:right w:val="nil"/>
+        </w:tcBorders>
+        <w:shd w:val="clear" w:color="auto" w:fill="FFFFFF" w:themeFill="background1"/>
+      </w:tcPr>
+    </w:tblStylePr>
+    <w:tblStylePr w:type="lastCol">
+      <w:rPr>
+        <w:b/>
+        <w:bCs/>
+      </w:rPr>
+      <w:tblPr/>
+      <w:tcPr>
+        <w:tcBorders>
+          <w:left w:val="nil"/>
+        </w:tcBorders>
+        <w:shd w:val="clear" w:color="auto" w:fill="FFFFFF" w:themeFill="background1"/>
+      </w:tcPr>
+    </w:tblStylePr>
+    <w:tblStylePr w:type="band1Vert">
+      <w:tblPr/>
+      <w:tcPr>
+        <w:tcBorders>
+          <w:left w:val="single" w:sz="4" w:space="0" w:color="A5A5A5" w:themeColor="accent3"/>
+          <w:right w:val="single" w:sz="4" w:space="0" w:color="A5A5A5" w:themeColor="accent3"/>
+        </w:tcBorders>
+      </w:tcPr>
+    </w:tblStylePr>
+    <w:tblStylePr w:type="band1Horz">
+      <w:tblPr/>
+      <w:tcPr>
+        <w:tcBorders>
+          <w:top w:val="single" w:sz="4" w:space="0" w:color="A5A5A5" w:themeColor="accent3"/>
+          <w:bottom w:val="single" w:sz="4" w:space="0" w:color="A5A5A5" w:themeColor="accent3"/>
+          <w:insideH w:val="nil"/>
+        </w:tcBorders>
+      </w:tcPr>
+    </w:tblStylePr>
+    <w:tblStylePr w:type="neCell">
+      <w:tblPr/>
+      <w:tcPr>
+        <w:tcBorders>
+          <w:left w:val="nil"/>
+          <w:bottom w:val="nil"/>
+        </w:tcBorders>
+      </w:tcPr>
+    </w:tblStylePr>
+    <w:tblStylePr w:type="nwCell">
+      <w:tblPr/>
+      <w:tcPr>
+        <w:tcBorders>
+          <w:bottom w:val="nil"/>
+          <w:right w:val="nil"/>
+        </w:tcBorders>
+      </w:tcPr>
+    </w:tblStylePr>
+    <w:tblStylePr w:type="seCell">
+      <w:tblPr/>
+      <w:tcPr>
+        <w:tcBorders>
+          <w:top w:val="double" w:sz="4" w:space="0" w:color="A5A5A5" w:themeColor="accent3"/>
+          <w:left w:val="nil"/>
+        </w:tcBorders>
+      </w:tcPr>
+    </w:tblStylePr>
+    <w:tblStylePr w:type="swCell">
+      <w:tblPr/>
+      <w:tcPr>
+        <w:tcBorders>
+          <w:top w:val="double" w:sz="4" w:space="0" w:color="A5A5A5" w:themeColor="accent3"/>
+          <w:right w:val="nil"/>
+        </w:tcBorders>
+      </w:tcPr>
+    </w:tblStylePr>
   </w:style>
 </w:styles>
 </file>
@@ -7574,7 +8350,7 @@
 </file>
 
 <file path=customXml/itemProps1.xml><?xml version="1.0" encoding="utf-8"?>
-<ds:datastoreItem xmlns:ds="http://schemas.openxmlformats.org/officeDocument/2006/customXml" ds:itemID="{BE81895A-6F90-407B-9D37-D860B409F758}">
+<ds:datastoreItem xmlns:ds="http://schemas.openxmlformats.org/officeDocument/2006/customXml" ds:itemID="{A6DB74E2-FB5E-4B9B-ADA0-42983E41F636}">
   <ds:schemaRefs>
     <ds:schemaRef ds:uri="http://schemas.openxmlformats.org/officeDocument/2006/bibliography"/>
   </ds:schemaRefs>

</xml_diff>

<commit_message>
Updated admin app - Fixed color changing; Added MahApps; Updated PPA on 08.12
</commit_message>
<xml_diff>
--- a/PPA_TimeStation_A1.docx
+++ b/PPA_TimeStation_A1.docx
@@ -28,7 +28,7 @@
                 <w:lang w:val="en-US"/>
               </w:rPr>
               <w:drawing>
-                <wp:inline distT="0" distB="0" distL="0" distR="0" wp14:anchorId="231CE332" wp14:editId="2644BB13">
+                <wp:inline distT="0" distB="0" distL="0" distR="0" wp14:anchorId="0DD39423" wp14:editId="08E6B72B">
                   <wp:extent cx="1068070" cy="1068070"/>
                   <wp:effectExtent l="0" t="0" r="0" b="0"/>
                   <wp:docPr id="2" name="Picture 2"/>
@@ -759,16 +759,8 @@
               <w:rPr>
                 <w:bCs/>
               </w:rPr>
-              <w:t xml:space="preserve">R. </w:t>
+              <w:t>R. Parakevičs</w:t>
             </w:r>
-            <w:proofErr w:type="spellStart"/>
-            <w:r>
-              <w:rPr>
-                <w:bCs/>
-              </w:rPr>
-              <w:t>Parakevičs</w:t>
-            </w:r>
-            <w:proofErr w:type="spellEnd"/>
           </w:p>
           <w:p>
             <w:pPr>
@@ -839,16 +831,8 @@
               <w:rPr>
                 <w:bCs/>
               </w:rPr>
-              <w:t xml:space="preserve">R. </w:t>
+              <w:t>R. Parakevičs</w:t>
             </w:r>
-            <w:proofErr w:type="spellStart"/>
-            <w:r>
-              <w:rPr>
-                <w:bCs/>
-              </w:rPr>
-              <w:t>Parakevičs</w:t>
-            </w:r>
-            <w:proofErr w:type="spellEnd"/>
           </w:p>
           <w:p>
             <w:pPr>
@@ -889,13 +873,7 @@
     <w:p/>
     <w:p>
       <w:r>
-        <w:t xml:space="preserve">Iepriekšējais dokuments: </w:t>
-      </w:r>
-      <w:r>
-        <w:rPr>
-          <w:highlight w:val="yellow"/>
-        </w:rPr>
-        <w:t>iepriekšējā dokumenta identifikators</w:t>
+        <w:t>Iepriekšējais dokuments: iepriekšējā dokumenta identifikators</w:t>
       </w:r>
     </w:p>
     <w:tbl>
@@ -1876,9 +1854,8 @@
             <w:rStyle w:val="Hyperlink"/>
             <w:rFonts w:ascii="Times New Roman" w:hAnsi="Times New Roman"/>
             <w:noProof/>
-            <w:highlight w:val="yellow"/>
-          </w:rPr>
-          <w:t>Programmas XXX</w:t>
+          </w:rPr>
+          <w:t>TimeStation</w:t>
         </w:r>
         <w:r>
           <w:rPr>
@@ -1979,9 +1956,8 @@
           <w:rPr>
             <w:rStyle w:val="Hyperlink"/>
             <w:noProof/>
-            <w:highlight w:val="yellow"/>
-          </w:rPr>
-          <w:t>Programmas XXX</w:t>
+          </w:rPr>
+          <w:t>TimeStation</w:t>
         </w:r>
         <w:r>
           <w:rPr>
@@ -2177,19 +2153,8 @@
             <w:rStyle w:val="Hyperlink"/>
             <w:rFonts w:ascii="Times New Roman" w:hAnsi="Times New Roman"/>
             <w:noProof/>
-            <w:highlight w:val="yellow"/>
-          </w:rPr>
-          <w:t xml:space="preserve">Programmas </w:t>
-        </w:r>
-        <w:r>
-          <w:rPr>
-            <w:rStyle w:val="Hyperlink"/>
-            <w:rFonts w:ascii="Times New Roman" w:hAnsi="Times New Roman"/>
-            <w:i/>
-            <w:noProof/>
-            <w:highlight w:val="yellow"/>
-          </w:rPr>
-          <w:t>XXX</w:t>
+          </w:rPr>
+          <w:t>TimeStation</w:t>
         </w:r>
         <w:r>
           <w:rPr>
@@ -2292,19 +2257,8 @@
             <w:rStyle w:val="Hyperlink"/>
             <w:rFonts w:ascii="Times New Roman" w:hAnsi="Times New Roman"/>
             <w:noProof/>
-            <w:highlight w:val="yellow"/>
-          </w:rPr>
-          <w:t xml:space="preserve">Programmas </w:t>
-        </w:r>
-        <w:r>
-          <w:rPr>
-            <w:rStyle w:val="Hyperlink"/>
-            <w:rFonts w:ascii="Times New Roman" w:hAnsi="Times New Roman"/>
-            <w:i/>
-            <w:noProof/>
-            <w:highlight w:val="yellow"/>
-          </w:rPr>
-          <w:t>XXX</w:t>
+          </w:rPr>
+          <w:t>TimeStation</w:t>
         </w:r>
         <w:r>
           <w:rPr>
@@ -2407,19 +2361,8 @@
             <w:rStyle w:val="Hyperlink"/>
             <w:rFonts w:ascii="Times New Roman" w:hAnsi="Times New Roman"/>
             <w:noProof/>
-            <w:highlight w:val="yellow"/>
-          </w:rPr>
-          <w:t xml:space="preserve">Programmas </w:t>
-        </w:r>
-        <w:r>
-          <w:rPr>
-            <w:rStyle w:val="Hyperlink"/>
-            <w:rFonts w:ascii="Times New Roman" w:hAnsi="Times New Roman"/>
-            <w:i/>
-            <w:noProof/>
-            <w:highlight w:val="yellow"/>
-          </w:rPr>
-          <w:t>XXX</w:t>
+          </w:rPr>
+          <w:t>TimeStation</w:t>
         </w:r>
         <w:r>
           <w:rPr>
@@ -2520,24 +2463,8 @@
           <w:rPr>
             <w:rStyle w:val="Hyperlink"/>
             <w:noProof/>
-            <w:highlight w:val="yellow"/>
-          </w:rPr>
-          <w:t>[Funkcijas</w:t>
-        </w:r>
-        <w:r>
-          <w:rPr>
-            <w:rStyle w:val="Hyperlink"/>
-            <w:noProof/>
-          </w:rPr>
-          <w:t xml:space="preserve"> </w:t>
-        </w:r>
-        <w:r>
-          <w:rPr>
-            <w:rStyle w:val="Hyperlink"/>
-            <w:noProof/>
-            <w:highlight w:val="yellow"/>
-          </w:rPr>
-          <w:t>nosaukums]</w:t>
+          </w:rPr>
+          <w:t>[Funkcijas nosaukums]</w:t>
         </w:r>
         <w:r>
           <w:rPr>
@@ -2634,37 +2561,8 @@
             <w:rFonts w:ascii="Times New Roman" w:hAnsi="Times New Roman"/>
             <w:iCs/>
             <w:noProof/>
-            <w:highlight w:val="yellow"/>
-          </w:rPr>
-          <w:t>[Funkcijas</w:t>
-        </w:r>
-        <w:r>
-          <w:rPr>
-            <w:rStyle w:val="Hyperlink"/>
-            <w:rFonts w:ascii="Times New Roman" w:hAnsi="Times New Roman"/>
-            <w:iCs/>
-            <w:noProof/>
-          </w:rPr>
-          <w:t xml:space="preserve"> </w:t>
-        </w:r>
-        <w:r>
-          <w:rPr>
-            <w:rStyle w:val="Hyperlink"/>
-            <w:rFonts w:ascii="Times New Roman" w:hAnsi="Times New Roman"/>
-            <w:iCs/>
-            <w:noProof/>
-            <w:highlight w:val="yellow"/>
-          </w:rPr>
-          <w:t>nosaukums]</w:t>
-        </w:r>
-        <w:r>
-          <w:rPr>
-            <w:rStyle w:val="Hyperlink"/>
-            <w:rFonts w:ascii="Times New Roman" w:hAnsi="Times New Roman"/>
-            <w:iCs/>
-            <w:noProof/>
-          </w:rPr>
-          <w:t xml:space="preserve"> lietotāja saskarnes projektējums</w:t>
+          </w:rPr>
+          <w:t>[Funkcijas nosaukums] lietotāja saskarnes projektējums</w:t>
         </w:r>
         <w:r>
           <w:rPr>
@@ -2761,37 +2659,8 @@
             <w:rFonts w:ascii="Times New Roman" w:hAnsi="Times New Roman"/>
             <w:iCs/>
             <w:noProof/>
-            <w:highlight w:val="yellow"/>
-          </w:rPr>
-          <w:t>[Funkcijas</w:t>
-        </w:r>
-        <w:r>
-          <w:rPr>
-            <w:rStyle w:val="Hyperlink"/>
-            <w:rFonts w:ascii="Times New Roman" w:hAnsi="Times New Roman"/>
-            <w:iCs/>
-            <w:noProof/>
-          </w:rPr>
-          <w:t xml:space="preserve"> </w:t>
-        </w:r>
-        <w:r>
-          <w:rPr>
-            <w:rStyle w:val="Hyperlink"/>
-            <w:rFonts w:ascii="Times New Roman" w:hAnsi="Times New Roman"/>
-            <w:iCs/>
-            <w:noProof/>
-            <w:highlight w:val="yellow"/>
-          </w:rPr>
-          <w:t>nosaukums]</w:t>
-        </w:r>
-        <w:r>
-          <w:rPr>
-            <w:rStyle w:val="Hyperlink"/>
-            <w:rFonts w:ascii="Times New Roman" w:hAnsi="Times New Roman"/>
-            <w:iCs/>
-            <w:noProof/>
-          </w:rPr>
-          <w:t xml:space="preserve"> algoritms</w:t>
+          </w:rPr>
+          <w:t>[Funkcijas nosaukums] algoritms</w:t>
         </w:r>
         <w:r>
           <w:rPr>
@@ -2871,6 +2740,7 @@
     <w:p>
       <w:pPr>
         <w:pStyle w:val="Heading1"/>
+        <w:spacing w:before="0"/>
         <w:rPr>
           <w:rFonts w:ascii="Times New Roman" w:hAnsi="Times New Roman"/>
           <w:sz w:val="32"/>
@@ -2902,13 +2772,16 @@
         <w:ind w:left="720"/>
       </w:pPr>
       <w:r>
-        <w:t>“TimeStation” ir programmu pāris, kas dod lietotajiem iespēju savienot kopā vienā tīklā vairākus klienta datorus un vienu galveno administratīvo datoru. Programmas paredz, ka ar administratīvo datoru, lietotājs spēj ātri un efektīvi kontrolēt piekļuvi un izmantošanas laiku noteiktajiem klienta datoriem. Veidojot programmas prasību specifikācijas dokumentu, tika izteikti vairāki procesi un darbības, kurām jātiek realizētām iekš programmām. Šis dokuments paredz šo realizāciju aprakstu veidošanu un izkārtošanu lasītājiem saprotamā veidā, lai jebkurš programmas lasītājs, gan izstrādātājs, gan gala lietotājs spētu orientēties kodā un saprast kā</w:t>
-      </w:r>
-      <w:r>
-        <w:t xml:space="preserve"> gala produkts st</w:t>
-      </w:r>
-      <w:r>
-        <w:t>rādā.</w:t>
+        <w:t xml:space="preserve">“TimeStation” ir programmu pāris, kas dod lietotajiem iespēju savienot kopā vienā tīklā vairākus klienta datorus un vienu galveno administratīvo datoru. </w:t>
+      </w:r>
+    </w:p>
+    <w:p>
+      <w:pPr>
+        <w:spacing w:before="120"/>
+        <w:ind w:left="720"/>
+      </w:pPr>
+      <w:r>
+        <w:t>Dokuments sastāv no vispārēja apraksta par programmu, kas tālāk noved pie katras sistēmas daļas apraksta, funkciju detalizētas izpētes, saskarnes apraksta un modeļa apraksta.</w:t>
       </w:r>
     </w:p>
     <w:p>
@@ -2927,16 +2800,17 @@
         </w:rPr>
         <w:t>Nolūks</w:t>
       </w:r>
-      <w:bookmarkStart w:id="3" w:name="_GoBack"/>
       <w:bookmarkEnd w:id="2"/>
-      <w:bookmarkEnd w:id="3"/>
     </w:p>
     <w:p>
       <w:pPr>
         <w:ind w:left="720"/>
       </w:pPr>
       <w:r>
-        <w:t xml:space="preserve">Šim dokumentam ir jāspēj novest lasītāju pie pilnīgas sapratnes par katru no programmas “TimeStation” funkcijām. </w:t>
+        <w:t>Programmas paredz, ka ar administratīvo datoru, lietotājs spēj ātri un efektīvi kontrolēt piekļuvi un izmantošanas laiku noteiktajiem klienta datoriem. Veidojot programmas prasību specifikācijas dokumentu, tika izteikti vairāki procesi un darbības, kurām jātiek realizētām iekš programmām. Šis dokuments paredz šo realizāciju aprakstu veidošanu un izkārtošanu lasītājiem saprotamā veidā, lai jebkurš programmas lasītājs, gan izstrādātājs, gan gala lietotājs spētu orientēties kodā un saprast kā gala produkts strādā</w:t>
+      </w:r>
+      <w:r>
+        <w:t xml:space="preserve"> </w:t>
       </w:r>
     </w:p>
     <w:p>
@@ -2947,7 +2821,7 @@
           <w:szCs w:val="22"/>
         </w:rPr>
       </w:pPr>
-      <w:bookmarkStart w:id="4" w:name="_Toc157604180"/>
+      <w:bookmarkStart w:id="3" w:name="_Toc157604180"/>
       <w:r>
         <w:rPr>
           <w:sz w:val="28"/>
@@ -2955,12 +2829,15 @@
         </w:rPr>
         <w:t>Darbības sfēra</w:t>
       </w:r>
-      <w:bookmarkEnd w:id="4"/>
+      <w:bookmarkEnd w:id="3"/>
     </w:p>
     <w:p>
       <w:pPr>
         <w:ind w:left="720"/>
       </w:pPr>
+      <w:r>
+        <w:t>Dokuments galvenokārt ir paredzēts projektētājiem un programmētajiem, jo šeit tiek dziļi un smalki aprakstītas funkcijas, to vajadzības un izveides kārtība. Šis apraksts ir jāizmanto lai veiksmīgi varētu veikt programmas izveidi un uzturēšanu.</w:t>
+      </w:r>
     </w:p>
     <w:p>
       <w:pPr>
@@ -2970,9 +2847,9 @@
           <w:szCs w:val="22"/>
         </w:rPr>
       </w:pPr>
-      <w:bookmarkStart w:id="5" w:name="_Toc363403517"/>
-      <w:bookmarkStart w:id="6" w:name="_Toc65519171"/>
-      <w:bookmarkStart w:id="7" w:name="_Toc157604181"/>
+      <w:bookmarkStart w:id="4" w:name="_Toc363403517"/>
+      <w:bookmarkStart w:id="5" w:name="_Toc65519171"/>
+      <w:bookmarkStart w:id="6" w:name="_Toc157604181"/>
       <w:r>
         <w:rPr>
           <w:sz w:val="28"/>
@@ -2980,7 +2857,7 @@
         </w:rPr>
         <w:t xml:space="preserve">Definīcijas, akronīmi un </w:t>
       </w:r>
-      <w:bookmarkEnd w:id="5"/>
+      <w:bookmarkEnd w:id="4"/>
       <w:r>
         <w:rPr>
           <w:sz w:val="28"/>
@@ -2988,8 +2865,8 @@
         </w:rPr>
         <w:t>saīsinājumi</w:t>
       </w:r>
+      <w:bookmarkEnd w:id="5"/>
       <w:bookmarkEnd w:id="6"/>
-      <w:bookmarkEnd w:id="7"/>
       <w:r>
         <w:rPr>
           <w:sz w:val="28"/>
@@ -3074,6 +2951,7 @@
       <w:tr>
         <w:trPr>
           <w:cnfStyle w:val="000000100000" w:firstRow="0" w:lastRow="0" w:firstColumn="0" w:lastColumn="0" w:oddVBand="0" w:evenVBand="0" w:oddHBand="1" w:evenHBand="0" w:firstRowFirstColumn="0" w:firstRowLastColumn="0" w:lastRowFirstColumn="0" w:lastRowLastColumn="0"/>
+          <w:trHeight w:val="283"/>
         </w:trPr>
         <w:tc>
           <w:tcPr>
@@ -3128,6 +3006,9 @@
         </w:tc>
       </w:tr>
       <w:tr>
+        <w:trPr>
+          <w:trHeight w:val="283"/>
+        </w:trPr>
         <w:tc>
           <w:tcPr>
             <w:cnfStyle w:val="001000000000" w:firstRow="0" w:lastRow="0" w:firstColumn="1" w:lastColumn="0" w:oddVBand="0" w:evenVBand="0" w:oddHBand="0" w:evenHBand="0" w:firstRowFirstColumn="0" w:firstRowLastColumn="0" w:lastRowFirstColumn="0" w:lastRowLastColumn="0"/>
@@ -3185,6 +3066,7 @@
       <w:tr>
         <w:trPr>
           <w:cnfStyle w:val="000000100000" w:firstRow="0" w:lastRow="0" w:firstColumn="0" w:lastColumn="0" w:oddVBand="0" w:evenVBand="0" w:oddHBand="1" w:evenHBand="0" w:firstRowFirstColumn="0" w:firstRowLastColumn="0" w:lastRowFirstColumn="0" w:lastRowLastColumn="0"/>
+          <w:trHeight w:val="283"/>
         </w:trPr>
         <w:tc>
           <w:tcPr>
@@ -3239,6 +3121,9 @@
         </w:tc>
       </w:tr>
       <w:tr>
+        <w:trPr>
+          <w:trHeight w:val="283"/>
+        </w:trPr>
         <w:tc>
           <w:tcPr>
             <w:cnfStyle w:val="001000000000" w:firstRow="0" w:lastRow="0" w:firstColumn="1" w:lastColumn="0" w:oddVBand="0" w:evenVBand="0" w:oddHBand="0" w:evenHBand="0" w:firstRowFirstColumn="0" w:firstRowLastColumn="0" w:lastRowFirstColumn="0" w:lastRowLastColumn="0"/>
@@ -3296,6 +3181,7 @@
       <w:tr>
         <w:trPr>
           <w:cnfStyle w:val="000000100000" w:firstRow="0" w:lastRow="0" w:firstColumn="0" w:lastColumn="0" w:oddVBand="0" w:evenVBand="0" w:oddHBand="1" w:evenHBand="0" w:firstRowFirstColumn="0" w:firstRowLastColumn="0" w:lastRowFirstColumn="0" w:lastRowLastColumn="0"/>
+          <w:trHeight w:val="283"/>
         </w:trPr>
         <w:tc>
           <w:tcPr>
@@ -3350,6 +3236,9 @@
         </w:tc>
       </w:tr>
       <w:tr>
+        <w:trPr>
+          <w:trHeight w:val="283"/>
+        </w:trPr>
         <w:tc>
           <w:tcPr>
             <w:cnfStyle w:val="001000000000" w:firstRow="0" w:lastRow="0" w:firstColumn="1" w:lastColumn="0" w:oddVBand="0" w:evenVBand="0" w:oddHBand="0" w:evenHBand="0" w:firstRowFirstColumn="0" w:firstRowLastColumn="0" w:lastRowFirstColumn="0" w:lastRowLastColumn="0"/>
@@ -3405,6 +3294,7 @@
       <w:tr>
         <w:trPr>
           <w:cnfStyle w:val="000000100000" w:firstRow="0" w:lastRow="0" w:firstColumn="0" w:lastColumn="0" w:oddVBand="0" w:evenVBand="0" w:oddHBand="1" w:evenHBand="0" w:firstRowFirstColumn="0" w:firstRowLastColumn="0" w:lastRowFirstColumn="0" w:lastRowLastColumn="0"/>
+          <w:trHeight w:val="283"/>
         </w:trPr>
         <w:tc>
           <w:tcPr>
@@ -3459,6 +3349,9 @@
         </w:tc>
       </w:tr>
       <w:tr>
+        <w:trPr>
+          <w:trHeight w:val="283"/>
+        </w:trPr>
         <w:tc>
           <w:tcPr>
             <w:cnfStyle w:val="001000000000" w:firstRow="0" w:lastRow="0" w:firstColumn="1" w:lastColumn="0" w:oddVBand="0" w:evenVBand="0" w:oddHBand="0" w:evenHBand="0" w:firstRowFirstColumn="0" w:firstRowLastColumn="0" w:lastRowFirstColumn="0" w:lastRowLastColumn="0"/>
@@ -3514,6 +3407,7 @@
       <w:tr>
         <w:trPr>
           <w:cnfStyle w:val="000000100000" w:firstRow="0" w:lastRow="0" w:firstColumn="0" w:lastColumn="0" w:oddVBand="0" w:evenVBand="0" w:oddHBand="1" w:evenHBand="0" w:firstRowFirstColumn="0" w:firstRowLastColumn="0" w:lastRowFirstColumn="0" w:lastRowLastColumn="0"/>
+          <w:trHeight w:val="283"/>
         </w:trPr>
         <w:tc>
           <w:tcPr>
@@ -3570,18 +3464,13 @@
     </w:tbl>
     <w:p>
       <w:pPr>
-        <w:ind w:left="720"/>
-      </w:pPr>
-    </w:p>
-    <w:p>
-      <w:pPr>
         <w:pStyle w:val="Heading2"/>
         <w:rPr>
           <w:sz w:val="28"/>
           <w:szCs w:val="22"/>
         </w:rPr>
       </w:pPr>
-      <w:bookmarkStart w:id="8" w:name="_Toc157604182"/>
+      <w:bookmarkStart w:id="7" w:name="_Toc157604182"/>
       <w:r>
         <w:rPr>
           <w:sz w:val="28"/>
@@ -3596,42 +3485,56 @@
         </w:rPr>
         <w:t>aistība ar citiem dokumentiem</w:t>
       </w:r>
-      <w:bookmarkEnd w:id="8"/>
-    </w:p>
-    <w:p>
-      <w:pPr>
-        <w:ind w:left="720"/>
+      <w:bookmarkEnd w:id="7"/>
+    </w:p>
+    <w:p>
+      <w:pPr>
+        <w:pStyle w:val="ListParagraph"/>
+        <w:numPr>
+          <w:ilvl w:val="0"/>
+          <w:numId w:val="31"/>
+        </w:numPr>
       </w:pPr>
       <w:r>
         <w:t>TS.PPS.A2.2024</w:t>
       </w:r>
-    </w:p>
-    <w:p>
-      <w:pPr>
-        <w:ind w:left="720"/>
-      </w:pPr>
-      <w:proofErr w:type="spellStart"/>
-      <w:r>
-        <w:t>GitHub</w:t>
-      </w:r>
-      <w:proofErr w:type="spellEnd"/>
-      <w:r>
-        <w:t xml:space="preserve"> repozitorijs, kas satur versiju un izmaiņu vēsturi: </w:t>
-      </w:r>
-    </w:p>
-    <w:p>
-      <w:pPr>
-        <w:ind w:left="720"/>
-        <w:rPr>
-          <w:sz w:val="48"/>
-        </w:rPr>
-      </w:pPr>
-      <w:r>
-        <w:rPr>
-          <w:sz w:val="48"/>
-          <w:highlight w:val="red"/>
-        </w:rPr>
-        <w:t>Changelog.docx</w:t>
+      <w:r>
+        <w:t>.docx</w:t>
+      </w:r>
+    </w:p>
+    <w:p>
+      <w:pPr>
+        <w:pStyle w:val="ListParagraph"/>
+        <w:numPr>
+          <w:ilvl w:val="0"/>
+          <w:numId w:val="31"/>
+        </w:numPr>
+      </w:pPr>
+      <w:r>
+        <w:t xml:space="preserve">GitHub repozitorijs, kas satur versiju un izmaiņu vēsturi: </w:t>
+      </w:r>
+      <w:hyperlink r:id="rId13" w:history="1">
+        <w:r>
+          <w:rPr>
+            <w:rStyle w:val="Hyperlink"/>
+          </w:rPr>
+          <w:t>https://github.com/Rudis-P/Datoru_Kontrole</w:t>
+        </w:r>
+      </w:hyperlink>
+    </w:p>
+    <w:p>
+      <w:pPr>
+        <w:pStyle w:val="ListParagraph"/>
+        <w:numPr>
+          <w:ilvl w:val="0"/>
+          <w:numId w:val="31"/>
+        </w:numPr>
+      </w:pPr>
+      <w:r>
+        <w:t>Changelog</w:t>
+      </w:r>
+      <w:r>
+        <w:t>.docx</w:t>
       </w:r>
     </w:p>
     <w:p>
@@ -3642,7 +3545,7 @@
           <w:szCs w:val="22"/>
         </w:rPr>
       </w:pPr>
-      <w:bookmarkStart w:id="9" w:name="_Toc157604183"/>
+      <w:bookmarkStart w:id="8" w:name="_Toc157604183"/>
       <w:r>
         <w:rPr>
           <w:sz w:val="28"/>
@@ -3650,7 +3553,7 @@
         </w:rPr>
         <w:t>Dokumenta raksturojums</w:t>
       </w:r>
-      <w:bookmarkEnd w:id="9"/>
+      <w:bookmarkEnd w:id="8"/>
     </w:p>
     <w:p>
       <w:pPr>
@@ -3659,13 +3562,23 @@
       <w:r>
         <w:t xml:space="preserve">Katrai no uzskaitītajam </w:t>
       </w:r>
-      <w:proofErr w:type="spellStart"/>
-      <w:r>
-        <w:t>funkcijam</w:t>
-      </w:r>
-      <w:proofErr w:type="spellEnd"/>
+      <w:r>
+        <w:t>funkcijām</w:t>
+      </w:r>
+      <w:r>
+        <w:t xml:space="preserve"> vai galvenajām daļām</w:t>
+      </w:r>
       <w:r>
         <w:t xml:space="preserve"> ir apraksts, ievades un izvades dati, shēma, saistība ar citam funkcijām un</w:t>
+      </w:r>
+      <w:r>
+        <w:t xml:space="preserve"> dažiem ir pievienots grafiks/diagramma.</w:t>
+      </w:r>
+      <w:r>
+        <w:t xml:space="preserve"> </w:t>
+      </w:r>
+      <w:r>
+        <w:t xml:space="preserve">Dokuments satur skaidrojumus un aprakstus katrai sistēmas sastāvdaļai, caur kuriem ir vizuāli vai tekstuāli apzīmēta funkciju darbība. </w:t>
       </w:r>
     </w:p>
     <w:p>
@@ -3683,16 +3596,15 @@
         </w:rPr>
         <w:br w:type="page"/>
       </w:r>
-      <w:bookmarkStart w:id="10" w:name="_Toc157604184"/>
+      <w:bookmarkStart w:id="9" w:name="_Toc157604184"/>
       <w:r>
         <w:rPr>
           <w:rFonts w:ascii="Times New Roman" w:hAnsi="Times New Roman"/>
           <w:sz w:val="32"/>
           <w:szCs w:val="22"/>
-          <w:highlight w:val="yellow"/>
         </w:rPr>
         <w:lastRenderedPageBreak/>
-        <w:t>Programmas XXX</w:t>
+        <w:t>TimeStation</w:t>
       </w:r>
       <w:r>
         <w:rPr>
@@ -3710,31 +3622,64 @@
         </w:rPr>
         <w:t>vispārīgs apraksts</w:t>
       </w:r>
-      <w:bookmarkEnd w:id="10"/>
-    </w:p>
-    <w:p/>
-    <w:p>
-      <w:pPr>
-        <w:rPr>
-          <w:i/>
-          <w:iCs/>
-          <w:sz w:val="16"/>
-          <w:szCs w:val="16"/>
-        </w:rPr>
-      </w:pPr>
-      <w:r>
-        <w:rPr>
-          <w:i/>
-          <w:iCs/>
-        </w:rPr>
-        <w:t>Apraksta kopējo informāciju par programmu, kam un kāpēc tā būs vajadzīga, tā var būt līdzīga prasību specifikācijā dotai, jo katram dokumentam jābūt neatkarīgi lasāmam</w:t>
-      </w:r>
-      <w:r>
-        <w:rPr>
-          <w:i/>
-          <w:iCs/>
-        </w:rPr>
-        <w:t>.</w:t>
+      <w:bookmarkEnd w:id="9"/>
+    </w:p>
+    <w:p>
+      <w:pPr>
+        <w:ind w:left="720"/>
+      </w:pPr>
+      <w:r>
+        <w:t>Programmas sniedz lietotajam iespēju kontrolēt vienu vai vairākus savienotus datorus, nosakot cilvēku pieeju tiem. Programmas strādā uz Klienta-Servera bāzes, kur administratīvā programma uzvedas kā serveris un ļauj lietotajiem noteikt laika pieslēgumu, caur kuru klienta programma vadās.</w:t>
+      </w:r>
+    </w:p>
+    <w:p>
+      <w:pPr>
+        <w:pStyle w:val="Normalsmall"/>
+        <w:ind w:left="720"/>
+        <w:rPr>
+          <w:rFonts w:ascii="Times New Roman" w:hAnsi="Times New Roman" w:cs="Times New Roman"/>
+          <w:i w:val="0"/>
+        </w:rPr>
+      </w:pPr>
+      <w:r>
+        <w:rPr>
+          <w:rFonts w:ascii="Times New Roman" w:hAnsi="Times New Roman" w:cs="Times New Roman"/>
+          <w:b/>
+          <w:i w:val="0"/>
+        </w:rPr>
+        <w:t>Administratīvā programma</w:t>
+      </w:r>
+      <w:r>
+        <w:rPr>
+          <w:rFonts w:ascii="Times New Roman" w:hAnsi="Times New Roman" w:cs="Times New Roman"/>
+          <w:i w:val="0"/>
+        </w:rPr>
+        <w:t xml:space="preserve"> ir galvenā programma, kurai ir pieejama lietotāja saskarne, kas ļauj izmantot visas piedāvātās funkcijas. Caur šo galveno programmu var redzēt visus savienotos datorus un ir iespējams tos tieši un ātri kontrolēt vai bloķēt. </w:t>
+      </w:r>
+    </w:p>
+    <w:p>
+      <w:pPr>
+        <w:pStyle w:val="Normalsmall"/>
+        <w:ind w:left="720"/>
+        <w:rPr>
+          <w:rFonts w:ascii="Times New Roman" w:hAnsi="Times New Roman" w:cs="Times New Roman"/>
+          <w:i w:val="0"/>
+        </w:rPr>
+      </w:pPr>
+      <w:r>
+        <w:rPr>
+          <w:rFonts w:ascii="Times New Roman" w:hAnsi="Times New Roman" w:cs="Times New Roman"/>
+          <w:b/>
+          <w:i w:val="0"/>
+        </w:rPr>
+        <w:t>Klienta programma</w:t>
+      </w:r>
+      <w:r>
+        <w:rPr>
+          <w:rFonts w:ascii="Times New Roman" w:hAnsi="Times New Roman" w:cs="Times New Roman"/>
+          <w:i w:val="0"/>
+        </w:rPr>
+        <w:t xml:space="preserve"> tiek instalēta uz jebkura datora, kuru vēlas kontrolēt. Šai programmai ir divi galvenie stāvokļi: Bloķēts un Atbloķēts. Bloķētajā stāvoklī datoru nav paredzēts izmantot un tas neļauj lietotājam tajā neko darīt, ja nav pieslēgts laiks. Ja ir pieslēgts laiks, atbloķētajā stāvoklī klients datoru var izmantot un ekrāna augšas vidū vienmēr tiek rādīts atlikušais laiks. Kad laiks beidzas, vai tas tiek manuāli izslēgts, dators atgriežas bloķētajā stāvoklī.</w:t>
       </w:r>
     </w:p>
     <w:p>
@@ -3745,67 +3690,474 @@
           <w:szCs w:val="22"/>
         </w:rPr>
       </w:pPr>
-      <w:bookmarkStart w:id="11" w:name="_Toc363403521"/>
-      <w:bookmarkStart w:id="12" w:name="_Ref92611190"/>
-      <w:bookmarkStart w:id="13" w:name="_Toc157604185"/>
+      <w:bookmarkStart w:id="10" w:name="_Toc363403521"/>
+      <w:bookmarkStart w:id="11" w:name="_Ref92611190"/>
+      <w:bookmarkStart w:id="12" w:name="_Toc157604185"/>
       <w:r>
         <w:rPr>
           <w:sz w:val="28"/>
           <w:szCs w:val="22"/>
-          <w:highlight w:val="yellow"/>
-        </w:rPr>
-        <w:t>Pro</w:t>
+        </w:rPr>
+        <w:t>TimeStation</w:t>
       </w:r>
       <w:r>
         <w:rPr>
           <w:sz w:val="28"/>
           <w:szCs w:val="22"/>
-          <w:highlight w:val="yellow"/>
-        </w:rPr>
-        <w:t>grammas XXX</w:t>
-      </w:r>
+        </w:rPr>
+        <w:t xml:space="preserve"> s</w:t>
+      </w:r>
+      <w:bookmarkEnd w:id="10"/>
       <w:r>
         <w:rPr>
           <w:sz w:val="28"/>
           <w:szCs w:val="22"/>
         </w:rPr>
-        <w:t xml:space="preserve"> s</w:t>
+        <w:t>adarbība ar citiem produktiem un sistēmām</w:t>
       </w:r>
       <w:bookmarkEnd w:id="11"/>
+      <w:bookmarkEnd w:id="12"/>
       <w:r>
         <w:rPr>
           <w:sz w:val="28"/>
           <w:szCs w:val="22"/>
         </w:rPr>
-        <w:t>adarbība ar citiem produktiem un sistēmām</w:t>
-      </w:r>
-      <w:bookmarkEnd w:id="12"/>
-      <w:bookmarkEnd w:id="13"/>
-      <w:r>
+        <w:t xml:space="preserve"> </w:t>
+      </w:r>
+    </w:p>
+    <w:p>
+      <w:pPr>
+        <w:ind w:left="720"/>
+      </w:pPr>
+      <w:r>
+        <w:t xml:space="preserve">Programma atbalsta tikai Windows </w:t>
+      </w:r>
+      <w:r>
+        <w:t>operētājsistēmas</w:t>
+      </w:r>
+      <w:r>
+        <w:t xml:space="preserve">, </w:t>
+      </w:r>
+      <w:r>
+        <w:t>Windows</w:t>
+      </w:r>
+      <w:r>
+        <w:t xml:space="preserve"> 7 un </w:t>
+      </w:r>
+      <w:r>
+        <w:t>jaunākas</w:t>
+      </w:r>
+      <w:r>
+        <w:t xml:space="preserve">, kurām ir aktīvs pieslēgums </w:t>
+      </w:r>
+      <w:r>
+        <w:t>lokālam</w:t>
+      </w:r>
+      <w:r>
+        <w:t xml:space="preserve"> interneta tīklam. Caur šo tīklu tiek veikti savienojumi un komunikācijas starp programmām. </w:t>
+      </w:r>
+    </w:p>
+    <w:p>
+      <w:pPr>
+        <w:spacing w:before="120"/>
+        <w:ind w:left="720"/>
+      </w:pPr>
+      <w:r>
+        <w:t>Pašas programmas darbībā nav iekļautas citas sistēmas, kuras būtu atsevišķi jāinstalē lai nodrošinātu darbību.</w:t>
+      </w:r>
+    </w:p>
+    <w:p>
+      <w:pPr>
+        <w:pStyle w:val="Heading2"/>
         <w:rPr>
           <w:sz w:val="28"/>
           <w:szCs w:val="22"/>
         </w:rPr>
-        <w:t xml:space="preserve"> </w:t>
-      </w:r>
-    </w:p>
-    <w:p>
-      <w:pPr>
-        <w:pStyle w:val="Heading2"/>
+      </w:pPr>
+      <w:bookmarkStart w:id="13" w:name="_Toc157604186"/>
+      <w:r>
         <w:rPr>
           <w:sz w:val="28"/>
           <w:szCs w:val="22"/>
         </w:rPr>
-      </w:pPr>
-      <w:bookmarkStart w:id="14" w:name="_Toc157604186"/>
+        <w:t>Projekta</w:t>
+      </w:r>
       <w:r>
         <w:rPr>
           <w:sz w:val="28"/>
           <w:szCs w:val="22"/>
         </w:rPr>
-        <w:t>Projektēšanas ierobežojumi</w:t>
-      </w:r>
-      <w:bookmarkEnd w:id="14"/>
+        <w:t xml:space="preserve"> ierobežojumi</w:t>
+      </w:r>
+      <w:bookmarkEnd w:id="13"/>
+    </w:p>
+    <w:p>
+      <w:pPr>
+        <w:ind w:left="720"/>
+      </w:pPr>
+      <w:r>
+        <w:t xml:space="preserve">Šeit ir izteikti ierobežojumi, kuri attiecas uz veidojamās programmas </w:t>
+      </w:r>
+      <w:r>
+        <w:t>izstrādes procesu, izmantojamās tehnoloģijas un bibliotēkas.</w:t>
+      </w:r>
+    </w:p>
+    <w:p>
+      <w:pPr>
+        <w:pStyle w:val="Heading3"/>
+      </w:pPr>
+      <w:r>
+        <w:t xml:space="preserve">  Projekta izstrādes vide</w:t>
+      </w:r>
+    </w:p>
+    <w:p>
+      <w:pPr>
+        <w:ind w:left="720"/>
+      </w:pPr>
+      <w:r>
+        <w:t xml:space="preserve">Programmas tiek veidotas iekš Microsoft </w:t>
+      </w:r>
+      <w:r>
+        <w:rPr>
+          <w:b/>
+        </w:rPr>
+        <w:t>Visual Studio 2022 IDE</w:t>
+      </w:r>
+      <w:r>
+        <w:t xml:space="preserve"> izstrādes vides. Caur šo vidi tiek izmantota WPF programmas izstrādne. </w:t>
+      </w:r>
+    </w:p>
+    <w:p>
+      <w:pPr>
+        <w:ind w:left="720"/>
+      </w:pPr>
+      <w:r>
+        <w:rPr>
+          <w:b/>
+        </w:rPr>
+        <w:t xml:space="preserve">Kāpēc </w:t>
+      </w:r>
+      <w:r>
+        <w:rPr>
+          <w:b/>
+        </w:rPr>
+        <w:t>–</w:t>
+      </w:r>
+      <w:r>
+        <w:rPr>
+          <w:b/>
+        </w:rPr>
+        <w:t xml:space="preserve"> </w:t>
+      </w:r>
+      <w:r>
+        <w:t>Programmu izveidei tika izvelēta</w:t>
+      </w:r>
+      <w:r>
+        <w:rPr>
+          <w:b/>
+        </w:rPr>
+        <w:t xml:space="preserve"> </w:t>
+      </w:r>
+      <w:r>
+        <w:t>WPF tipa programma, jo tā sniedz ērtu veidu kā komplektēt viegli izmantojamas programmas Windows operētājsistēmu datoriem. WPF sniegtais vizuālais dizaineris, caur XAML, dod iespēju izveidot attiecīgu lietotāja saskarni, kas palīdz programmētajiem savienot lietotāja darbības ar pašu kodu.</w:t>
+      </w:r>
+    </w:p>
+    <w:p>
+      <w:pPr>
+        <w:pStyle w:val="Heading3"/>
+      </w:pPr>
+      <w:r>
+        <w:t xml:space="preserve">  Projekta </w:t>
+      </w:r>
+      <w:r>
+        <w:t xml:space="preserve">versiju </w:t>
+      </w:r>
+      <w:r>
+        <w:t>uzturēšana caur GitHub</w:t>
+      </w:r>
+    </w:p>
+    <w:p>
+      <w:pPr>
+        <w:ind w:left="720"/>
+      </w:pPr>
+      <w:r>
+        <w:t>Paralēli programmas izveidei, tiek aktīvi izmantota tīklā bāzētais pakalpojums GitHub, kas ļauj uzturēt programmas kodu repozitorijā, kas ļauj aktīvi sekot līdzi izmaiņām.</w:t>
+      </w:r>
+    </w:p>
+    <w:p>
+      <w:pPr>
+        <w:ind w:left="720"/>
+      </w:pPr>
+      <w:r>
+        <w:rPr>
+          <w:b/>
+        </w:rPr>
+        <w:t xml:space="preserve">Kāpēc </w:t>
+      </w:r>
+      <w:r>
+        <w:rPr>
+          <w:b/>
+        </w:rPr>
+        <w:t>–</w:t>
+      </w:r>
+      <w:r>
+        <w:rPr>
+          <w:b/>
+        </w:rPr>
+        <w:t xml:space="preserve"> </w:t>
+      </w:r>
+      <w:r>
+        <w:t xml:space="preserve">GitHub ir bezmaksas un tas sniedz iespēju veikt izmaiņas un </w:t>
+      </w:r>
+      <w:r>
+        <w:t>papildināt</w:t>
+      </w:r>
+      <w:r>
+        <w:t xml:space="preserve"> programmas no </w:t>
+      </w:r>
+      <w:r>
+        <w:t>vairākiem</w:t>
+      </w:r>
+      <w:r>
+        <w:t xml:space="preserve"> datoriem, viegli centralizējot programmas pirmkodu.</w:t>
+      </w:r>
+      <w:r>
+        <w:t xml:space="preserve"> Papildus tam tas sniedz vieglu veidu kā sekot līdzi izmaiņām, uzlabojot funkciju trasējamību.</w:t>
+      </w:r>
+    </w:p>
+    <w:p>
+      <w:pPr>
+        <w:pStyle w:val="Heading3"/>
+        <w:numPr>
+          <w:ilvl w:val="2"/>
+          <w:numId w:val="32"/>
+        </w:numPr>
+        <w:ind w:left="720"/>
+      </w:pPr>
+      <w:r>
+        <w:t xml:space="preserve">  Projekta </w:t>
+      </w:r>
+      <w:r>
+        <w:t>iestatījumu saglabāšana</w:t>
+      </w:r>
+    </w:p>
+    <w:p>
+      <w:pPr>
+        <w:ind w:left="720"/>
+      </w:pPr>
+      <w:r>
+        <w:t xml:space="preserve">Programmas </w:t>
+      </w:r>
+      <w:r>
+        <w:t>procesā lietotājs var veikt izvēles kuras ir nepieciešams saglabāt</w:t>
+      </w:r>
+      <w:r>
+        <w:t>.</w:t>
+      </w:r>
+      <w:r>
+        <w:t xml:space="preserve"> Šis tiek realizēts ar Visual Studio iebūvēto projekta iestatījumu lapu.</w:t>
+      </w:r>
+      <w:r>
+        <w:t xml:space="preserve"> </w:t>
+      </w:r>
+    </w:p>
+    <w:p>
+      <w:pPr>
+        <w:ind w:left="720"/>
+      </w:pPr>
+      <w:r>
+        <w:rPr>
+          <w:b/>
+        </w:rPr>
+        <w:t xml:space="preserve">Kāpēc – </w:t>
+      </w:r>
+      <w:r>
+        <w:t>Sniedz iespēju vieglā un kopīgā vietā apkopot visus vajadzīgos mainīgos, kurus ir nepieciešams saglabāt, pasargājot tos no netīšas izdzēšanas vai nesaglabāšanas.</w:t>
+      </w:r>
+    </w:p>
+    <w:p>
+      <w:pPr>
+        <w:pStyle w:val="Heading3"/>
+      </w:pPr>
+      <w:r>
+        <w:t xml:space="preserve">  </w:t>
+      </w:r>
+      <w:r>
+        <w:t>Bibliotēka WPF Extended Toolkit</w:t>
+      </w:r>
+    </w:p>
+    <w:p>
+      <w:pPr>
+        <w:ind w:left="720"/>
+      </w:pPr>
+      <w:r>
+        <w:t xml:space="preserve">Šī bibliotēka nodrošina WPF programmu izstrādes procesam papildus </w:t>
+      </w:r>
+      <w:r>
+        <w:t>iespējas</w:t>
+      </w:r>
+      <w:r>
+        <w:t xml:space="preserve"> un elementus lai pilnveidotu lietotāja pieredzi un padarītu izstrādāšanas procesu dziļāku.</w:t>
+      </w:r>
+    </w:p>
+    <w:p>
+      <w:pPr>
+        <w:ind w:left="720"/>
+      </w:pPr>
+      <w:r>
+        <w:rPr>
+          <w:b/>
+        </w:rPr>
+        <w:t xml:space="preserve">Kāpēc </w:t>
+      </w:r>
+      <w:r>
+        <w:rPr>
+          <w:b/>
+        </w:rPr>
+        <w:t>–</w:t>
+      </w:r>
+      <w:r>
+        <w:rPr>
+          <w:b/>
+        </w:rPr>
+        <w:t xml:space="preserve"> </w:t>
+      </w:r>
+      <w:r>
+        <w:t>Šī bibliotēka tiek izmantota lai sniegtu dziļāku izstrādes procesu un papildinātu programmas elementus ar funkcijām, kā piemēram, krāsas izvēles elements priekš lietotajā saskarnes.</w:t>
+      </w:r>
+    </w:p>
+    <w:p>
+      <w:pPr>
+        <w:pStyle w:val="Heading3"/>
+      </w:pPr>
+      <w:r>
+        <w:lastRenderedPageBreak/>
+        <w:t xml:space="preserve">  Bibliotēka WPF </w:t>
+      </w:r>
+      <w:r>
+        <w:t>Material Design</w:t>
+      </w:r>
+    </w:p>
+    <w:p>
+      <w:pPr>
+        <w:ind w:left="720"/>
+      </w:pPr>
+      <w:r>
+        <w:t xml:space="preserve">Šī bibliotēka nodrošina WPF programmu izstrādes procesam </w:t>
+      </w:r>
+      <w:r>
+        <w:t>daudz vizuālo iespēju, kas papildina jau iekļautās WPF programmas elementu vizuālo dizainu.</w:t>
+      </w:r>
+    </w:p>
+    <w:p>
+      <w:pPr>
+        <w:ind w:left="720"/>
+      </w:pPr>
+      <w:r>
+        <w:rPr>
+          <w:b/>
+        </w:rPr>
+        <w:t xml:space="preserve">Kāpēc </w:t>
+      </w:r>
+      <w:r>
+        <w:rPr>
+          <w:b/>
+        </w:rPr>
+        <w:t>–</w:t>
+      </w:r>
+      <w:r>
+        <w:rPr>
+          <w:b/>
+        </w:rPr>
+        <w:t xml:space="preserve"> </w:t>
+      </w:r>
+      <w:r>
+        <w:t xml:space="preserve">Izmantojot noklusētos elementus un to izskatu, programmas izskats var </w:t>
+      </w:r>
+      <w:r>
+        <w:t>šķist</w:t>
+      </w:r>
+      <w:r>
+        <w:t xml:space="preserve"> garlaicīgs un prasts. Ar šo bibliotēku ir iespēja dziļāk pamainīt pamat elementu izskatu, jo pēc noklusējuma tiek iekļauti pamainīti dizaini elementi. Papildus </w:t>
+      </w:r>
+    </w:p>
+    <w:p>
+      <w:pPr>
+        <w:pStyle w:val="Heading3"/>
+      </w:pPr>
+      <w:r>
+        <w:t xml:space="preserve">Bibliotēka WPF </w:t>
+      </w:r>
+      <w:r>
+        <w:t>MahApps</w:t>
+      </w:r>
+    </w:p>
+    <w:p>
+      <w:pPr>
+        <w:ind w:left="720"/>
+      </w:pPr>
+      <w:r>
+        <w:t xml:space="preserve">Šī bibliotēka nodrošina WPF programmu </w:t>
+      </w:r>
+      <w:r>
+        <w:t>dizaina elementus, kas tematiski atbilst Windows dizaina stilam.</w:t>
+      </w:r>
+    </w:p>
+    <w:p>
+      <w:pPr>
+        <w:ind w:left="720"/>
+      </w:pPr>
+      <w:r>
+        <w:rPr>
+          <w:b/>
+        </w:rPr>
+        <w:t xml:space="preserve">Kāpēc </w:t>
+      </w:r>
+      <w:r>
+        <w:rPr>
+          <w:b/>
+        </w:rPr>
+        <w:t>–</w:t>
+      </w:r>
+      <w:r>
+        <w:rPr>
+          <w:b/>
+        </w:rPr>
+        <w:t xml:space="preserve"> </w:t>
+      </w:r>
+      <w:r>
+        <w:t>Ar šo paplašinājumu ir iespēja izveidot vizuālus elementus, kas ir līdzīgi Windows videi, kā arī sniedz papildus izkārtojuma iespējas logiem un vairākus papildus navigācijas elementus. Ar šo paplašinājumu tiek papildināts pats loga dizains un elementu izkārtojums iekš tā, lai sniegtu modernu saskarni.</w:t>
+      </w:r>
+    </w:p>
+    <w:p>
+      <w:pPr>
+        <w:ind w:left="720"/>
+      </w:pPr>
+    </w:p>
+    <w:p>
+      <w:pPr>
+        <w:ind w:left="720"/>
+      </w:pPr>
+    </w:p>
+    <w:p>
+      <w:pPr>
+        <w:ind w:left="720"/>
+      </w:pPr>
+    </w:p>
+    <w:p>
+      <w:pPr>
+        <w:ind w:left="720"/>
+      </w:pPr>
+    </w:p>
+    <w:p>
+      <w:pPr>
+        <w:ind w:left="720"/>
+      </w:pPr>
+    </w:p>
+    <w:p>
+      <w:pPr>
+        <w:ind w:left="720"/>
+      </w:pPr>
     </w:p>
     <w:p>
       <w:pPr>
@@ -3820,28 +4172,17 @@
         </w:rPr>
         <w:br w:type="page"/>
       </w:r>
-      <w:bookmarkStart w:id="15" w:name="_Toc157604187"/>
-      <w:bookmarkStart w:id="16" w:name="_Ref92800426"/>
-      <w:bookmarkStart w:id="17" w:name="_Ref92800549"/>
+      <w:bookmarkStart w:id="14" w:name="_Toc157604187"/>
+      <w:bookmarkStart w:id="15" w:name="_Ref92800426"/>
+      <w:bookmarkStart w:id="16" w:name="_Ref92800549"/>
       <w:r>
         <w:rPr>
           <w:rFonts w:ascii="Times New Roman" w:hAnsi="Times New Roman"/>
           <w:sz w:val="32"/>
           <w:szCs w:val="22"/>
-          <w:highlight w:val="yellow"/>
         </w:rPr>
         <w:lastRenderedPageBreak/>
-        <w:t xml:space="preserve">Programmas </w:t>
-      </w:r>
-      <w:r>
-        <w:rPr>
-          <w:rFonts w:ascii="Times New Roman" w:hAnsi="Times New Roman"/>
-          <w:i/>
-          <w:sz w:val="32"/>
-          <w:szCs w:val="22"/>
-          <w:highlight w:val="yellow"/>
-        </w:rPr>
-        <w:t>XXX</w:t>
+        <w:t>TimeStation</w:t>
       </w:r>
       <w:r>
         <w:rPr>
@@ -3851,7 +4192,7 @@
         </w:rPr>
         <w:t xml:space="preserve"> arhitektūra</w:t>
       </w:r>
-      <w:bookmarkEnd w:id="15"/>
+      <w:bookmarkEnd w:id="14"/>
     </w:p>
     <w:p/>
     <w:p>
@@ -3879,25 +4220,14 @@
           <w:szCs w:val="22"/>
         </w:rPr>
       </w:pPr>
-      <w:bookmarkStart w:id="18" w:name="_Toc157604188"/>
+      <w:bookmarkStart w:id="17" w:name="_Toc157604188"/>
       <w:r>
         <w:rPr>
           <w:rFonts w:ascii="Times New Roman" w:hAnsi="Times New Roman"/>
           <w:sz w:val="32"/>
           <w:szCs w:val="22"/>
-          <w:highlight w:val="yellow"/>
-        </w:rPr>
-        <w:t xml:space="preserve">Programmas </w:t>
-      </w:r>
-      <w:r>
-        <w:rPr>
-          <w:rFonts w:ascii="Times New Roman" w:hAnsi="Times New Roman"/>
-          <w:i/>
-          <w:sz w:val="32"/>
-          <w:szCs w:val="22"/>
-          <w:highlight w:val="yellow"/>
-        </w:rPr>
-        <w:t>XXX</w:t>
+        </w:rPr>
+        <w:t>TimeStation</w:t>
       </w:r>
       <w:r>
         <w:rPr>
@@ -3905,7 +4235,7 @@
           <w:sz w:val="32"/>
           <w:szCs w:val="22"/>
         </w:rPr>
-        <w:t xml:space="preserve"> d</w:t>
+        <w:t xml:space="preserve"> </w:t>
       </w:r>
       <w:r>
         <w:rPr>
@@ -3913,7 +4243,7 @@
           <w:sz w:val="32"/>
           <w:szCs w:val="22"/>
         </w:rPr>
-        <w:t xml:space="preserve">atu bāzes </w:t>
+        <w:t>sistēmas</w:t>
       </w:r>
       <w:r>
         <w:rPr>
@@ -3921,45 +4251,24 @@
           <w:sz w:val="32"/>
           <w:szCs w:val="22"/>
         </w:rPr>
-        <w:t>modelis</w:t>
-      </w:r>
-      <w:bookmarkEnd w:id="18"/>
-    </w:p>
-    <w:p/>
-    <w:p>
-      <w:pPr>
-        <w:rPr>
-          <w:i/>
-          <w:iCs/>
-        </w:rPr>
-      </w:pPr>
-      <w:r>
-        <w:rPr>
-          <w:i/>
-          <w:iCs/>
-        </w:rPr>
-        <w:t xml:space="preserve">Uz programmatūras prasību specifikācijā doto datu un funkciju apraksta pamata izprojektē datubāzes </w:t>
-      </w:r>
-      <w:r>
-        <w:rPr>
-          <w:i/>
-          <w:iCs/>
-        </w:rPr>
-        <w:t>modeli</w:t>
-      </w:r>
-      <w:r>
-        <w:rPr>
-          <w:i/>
-          <w:iCs/>
-        </w:rPr>
-        <w:t xml:space="preserve">, dod tās </w:t>
-      </w:r>
-      <w:r>
-        <w:rPr>
-          <w:i/>
-          <w:iCs/>
-        </w:rPr>
-        <w:t>aprakstu (piemēru skat. failā PPA_NMR_DB darba)</w:t>
+        <w:t xml:space="preserve"> </w:t>
+      </w:r>
+      <w:r>
+        <w:rPr>
+          <w:rFonts w:ascii="Times New Roman" w:hAnsi="Times New Roman"/>
+          <w:sz w:val="32"/>
+          <w:szCs w:val="22"/>
+        </w:rPr>
+        <w:t>mode</w:t>
+      </w:r>
+      <w:bookmarkEnd w:id="17"/>
+      <w:r>
+        <w:rPr>
+          <w:rFonts w:ascii="Times New Roman" w:hAnsi="Times New Roman"/>
+          <w:sz w:val="32"/>
+          <w:szCs w:val="22"/>
+        </w:rPr>
+        <w:t>ļi</w:t>
       </w:r>
     </w:p>
     <w:p>
@@ -3981,25 +4290,14 @@
           <w:szCs w:val="22"/>
         </w:rPr>
       </w:pPr>
-      <w:bookmarkStart w:id="19" w:name="_Toc157604189"/>
+      <w:bookmarkStart w:id="18" w:name="_Toc157604189"/>
       <w:r>
         <w:rPr>
           <w:rFonts w:ascii="Times New Roman" w:hAnsi="Times New Roman"/>
           <w:sz w:val="32"/>
           <w:szCs w:val="22"/>
-          <w:highlight w:val="yellow"/>
-        </w:rPr>
-        <w:t xml:space="preserve">Programmas </w:t>
-      </w:r>
-      <w:r>
-        <w:rPr>
-          <w:rFonts w:ascii="Times New Roman" w:hAnsi="Times New Roman"/>
-          <w:i/>
-          <w:sz w:val="32"/>
-          <w:szCs w:val="22"/>
-          <w:highlight w:val="yellow"/>
-        </w:rPr>
-        <w:t>XXX</w:t>
+        </w:rPr>
+        <w:t>TimeStation</w:t>
       </w:r>
       <w:r>
         <w:rPr>
@@ -4009,7 +4307,7 @@
         </w:rPr>
         <w:t xml:space="preserve"> funkcionālais projektējums</w:t>
       </w:r>
-      <w:bookmarkEnd w:id="19"/>
+      <w:bookmarkEnd w:id="18"/>
     </w:p>
     <w:p/>
     <w:p>
@@ -4024,211 +4322,316 @@
           <w:i/>
           <w:iCs/>
         </w:rPr>
-        <w:t>S</w:t>
-      </w:r>
-      <w:r>
+        <w:t>Sniedz kopskatu par programmas kopējo struktūru – funkciju sadalījums/funkcionālie moduļi u.tml.</w:t>
+      </w:r>
+    </w:p>
+    <w:p>
+      <w:pPr>
+        <w:pStyle w:val="Heading2"/>
+        <w:rPr>
+          <w:sz w:val="28"/>
+          <w:szCs w:val="22"/>
+        </w:rPr>
+      </w:pPr>
+      <w:bookmarkStart w:id="19" w:name="_Toc157604190"/>
+      <w:r>
+        <w:rPr>
+          <w:sz w:val="28"/>
+          <w:szCs w:val="22"/>
+        </w:rPr>
+        <w:t>[Funkcijas nosaukums]</w:t>
+      </w:r>
+      <w:bookmarkEnd w:id="19"/>
+    </w:p>
+    <w:p/>
+    <w:p>
+      <w:pPr>
         <w:rPr>
           <w:i/>
           <w:iCs/>
         </w:rPr>
-        <w:t xml:space="preserve">niedz kopskatu par </w:t>
-      </w:r>
+      </w:pPr>
       <w:r>
         <w:rPr>
           <w:i/>
           <w:iCs/>
         </w:rPr>
-        <w:t>programmas kopējo</w:t>
+        <w:t xml:space="preserve">Sniedz īsu </w:t>
       </w:r>
       <w:r>
         <w:rPr>
           <w:i/>
           <w:iCs/>
         </w:rPr>
-        <w:t xml:space="preserve"> struktūru</w:t>
+        <w:t xml:space="preserve">konkrētās </w:t>
       </w:r>
       <w:r>
         <w:rPr>
           <w:i/>
           <w:iCs/>
         </w:rPr>
-        <w:t xml:space="preserve"> – funkciju sadalījums/funkcionālie moduļi u.tml.</w:t>
-      </w:r>
-    </w:p>
-    <w:p>
-      <w:pPr>
-        <w:pStyle w:val="Heading2"/>
-        <w:rPr>
-          <w:sz w:val="28"/>
-          <w:szCs w:val="22"/>
-        </w:rPr>
-      </w:pPr>
-      <w:bookmarkStart w:id="20" w:name="_Toc157604190"/>
-      <w:r>
-        <w:rPr>
-          <w:sz w:val="28"/>
-          <w:szCs w:val="22"/>
-          <w:highlight w:val="yellow"/>
-        </w:rPr>
-        <w:t>[Funkcijas</w:t>
-      </w:r>
-      <w:r>
-        <w:rPr>
-          <w:sz w:val="28"/>
-          <w:szCs w:val="22"/>
-        </w:rPr>
-        <w:t xml:space="preserve"> </w:t>
-      </w:r>
-      <w:r>
-        <w:rPr>
-          <w:sz w:val="28"/>
-          <w:szCs w:val="22"/>
-          <w:highlight w:val="yellow"/>
-        </w:rPr>
-        <w:t>nosaukums</w:t>
-      </w:r>
-      <w:r>
-        <w:rPr>
-          <w:sz w:val="28"/>
-          <w:szCs w:val="22"/>
-          <w:highlight w:val="yellow"/>
-        </w:rPr>
-        <w:t>]</w:t>
-      </w:r>
-      <w:bookmarkEnd w:id="20"/>
-    </w:p>
-    <w:p/>
-    <w:p>
-      <w:pPr>
+        <w:t>funkcijas vispārējo aprakstu.</w:t>
+      </w:r>
+    </w:p>
+    <w:p>
+      <w:pPr>
+        <w:pStyle w:val="Heading3"/>
         <w:rPr>
           <w:i/>
           <w:iCs/>
         </w:rPr>
       </w:pPr>
-      <w:r>
+      <w:bookmarkStart w:id="20" w:name="_Toc157604192"/>
+      <w:r>
+        <w:rPr>
+          <w:iCs/>
+        </w:rPr>
+        <w:t>[Funkcijas nosaukums] algoritms</w:t>
+      </w:r>
+      <w:bookmarkStart w:id="21" w:name="_GoBack"/>
+      <w:bookmarkEnd w:id="20"/>
+      <w:bookmarkEnd w:id="21"/>
+    </w:p>
+    <w:p>
+      <w:pPr>
         <w:rPr>
           <w:i/>
           <w:iCs/>
         </w:rPr>
-        <w:t>S</w:t>
-      </w:r>
-      <w:r>
+      </w:pPr>
+    </w:p>
+    <w:p>
+      <w:pPr>
         <w:rPr>
           <w:i/>
           <w:iCs/>
         </w:rPr>
-        <w:t xml:space="preserve">niedz </w:t>
-      </w:r>
-      <w:r>
+      </w:pPr>
+    </w:p>
+    <w:tbl>
+      <w:tblPr>
+        <w:tblStyle w:val="TableGrid"/>
+        <w:tblW w:w="0" w:type="auto"/>
+        <w:tblLook w:val="04A0" w:firstRow="1" w:lastRow="0" w:firstColumn="1" w:lastColumn="0" w:noHBand="0" w:noVBand="1"/>
+      </w:tblPr>
+      <w:tblGrid>
+        <w:gridCol w:w="3823"/>
+        <w:gridCol w:w="2835"/>
+        <w:gridCol w:w="2383"/>
+      </w:tblGrid>
+      <w:tr>
+        <w:trPr>
+          <w:trHeight w:val="613"/>
+        </w:trPr>
+        <w:tc>
+          <w:tcPr>
+            <w:tcW w:w="3823" w:type="dxa"/>
+            <w:tcBorders>
+              <w:bottom w:val="single" w:sz="4" w:space="0" w:color="auto"/>
+            </w:tcBorders>
+            <w:vAlign w:val="center"/>
+          </w:tcPr>
+          <w:p>
+            <w:pPr>
+              <w:jc w:val="center"/>
+              <w:rPr>
+                <w:iCs/>
+              </w:rPr>
+            </w:pPr>
+            <w:r>
+              <w:rPr>
+                <w:iCs/>
+              </w:rPr>
+              <w:t>Komanda – lietotājs nospiež attiecīgo pogu</w:t>
+            </w:r>
+          </w:p>
+        </w:tc>
+        <w:tc>
+          <w:tcPr>
+            <w:tcW w:w="2835" w:type="dxa"/>
+            <w:vMerge w:val="restart"/>
+            <w:vAlign w:val="center"/>
+          </w:tcPr>
+          <w:p>
+            <w:pPr>
+              <w:jc w:val="center"/>
+              <w:rPr>
+                <w:iCs/>
+              </w:rPr>
+            </w:pPr>
+            <w:r>
+              <w:rPr>
+                <w:iCs/>
+              </w:rPr>
+              <w:t>Nosūta ziņu klienta programmai</w:t>
+            </w:r>
+          </w:p>
+        </w:tc>
+        <w:tc>
+          <w:tcPr>
+            <w:tcW w:w="2383" w:type="dxa"/>
+            <w:tcBorders>
+              <w:top w:val="nil"/>
+              <w:right w:val="nil"/>
+            </w:tcBorders>
+            <w:vAlign w:val="center"/>
+          </w:tcPr>
+          <w:p>
+            <w:pPr>
+              <w:jc w:val="center"/>
+              <w:rPr>
+                <w:iCs/>
+              </w:rPr>
+            </w:pPr>
+          </w:p>
+        </w:tc>
+      </w:tr>
+      <w:tr>
+        <w:trPr>
+          <w:trHeight w:val="590"/>
+        </w:trPr>
+        <w:tc>
+          <w:tcPr>
+            <w:tcW w:w="3823" w:type="dxa"/>
+            <w:tcBorders>
+              <w:left w:val="nil"/>
+            </w:tcBorders>
+            <w:vAlign w:val="center"/>
+          </w:tcPr>
+          <w:p>
+            <w:pPr>
+              <w:jc w:val="center"/>
+              <w:rPr>
+                <w:iCs/>
+              </w:rPr>
+            </w:pPr>
+          </w:p>
+        </w:tc>
+        <w:tc>
+          <w:tcPr>
+            <w:tcW w:w="2835" w:type="dxa"/>
+            <w:vMerge/>
+            <w:vAlign w:val="center"/>
+          </w:tcPr>
+          <w:p>
+            <w:pPr>
+              <w:jc w:val="center"/>
+              <w:rPr>
+                <w:iCs/>
+              </w:rPr>
+            </w:pPr>
+          </w:p>
+        </w:tc>
+        <w:tc>
+          <w:tcPr>
+            <w:tcW w:w="2383" w:type="dxa"/>
+            <w:tcBorders>
+              <w:bottom w:val="single" w:sz="4" w:space="0" w:color="auto"/>
+            </w:tcBorders>
+            <w:vAlign w:val="center"/>
+          </w:tcPr>
+          <w:p>
+            <w:pPr>
+              <w:jc w:val="center"/>
+              <w:rPr>
+                <w:iCs/>
+              </w:rPr>
+            </w:pPr>
+            <w:r>
+              <w:rPr>
+                <w:iCs/>
+              </w:rPr>
+              <w:t>Klients izpilda komandu</w:t>
+            </w:r>
+          </w:p>
+        </w:tc>
+      </w:tr>
+      <w:tr>
+        <w:trPr>
+          <w:trHeight w:val="613"/>
+        </w:trPr>
+        <w:tc>
+          <w:tcPr>
+            <w:tcW w:w="3823" w:type="dxa"/>
+            <w:vAlign w:val="center"/>
+          </w:tcPr>
+          <w:p>
+            <w:pPr>
+              <w:jc w:val="center"/>
+              <w:rPr>
+                <w:iCs/>
+              </w:rPr>
+            </w:pPr>
+            <w:r>
+              <w:rPr>
+                <w:iCs/>
+              </w:rPr>
+              <w:t>Laiks – izvēlētā laika vienība</w:t>
+            </w:r>
+          </w:p>
+        </w:tc>
+        <w:tc>
+          <w:tcPr>
+            <w:tcW w:w="2835" w:type="dxa"/>
+            <w:vMerge/>
+            <w:vAlign w:val="center"/>
+          </w:tcPr>
+          <w:p>
+            <w:pPr>
+              <w:jc w:val="center"/>
+              <w:rPr>
+                <w:iCs/>
+              </w:rPr>
+            </w:pPr>
+          </w:p>
+        </w:tc>
+        <w:tc>
+          <w:tcPr>
+            <w:tcW w:w="2383" w:type="dxa"/>
+            <w:tcBorders>
+              <w:bottom w:val="nil"/>
+              <w:right w:val="nil"/>
+            </w:tcBorders>
+            <w:vAlign w:val="center"/>
+          </w:tcPr>
+          <w:p>
+            <w:pPr>
+              <w:jc w:val="center"/>
+              <w:rPr>
+                <w:iCs/>
+              </w:rPr>
+            </w:pPr>
+          </w:p>
+        </w:tc>
+      </w:tr>
+    </w:tbl>
+    <w:p>
+      <w:pPr>
+        <w:rPr>
+          <w:iCs/>
+        </w:rPr>
+      </w:pPr>
+    </w:p>
+    <w:p>
+      <w:pPr>
         <w:rPr>
           <w:i/>
           <w:iCs/>
         </w:rPr>
-        <w:t xml:space="preserve">īsu </w:t>
-      </w:r>
-      <w:r>
+      </w:pPr>
+    </w:p>
+    <w:p>
+      <w:pPr>
+        <w:pStyle w:val="Heading1"/>
         <w:rPr>
           <w:i/>
-          <w:iCs/>
-        </w:rPr>
-        <w:t xml:space="preserve">konkrētās </w:t>
-      </w:r>
-      <w:r>
-        <w:rPr>
-          <w:i/>
-          <w:iCs/>
-        </w:rPr>
-        <w:t>funkcijas vispārējo aprakstu.</w:t>
-      </w:r>
-    </w:p>
-    <w:p>
-      <w:pPr>
-        <w:rPr>
-          <w:i/>
-          <w:iCs/>
-        </w:rPr>
-      </w:pPr>
-    </w:p>
-    <w:p>
-      <w:pPr>
-        <w:pStyle w:val="Heading3"/>
-        <w:rPr>
-          <w:rFonts w:ascii="Times New Roman" w:hAnsi="Times New Roman"/>
-          <w:i w:val="0"/>
-          <w:iCs/>
-        </w:rPr>
-      </w:pPr>
-      <w:bookmarkStart w:id="21" w:name="_Toc157604191"/>
-      <w:r>
-        <w:rPr>
-          <w:rFonts w:ascii="Times New Roman" w:hAnsi="Times New Roman"/>
-          <w:i w:val="0"/>
-          <w:iCs/>
-          <w:highlight w:val="yellow"/>
-        </w:rPr>
-        <w:t>[Funkcijas</w:t>
-      </w:r>
-      <w:r>
-        <w:rPr>
-          <w:rFonts w:ascii="Times New Roman" w:hAnsi="Times New Roman"/>
-          <w:i w:val="0"/>
-          <w:iCs/>
-        </w:rPr>
-        <w:t xml:space="preserve"> </w:t>
-      </w:r>
-      <w:r>
-        <w:rPr>
-          <w:rFonts w:ascii="Times New Roman" w:hAnsi="Times New Roman"/>
-          <w:i w:val="0"/>
-          <w:iCs/>
-          <w:highlight w:val="yellow"/>
-        </w:rPr>
-        <w:t>nosaukums</w:t>
-      </w:r>
-      <w:r>
-        <w:rPr>
-          <w:rFonts w:ascii="Times New Roman" w:hAnsi="Times New Roman"/>
-          <w:i w:val="0"/>
-          <w:iCs/>
-          <w:highlight w:val="yellow"/>
-        </w:rPr>
-        <w:t>]</w:t>
-      </w:r>
-      <w:r>
-        <w:rPr>
-          <w:rFonts w:ascii="Times New Roman" w:hAnsi="Times New Roman"/>
-          <w:i w:val="0"/>
-          <w:iCs/>
-        </w:rPr>
-        <w:t xml:space="preserve"> </w:t>
-      </w:r>
-      <w:r>
-        <w:rPr>
-          <w:rFonts w:ascii="Times New Roman" w:hAnsi="Times New Roman"/>
-          <w:i w:val="0"/>
-          <w:iCs/>
-        </w:rPr>
-        <w:t xml:space="preserve">lietotāja </w:t>
-      </w:r>
-      <w:proofErr w:type="spellStart"/>
-      <w:r>
-        <w:rPr>
-          <w:rFonts w:ascii="Times New Roman" w:hAnsi="Times New Roman"/>
-          <w:i w:val="0"/>
-          <w:iCs/>
-        </w:rPr>
-        <w:t>saskarnes</w:t>
-      </w:r>
-      <w:proofErr w:type="spellEnd"/>
-      <w:r>
-        <w:rPr>
-          <w:rFonts w:ascii="Times New Roman" w:hAnsi="Times New Roman"/>
-          <w:i w:val="0"/>
-          <w:iCs/>
-        </w:rPr>
-        <w:t xml:space="preserve"> projektējums</w:t>
-      </w:r>
-      <w:bookmarkEnd w:id="21"/>
+        </w:rPr>
+      </w:pPr>
+      <w:bookmarkStart w:id="22" w:name="_Toc157604191"/>
+      <w:r>
+        <w:t>[Funkcijas nosaukums] lietotāja saskarnes projektējums</w:t>
+      </w:r>
+      <w:bookmarkEnd w:id="22"/>
     </w:p>
     <w:p/>
     <w:p>
@@ -4253,9 +4656,8 @@
           <w:i/>
           <w:iCs/>
         </w:rPr>
-        <w:t xml:space="preserve">lietotāja </w:t>
-      </w:r>
-      <w:proofErr w:type="spellStart"/>
+        <w:t>lietotāja saskarnes</w:t>
+      </w:r>
       <w:r>
         <w:rPr>
           <w:b/>
@@ -4263,9 +4665,8 @@
           <w:i/>
           <w:iCs/>
         </w:rPr>
-        <w:t>saskarnes</w:t>
-      </w:r>
-      <w:proofErr w:type="spellEnd"/>
+        <w:t xml:space="preserve"> (interfeisa)</w:t>
+      </w:r>
       <w:r>
         <w:rPr>
           <w:b/>
@@ -4273,7 +4674,14 @@
           <w:i/>
           <w:iCs/>
         </w:rPr>
-        <w:t xml:space="preserve"> (interfeisa)</w:t>
+        <w:t xml:space="preserve"> projektējumu</w:t>
+      </w:r>
+      <w:r>
+        <w:rPr>
+          <w:i/>
+          <w:iCs/>
+        </w:rPr>
+        <w:t xml:space="preserve">, izveidojot saskarnes </w:t>
       </w:r>
       <w:r>
         <w:rPr>
@@ -4282,30 +4690,45 @@
           <w:i/>
           <w:iCs/>
         </w:rPr>
-        <w:t xml:space="preserve"> projektējumu</w:t>
+        <w:t>vizuālo attēlojumu</w:t>
       </w:r>
       <w:r>
         <w:rPr>
           <w:i/>
           <w:iCs/>
         </w:rPr>
-        <w:t xml:space="preserve">, izveidojot </w:t>
-      </w:r>
-      <w:proofErr w:type="spellStart"/>
+        <w:t xml:space="preserve"> un sniedzot </w:t>
+      </w:r>
       <w:r>
         <w:rPr>
           <w:i/>
           <w:iCs/>
         </w:rPr>
-        <w:t>saskarnes</w:t>
-      </w:r>
-      <w:proofErr w:type="spellEnd"/>
-      <w:r>
+        <w:t>tās aprakstu.</w:t>
+      </w:r>
+    </w:p>
+    <w:p>
+      <w:pPr>
+        <w:pStyle w:val="Heading2"/>
+      </w:pPr>
+      <w:r>
+        <w:t>XAML</w:t>
+      </w:r>
+    </w:p>
+    <w:p/>
+    <w:p>
+      <w:pPr>
         <w:rPr>
           <w:i/>
           <w:iCs/>
         </w:rPr>
-        <w:t xml:space="preserve"> </w:t>
+      </w:pPr>
+      <w:r>
+        <w:rPr>
+          <w:i/>
+          <w:iCs/>
+        </w:rPr>
+        <w:t xml:space="preserve">Apraksta konkrētās funkcijas </w:t>
       </w:r>
       <w:r>
         <w:rPr>
@@ -4314,140 +4737,14 @@
           <w:i/>
           <w:iCs/>
         </w:rPr>
-        <w:t>vizuālo attēlojumu</w:t>
+        <w:t>izpildes scenārija/algoritma projektējumu</w:t>
       </w:r>
       <w:r>
         <w:rPr>
           <w:i/>
           <w:iCs/>
         </w:rPr>
-        <w:t xml:space="preserve"> un sniedzot </w:t>
-      </w:r>
-      <w:r>
-        <w:rPr>
-          <w:i/>
-          <w:iCs/>
-        </w:rPr>
-        <w:t>tās aprakstu.</w:t>
-      </w:r>
-    </w:p>
-    <w:p>
-      <w:pPr>
-        <w:rPr>
-          <w:i/>
-          <w:iCs/>
-        </w:rPr>
-      </w:pPr>
-    </w:p>
-    <w:p>
-      <w:pPr>
-        <w:pStyle w:val="Heading3"/>
-        <w:rPr>
-          <w:rFonts w:ascii="Times New Roman" w:hAnsi="Times New Roman"/>
-          <w:i w:val="0"/>
-          <w:iCs/>
-        </w:rPr>
-      </w:pPr>
-      <w:bookmarkStart w:id="22" w:name="_Toc157604192"/>
-      <w:r>
-        <w:rPr>
-          <w:rFonts w:ascii="Times New Roman" w:hAnsi="Times New Roman"/>
-          <w:i w:val="0"/>
-          <w:iCs/>
-          <w:highlight w:val="yellow"/>
-        </w:rPr>
-        <w:t>[Funkcijas</w:t>
-      </w:r>
-      <w:r>
-        <w:rPr>
-          <w:rFonts w:ascii="Times New Roman" w:hAnsi="Times New Roman"/>
-          <w:i w:val="0"/>
-          <w:iCs/>
-        </w:rPr>
-        <w:t xml:space="preserve"> </w:t>
-      </w:r>
-      <w:r>
-        <w:rPr>
-          <w:rFonts w:ascii="Times New Roman" w:hAnsi="Times New Roman"/>
-          <w:i w:val="0"/>
-          <w:iCs/>
-          <w:highlight w:val="yellow"/>
-        </w:rPr>
-        <w:t>nosaukums</w:t>
-      </w:r>
-      <w:r>
-        <w:rPr>
-          <w:rFonts w:ascii="Times New Roman" w:hAnsi="Times New Roman"/>
-          <w:i w:val="0"/>
-          <w:iCs/>
-          <w:highlight w:val="yellow"/>
-        </w:rPr>
-        <w:t>]</w:t>
-      </w:r>
-      <w:r>
-        <w:rPr>
-          <w:rFonts w:ascii="Times New Roman" w:hAnsi="Times New Roman"/>
-          <w:i w:val="0"/>
-          <w:iCs/>
-        </w:rPr>
-        <w:t xml:space="preserve"> </w:t>
-      </w:r>
-      <w:r>
-        <w:rPr>
-          <w:rFonts w:ascii="Times New Roman" w:hAnsi="Times New Roman"/>
-          <w:i w:val="0"/>
-          <w:iCs/>
-        </w:rPr>
-        <w:t>algoritms</w:t>
-      </w:r>
-      <w:bookmarkEnd w:id="22"/>
-    </w:p>
-    <w:p/>
-    <w:p>
-      <w:pPr>
-        <w:rPr>
-          <w:i/>
-          <w:iCs/>
-        </w:rPr>
-      </w:pPr>
-      <w:r>
-        <w:rPr>
-          <w:i/>
-          <w:iCs/>
-        </w:rPr>
-        <w:t xml:space="preserve">Apraksta konkrētās funkcijas </w:t>
-      </w:r>
-      <w:r>
-        <w:rPr>
-          <w:b/>
-          <w:bCs/>
-          <w:i/>
-          <w:iCs/>
-        </w:rPr>
-        <w:t>izpildes scenārija/algoritma projektējumu</w:t>
-      </w:r>
-      <w:r>
-        <w:rPr>
-          <w:i/>
-          <w:iCs/>
-        </w:rPr>
-        <w:t>, izveidojot funkcijas izpildes scenārija/algoritma blokshēmu (-</w:t>
-      </w:r>
-      <w:proofErr w:type="spellStart"/>
-      <w:r>
-        <w:rPr>
-          <w:i/>
-          <w:iCs/>
-        </w:rPr>
-        <w:t>as</w:t>
-      </w:r>
-      <w:proofErr w:type="spellEnd"/>
-      <w:r>
-        <w:rPr>
-          <w:i/>
-          <w:iCs/>
-        </w:rPr>
-        <w:t>) un sniedzot atbilstoš</w:t>
+        <w:t>, izveidojot funkcijas izpildes scenārija/algoritma blokshēmu (-as) un sniedzot atbilstoš</w:t>
       </w:r>
       <w:r>
         <w:rPr>
@@ -4514,9 +4811,8 @@
           <w:sz w:val="24"/>
           <w:szCs w:val="24"/>
         </w:rPr>
-        <w:t xml:space="preserve">Lietotāja </w:t>
-      </w:r>
-      <w:proofErr w:type="spellStart"/>
+        <w:t xml:space="preserve">Lietotāja saskarnes (5.1.1) un algoritma (5.1.2) projektējumos </w:t>
+      </w:r>
       <w:r>
         <w:rPr>
           <w:b/>
@@ -4527,9 +4823,8 @@
           <w:sz w:val="24"/>
           <w:szCs w:val="24"/>
         </w:rPr>
-        <w:t>saskarnes</w:t>
-      </w:r>
-      <w:proofErr w:type="spellEnd"/>
+        <w:t>ir jāapraksta</w:t>
+      </w:r>
       <w:r>
         <w:rPr>
           <w:b/>
@@ -4540,7 +4835,7 @@
           <w:sz w:val="24"/>
           <w:szCs w:val="24"/>
         </w:rPr>
-        <w:t xml:space="preserve"> (5.1.1) un algoritma (5.1.2) projektējumos </w:t>
+        <w:t xml:space="preserve"> ievadāmo un izvadāmo datu saistību ar datubāzi</w:t>
       </w:r>
       <w:r>
         <w:rPr>
@@ -4552,7 +4847,7 @@
           <w:sz w:val="24"/>
           <w:szCs w:val="24"/>
         </w:rPr>
-        <w:t>ir jāapraksta</w:t>
+        <w:t xml:space="preserve"> (kas ir aprakstīta 4 nodaļā)</w:t>
       </w:r>
       <w:r>
         <w:rPr>
@@ -4564,60 +4859,10 @@
           <w:sz w:val="24"/>
           <w:szCs w:val="24"/>
         </w:rPr>
-        <w:t xml:space="preserve"> ievadāmo un izvadāmo datu saistību ar datubāzi</w:t>
-      </w:r>
-      <w:r>
-        <w:rPr>
-          <w:b/>
-          <w:bCs/>
-          <w:i/>
-          <w:iCs/>
-          <w:color w:val="FF0000"/>
-          <w:sz w:val="24"/>
-          <w:szCs w:val="24"/>
-        </w:rPr>
-        <w:t xml:space="preserve"> (kas ir aprakstīta 4 nodaļā)</w:t>
-      </w:r>
-      <w:r>
-        <w:rPr>
-          <w:b/>
-          <w:bCs/>
-          <w:i/>
-          <w:iCs/>
-          <w:color w:val="FF0000"/>
-          <w:sz w:val="24"/>
-          <w:szCs w:val="24"/>
-        </w:rPr>
-        <w:t xml:space="preserve"> (piemēru skat. failā </w:t>
-      </w:r>
-      <w:proofErr w:type="spellStart"/>
-      <w:r>
-        <w:rPr>
-          <w:b/>
-          <w:bCs/>
-          <w:i/>
-          <w:iCs/>
-          <w:color w:val="FF0000"/>
-          <w:sz w:val="24"/>
-          <w:szCs w:val="24"/>
-        </w:rPr>
-        <w:t>PPA_IAN_darba</w:t>
-      </w:r>
-      <w:proofErr w:type="spellEnd"/>
-      <w:r>
-        <w:rPr>
-          <w:b/>
-          <w:bCs/>
-          <w:i/>
-          <w:iCs/>
-          <w:color w:val="FF0000"/>
-          <w:sz w:val="24"/>
-          <w:szCs w:val="24"/>
-        </w:rPr>
-        <w:t>)</w:t>
-      </w:r>
+        <w:t xml:space="preserve"> (piemēru skat. failā PPA_IAN_darba)</w:t>
+      </w:r>
+      <w:bookmarkEnd w:id="15"/>
       <w:bookmarkEnd w:id="16"/>
-      <w:bookmarkEnd w:id="17"/>
     </w:p>
     <w:sectPr>
       <w:footnotePr>
@@ -4735,7 +4980,7 @@
         <w:rStyle w:val="PageNumber"/>
         <w:noProof/>
       </w:rPr>
-      <w:t>5-3</w:t>
+      <w:t>6-4</w:t>
     </w:r>
     <w:r>
       <w:rPr>
@@ -4909,7 +5154,7 @@
       <mc:AlternateContent>
         <mc:Choice Requires="wps">
           <w:drawing>
-            <wp:anchor distT="0" distB="0" distL="114300" distR="114300" simplePos="0" relativeHeight="251657728" behindDoc="0" locked="0" layoutInCell="0" allowOverlap="1">
+            <wp:anchor distT="0" distB="0" distL="114300" distR="114300" simplePos="0" relativeHeight="251657728" behindDoc="0" locked="0" layoutInCell="0" allowOverlap="1" wp14:anchorId="7E11DBD8" wp14:editId="0E2BF70A">
               <wp:simplePos x="0" y="0"/>
               <wp:positionH relativeFrom="column">
                 <wp:posOffset>-45720</wp:posOffset>
@@ -6116,6 +6361,119 @@
     </w:lvl>
   </w:abstractNum>
   <w:abstractNum w:abstractNumId="14" w15:restartNumberingAfterBreak="0">
+    <w:nsid w:val="59462961"/>
+    <w:multiLevelType w:val="hybridMultilevel"/>
+    <w:tmpl w:val="40683F42"/>
+    <w:lvl w:ilvl="0" w:tplc="04090001">
+      <w:start w:val="1"/>
+      <w:numFmt w:val="bullet"/>
+      <w:lvlText w:val=""/>
+      <w:lvlJc w:val="left"/>
+      <w:pPr>
+        <w:ind w:left="1440" w:hanging="360"/>
+      </w:pPr>
+      <w:rPr>
+        <w:rFonts w:ascii="Symbol" w:hAnsi="Symbol" w:hint="default"/>
+      </w:rPr>
+    </w:lvl>
+    <w:lvl w:ilvl="1" w:tplc="04090003" w:tentative="1">
+      <w:start w:val="1"/>
+      <w:numFmt w:val="bullet"/>
+      <w:lvlText w:val="o"/>
+      <w:lvlJc w:val="left"/>
+      <w:pPr>
+        <w:ind w:left="2160" w:hanging="360"/>
+      </w:pPr>
+      <w:rPr>
+        <w:rFonts w:ascii="Courier New" w:hAnsi="Courier New" w:cs="Courier New" w:hint="default"/>
+      </w:rPr>
+    </w:lvl>
+    <w:lvl w:ilvl="2" w:tplc="04090005" w:tentative="1">
+      <w:start w:val="1"/>
+      <w:numFmt w:val="bullet"/>
+      <w:lvlText w:val=""/>
+      <w:lvlJc w:val="left"/>
+      <w:pPr>
+        <w:ind w:left="2880" w:hanging="360"/>
+      </w:pPr>
+      <w:rPr>
+        <w:rFonts w:ascii="Wingdings" w:hAnsi="Wingdings" w:hint="default"/>
+      </w:rPr>
+    </w:lvl>
+    <w:lvl w:ilvl="3" w:tplc="04090001" w:tentative="1">
+      <w:start w:val="1"/>
+      <w:numFmt w:val="bullet"/>
+      <w:lvlText w:val=""/>
+      <w:lvlJc w:val="left"/>
+      <w:pPr>
+        <w:ind w:left="3600" w:hanging="360"/>
+      </w:pPr>
+      <w:rPr>
+        <w:rFonts w:ascii="Symbol" w:hAnsi="Symbol" w:hint="default"/>
+      </w:rPr>
+    </w:lvl>
+    <w:lvl w:ilvl="4" w:tplc="04090003" w:tentative="1">
+      <w:start w:val="1"/>
+      <w:numFmt w:val="bullet"/>
+      <w:lvlText w:val="o"/>
+      <w:lvlJc w:val="left"/>
+      <w:pPr>
+        <w:ind w:left="4320" w:hanging="360"/>
+      </w:pPr>
+      <w:rPr>
+        <w:rFonts w:ascii="Courier New" w:hAnsi="Courier New" w:cs="Courier New" w:hint="default"/>
+      </w:rPr>
+    </w:lvl>
+    <w:lvl w:ilvl="5" w:tplc="04090005" w:tentative="1">
+      <w:start w:val="1"/>
+      <w:numFmt w:val="bullet"/>
+      <w:lvlText w:val=""/>
+      <w:lvlJc w:val="left"/>
+      <w:pPr>
+        <w:ind w:left="5040" w:hanging="360"/>
+      </w:pPr>
+      <w:rPr>
+        <w:rFonts w:ascii="Wingdings" w:hAnsi="Wingdings" w:hint="default"/>
+      </w:rPr>
+    </w:lvl>
+    <w:lvl w:ilvl="6" w:tplc="04090001" w:tentative="1">
+      <w:start w:val="1"/>
+      <w:numFmt w:val="bullet"/>
+      <w:lvlText w:val=""/>
+      <w:lvlJc w:val="left"/>
+      <w:pPr>
+        <w:ind w:left="5760" w:hanging="360"/>
+      </w:pPr>
+      <w:rPr>
+        <w:rFonts w:ascii="Symbol" w:hAnsi="Symbol" w:hint="default"/>
+      </w:rPr>
+    </w:lvl>
+    <w:lvl w:ilvl="7" w:tplc="04090003" w:tentative="1">
+      <w:start w:val="1"/>
+      <w:numFmt w:val="bullet"/>
+      <w:lvlText w:val="o"/>
+      <w:lvlJc w:val="left"/>
+      <w:pPr>
+        <w:ind w:left="6480" w:hanging="360"/>
+      </w:pPr>
+      <w:rPr>
+        <w:rFonts w:ascii="Courier New" w:hAnsi="Courier New" w:cs="Courier New" w:hint="default"/>
+      </w:rPr>
+    </w:lvl>
+    <w:lvl w:ilvl="8" w:tplc="04090005" w:tentative="1">
+      <w:start w:val="1"/>
+      <w:numFmt w:val="bullet"/>
+      <w:lvlText w:val=""/>
+      <w:lvlJc w:val="left"/>
+      <w:pPr>
+        <w:ind w:left="7200" w:hanging="360"/>
+      </w:pPr>
+      <w:rPr>
+        <w:rFonts w:ascii="Wingdings" w:hAnsi="Wingdings" w:hint="default"/>
+      </w:rPr>
+    </w:lvl>
+  </w:abstractNum>
+  <w:abstractNum w:abstractNumId="15" w15:restartNumberingAfterBreak="0">
     <w:nsid w:val="5AA95AEE"/>
     <w:multiLevelType w:val="singleLevel"/>
     <w:tmpl w:val="70EA3778"/>
@@ -6136,7 +6494,7 @@
       </w:rPr>
     </w:lvl>
   </w:abstractNum>
-  <w:abstractNum w:abstractNumId="15" w15:restartNumberingAfterBreak="0">
+  <w:abstractNum w:abstractNumId="16" w15:restartNumberingAfterBreak="0">
     <w:nsid w:val="625C3DFC"/>
     <w:multiLevelType w:val="multilevel"/>
     <w:tmpl w:val="FB9AF420"/>
@@ -6246,7 +6604,7 @@
       </w:pPr>
     </w:lvl>
   </w:abstractNum>
-  <w:abstractNum w:abstractNumId="16" w15:restartNumberingAfterBreak="0">
+  <w:abstractNum w:abstractNumId="17" w15:restartNumberingAfterBreak="0">
     <w:nsid w:val="6A6C7B43"/>
     <w:multiLevelType w:val="multilevel"/>
     <w:tmpl w:val="F84AC53A"/>
@@ -6386,7 +6744,7 @@
       </w:rPr>
     </w:lvl>
   </w:abstractNum>
-  <w:abstractNum w:abstractNumId="17" w15:restartNumberingAfterBreak="0">
+  <w:abstractNum w:abstractNumId="18" w15:restartNumberingAfterBreak="0">
     <w:nsid w:val="75AE70B5"/>
     <w:multiLevelType w:val="singleLevel"/>
     <w:tmpl w:val="71E4DA48"/>
@@ -6407,7 +6765,7 @@
       </w:rPr>
     </w:lvl>
   </w:abstractNum>
-  <w:abstractNum w:abstractNumId="18" w15:restartNumberingAfterBreak="0">
+  <w:abstractNum w:abstractNumId="19" w15:restartNumberingAfterBreak="0">
     <w:nsid w:val="79D529D4"/>
     <w:multiLevelType w:val="hybridMultilevel"/>
     <w:tmpl w:val="E4483AE8"/>
@@ -6523,7 +6881,7 @@
       </w:pPr>
     </w:lvl>
   </w:abstractNum>
-  <w:abstractNum w:abstractNumId="19" w15:restartNumberingAfterBreak="0">
+  <w:abstractNum w:abstractNumId="20" w15:restartNumberingAfterBreak="0">
     <w:nsid w:val="7B8028F8"/>
     <w:multiLevelType w:val="hybridMultilevel"/>
     <w:tmpl w:val="B7FA7CEC"/>
@@ -6610,10 +6968,10 @@
     </w:lvl>
   </w:abstractNum>
   <w:num w:numId="1">
-    <w:abstractNumId w:val="15"/>
+    <w:abstractNumId w:val="16"/>
   </w:num>
   <w:num w:numId="2">
-    <w:abstractNumId w:val="17"/>
+    <w:abstractNumId w:val="18"/>
   </w:num>
   <w:num w:numId="3">
     <w:abstractNumId w:val="11"/>
@@ -6631,7 +6989,7 @@
     <w:abstractNumId w:val="3"/>
   </w:num>
   <w:num w:numId="8">
-    <w:abstractNumId w:val="14"/>
+    <w:abstractNumId w:val="15"/>
   </w:num>
   <w:num w:numId="9">
     <w:abstractNumId w:val="13"/>
@@ -6715,13 +7073,13 @@
     </w:lvlOverride>
   </w:num>
   <w:num w:numId="25">
-    <w:abstractNumId w:val="18"/>
+    <w:abstractNumId w:val="19"/>
   </w:num>
   <w:num w:numId="26">
     <w:abstractNumId w:val="9"/>
   </w:num>
   <w:num w:numId="27">
-    <w:abstractNumId w:val="16"/>
+    <w:abstractNumId w:val="17"/>
   </w:num>
   <w:num w:numId="28">
     <w:abstractNumId w:val="5"/>
@@ -6730,7 +7088,40 @@
     <w:abstractNumId w:val="7"/>
   </w:num>
   <w:num w:numId="30">
-    <w:abstractNumId w:val="19"/>
+    <w:abstractNumId w:val="20"/>
+  </w:num>
+  <w:num w:numId="31">
+    <w:abstractNumId w:val="14"/>
+  </w:num>
+  <w:num w:numId="32">
+    <w:abstractNumId w:val="16"/>
+    <w:lvlOverride w:ilvl="0">
+      <w:startOverride w:val="1"/>
+    </w:lvlOverride>
+    <w:lvlOverride w:ilvl="1">
+      <w:startOverride w:val="1"/>
+    </w:lvlOverride>
+    <w:lvlOverride w:ilvl="2">
+      <w:startOverride w:val="1"/>
+    </w:lvlOverride>
+    <w:lvlOverride w:ilvl="3">
+      <w:startOverride w:val="1"/>
+    </w:lvlOverride>
+    <w:lvlOverride w:ilvl="4">
+      <w:startOverride w:val="1"/>
+    </w:lvlOverride>
+    <w:lvlOverride w:ilvl="5">
+      <w:startOverride w:val="1"/>
+    </w:lvlOverride>
+    <w:lvlOverride w:ilvl="6">
+      <w:startOverride w:val="1"/>
+    </w:lvlOverride>
+    <w:lvlOverride w:ilvl="7">
+      <w:startOverride w:val="1"/>
+    </w:lvlOverride>
+    <w:lvlOverride w:ilvl="8">
+      <w:startOverride w:val="1"/>
+    </w:lvlOverride>
   </w:num>
   <w:numIdMacAtCleanup w:val="27"/>
 </w:numbering>
@@ -7030,7 +7421,10 @@
   <w:style w:type="paragraph" w:default="1" w:styleId="Normal">
     <w:name w:val="Normal"/>
     <w:qFormat/>
-    <w:rsid w:val="003840A0"/>
+    <w:rsid w:val="005F010B"/>
+    <w:pPr>
+      <w:spacing w:after="120"/>
+    </w:pPr>
     <w:rPr>
       <w:lang w:val="lv-LV"/>
     </w:rPr>
@@ -7085,7 +7479,9 @@
     <w:name w:val="heading 3"/>
     <w:basedOn w:val="Normal"/>
     <w:next w:val="Normal"/>
+    <w:link w:val="Heading3Char"/>
     <w:qFormat/>
+    <w:rsid w:val="00F37AD5"/>
     <w:pPr>
       <w:keepNext/>
       <w:numPr>
@@ -7093,12 +7489,11 @@
         <w:numId w:val="1"/>
       </w:numPr>
       <w:spacing w:before="240" w:after="60"/>
+      <w:ind w:left="720"/>
       <w:outlineLvl w:val="2"/>
     </w:pPr>
     <w:rPr>
-      <w:rFonts w:ascii="Arial" w:hAnsi="Arial"/>
       <w:b/>
-      <w:i/>
       <w:sz w:val="24"/>
     </w:rPr>
   </w:style>
@@ -7330,7 +7725,6 @@
     <w:autoRedefine/>
     <w:uiPriority w:val="39"/>
     <w:pPr>
-      <w:spacing w:after="120"/>
       <w:jc w:val="left"/>
     </w:pPr>
     <w:rPr>
@@ -7376,7 +7770,7 @@
     <w:name w:val="Nosaukums"/>
     <w:basedOn w:val="Normal1"/>
     <w:pPr>
-      <w:spacing w:before="0" w:after="120"/>
+      <w:spacing w:before="0"/>
       <w:jc w:val="center"/>
     </w:pPr>
     <w:rPr>
@@ -7507,7 +7901,7 @@
     <w:next w:val="Normal"/>
     <w:qFormat/>
     <w:pPr>
-      <w:spacing w:before="120" w:after="120"/>
+      <w:spacing w:before="120"/>
     </w:pPr>
     <w:rPr>
       <w:b/>
@@ -7711,7 +8105,7 @@
     </w:pPr>
     <w:rPr>
       <w:b w:val="0"/>
-      <w:i w:val="0"/>
+      <w:i/>
     </w:rPr>
   </w:style>
   <w:style w:type="paragraph" w:styleId="EndnoteText">
@@ -8080,6 +8474,51 @@
         </w:tcBorders>
       </w:tcPr>
     </w:tblStylePr>
+  </w:style>
+  <w:style w:type="paragraph" w:styleId="ListParagraph">
+    <w:name w:val="List Paragraph"/>
+    <w:basedOn w:val="Normal"/>
+    <w:uiPriority w:val="34"/>
+    <w:qFormat/>
+    <w:rsid w:val="00F549AE"/>
+    <w:pPr>
+      <w:ind w:left="720"/>
+      <w:contextualSpacing/>
+    </w:pPr>
+  </w:style>
+  <w:style w:type="table" w:styleId="TableGrid">
+    <w:name w:val="Table Grid"/>
+    <w:basedOn w:val="TableNormal"/>
+    <w:rsid w:val="00807C14"/>
+    <w:tblPr>
+      <w:tblBorders>
+        <w:top w:val="single" w:sz="4" w:space="0" w:color="auto"/>
+        <w:left w:val="single" w:sz="4" w:space="0" w:color="auto"/>
+        <w:bottom w:val="single" w:sz="4" w:space="0" w:color="auto"/>
+        <w:right w:val="single" w:sz="4" w:space="0" w:color="auto"/>
+        <w:insideH w:val="single" w:sz="4" w:space="0" w:color="auto"/>
+        <w:insideV w:val="single" w:sz="4" w:space="0" w:color="auto"/>
+      </w:tblBorders>
+    </w:tblPr>
+  </w:style>
+  <w:style w:type="character" w:styleId="EndnoteReference">
+    <w:name w:val="endnote reference"/>
+    <w:basedOn w:val="DefaultParagraphFont"/>
+    <w:rsid w:val="00DA740D"/>
+    <w:rPr>
+      <w:vertAlign w:val="superscript"/>
+    </w:rPr>
+  </w:style>
+  <w:style w:type="character" w:customStyle="1" w:styleId="Heading3Char">
+    <w:name w:val="Heading 3 Char"/>
+    <w:basedOn w:val="DefaultParagraphFont"/>
+    <w:link w:val="Heading3"/>
+    <w:rsid w:val="00DA740D"/>
+    <w:rPr>
+      <w:b/>
+      <w:sz w:val="24"/>
+      <w:lang w:val="lv-LV"/>
+    </w:rPr>
   </w:style>
 </w:styles>
 </file>
@@ -8350,7 +8789,7 @@
 </file>
 
 <file path=customXml/itemProps1.xml><?xml version="1.0" encoding="utf-8"?>
-<ds:datastoreItem xmlns:ds="http://schemas.openxmlformats.org/officeDocument/2006/customXml" ds:itemID="{A6DB74E2-FB5E-4B9B-ADA0-42983E41F636}">
+<ds:datastoreItem xmlns:ds="http://schemas.openxmlformats.org/officeDocument/2006/customXml" ds:itemID="{A9E7DF0C-145E-4356-AE35-279B9208A7C2}">
   <ds:schemaRefs>
     <ds:schemaRef ds:uri="http://schemas.openxmlformats.org/officeDocument/2006/bibliography"/>
   </ds:schemaRefs>

</xml_diff>

<commit_message>
PPS changes on 09.12
</commit_message>
<xml_diff>
--- a/PPA_TimeStation_A1.docx
+++ b/PPA_TimeStation_A1.docx
@@ -1,6 +1,6 @@
 
 <file path=word/document.xml><?xml version="1.0" encoding="utf-8"?>
-<w:document xmlns:wpc="http://schemas.microsoft.com/office/word/2010/wordprocessingCanvas" xmlns:cx="http://schemas.microsoft.com/office/drawing/2014/chartex" xmlns:mc="http://schemas.openxmlformats.org/markup-compatibility/2006" xmlns:o="urn:schemas-microsoft-com:office:office" xmlns:r="http://schemas.openxmlformats.org/officeDocument/2006/relationships" xmlns:m="http://schemas.openxmlformats.org/officeDocument/2006/math" xmlns:v="urn:schemas-microsoft-com:vml" xmlns:wp14="http://schemas.microsoft.com/office/word/2010/wordprocessingDrawing" xmlns:wp="http://schemas.openxmlformats.org/drawingml/2006/wordprocessingDrawing" xmlns:w10="urn:schemas-microsoft-com:office:word" xmlns:w="http://schemas.openxmlformats.org/wordprocessingml/2006/main" xmlns:w14="http://schemas.microsoft.com/office/word/2010/wordml" xmlns:w15="http://schemas.microsoft.com/office/word/2012/wordml" xmlns:w16se="http://schemas.microsoft.com/office/word/2015/wordml/symex" xmlns:wpg="http://schemas.microsoft.com/office/word/2010/wordprocessingGroup" xmlns:wpi="http://schemas.microsoft.com/office/word/2010/wordprocessingInk" xmlns:wne="http://schemas.microsoft.com/office/word/2006/wordml" xmlns:wps="http://schemas.microsoft.com/office/word/2010/wordprocessingShape" mc:Ignorable="w14 w15 w16se wp14">
+<w:document xmlns:wpc="http://schemas.microsoft.com/office/word/2010/wordprocessingCanvas" xmlns:cx="http://schemas.microsoft.com/office/drawing/2014/chartex" xmlns:cx1="http://schemas.microsoft.com/office/drawing/2015/9/8/chartex" xmlns:cx2="http://schemas.microsoft.com/office/drawing/2015/10/21/chartex" xmlns:cx3="http://schemas.microsoft.com/office/drawing/2016/5/9/chartex" xmlns:cx4="http://schemas.microsoft.com/office/drawing/2016/5/10/chartex" xmlns:cx5="http://schemas.microsoft.com/office/drawing/2016/5/11/chartex" xmlns:cx6="http://schemas.microsoft.com/office/drawing/2016/5/12/chartex" xmlns:cx7="http://schemas.microsoft.com/office/drawing/2016/5/13/chartex" xmlns:cx8="http://schemas.microsoft.com/office/drawing/2016/5/14/chartex" xmlns:mc="http://schemas.openxmlformats.org/markup-compatibility/2006" xmlns:aink="http://schemas.microsoft.com/office/drawing/2016/ink" xmlns:am3d="http://schemas.microsoft.com/office/drawing/2017/model3d" xmlns:o="urn:schemas-microsoft-com:office:office" xmlns:oel="http://schemas.microsoft.com/office/2019/extlst" xmlns:r="http://schemas.openxmlformats.org/officeDocument/2006/relationships" xmlns:m="http://schemas.openxmlformats.org/officeDocument/2006/math" xmlns:v="urn:schemas-microsoft-com:vml" xmlns:wp14="http://schemas.microsoft.com/office/word/2010/wordprocessingDrawing" xmlns:wp="http://schemas.openxmlformats.org/drawingml/2006/wordprocessingDrawing" xmlns:w10="urn:schemas-microsoft-com:office:word" xmlns:w="http://schemas.openxmlformats.org/wordprocessingml/2006/main" xmlns:w14="http://schemas.microsoft.com/office/word/2010/wordml" xmlns:w15="http://schemas.microsoft.com/office/word/2012/wordml" xmlns:w16cex="http://schemas.microsoft.com/office/word/2018/wordml/cex" xmlns:w16cid="http://schemas.microsoft.com/office/word/2016/wordml/cid" xmlns:w16="http://schemas.microsoft.com/office/word/2018/wordml" xmlns:w16du="http://schemas.microsoft.com/office/word/2023/wordml/word16du" xmlns:w16sdtdh="http://schemas.microsoft.com/office/word/2020/wordml/sdtdatahash" xmlns:w16se="http://schemas.microsoft.com/office/word/2015/wordml/symex" xmlns:wpg="http://schemas.microsoft.com/office/word/2010/wordprocessingGroup" xmlns:wpi="http://schemas.microsoft.com/office/word/2010/wordprocessingInk" xmlns:wne="http://schemas.microsoft.com/office/word/2006/wordml" xmlns:wps="http://schemas.microsoft.com/office/word/2010/wordprocessingShape" mc:Ignorable="w14 w15 w16se w16cid w16 w16cex w16sdtdh w16du wp14">
   <w:body>
     <w:tbl>
       <w:tblPr>
@@ -23,10 +23,6 @@
               <w:pStyle w:val="EndnoteText"/>
             </w:pPr>
             <w:r>
-              <w:rPr>
-                <w:noProof/>
-                <w:lang w:val="en-US"/>
-              </w:rPr>
               <w:drawing>
                 <wp:inline distT="0" distB="0" distL="0" distR="0" wp14:anchorId="0DD39423" wp14:editId="08E6B72B">
                   <wp:extent cx="1068070" cy="1068070"/>
@@ -1235,10 +1231,10 @@
           <w:rFonts w:ascii="Calibri" w:hAnsi="Calibri"/>
           <w:b w:val="0"/>
           <w:caps w:val="0"/>
-          <w:noProof/>
           <w:kern w:val="2"/>
           <w:sz w:val="22"/>
           <w:szCs w:val="22"/>
+          <w:lang w:val="lv-LV"/>
         </w:rPr>
       </w:pPr>
       <w:r>
@@ -1267,7 +1263,7 @@
           <w:rPr>
             <w:rStyle w:val="Hyperlink"/>
             <w:rFonts w:ascii="Times New Roman" w:hAnsi="Times New Roman"/>
-            <w:noProof/>
+            <w:lang w:val="lv-LV"/>
           </w:rPr>
           <w:t>1.</w:t>
         </w:r>
@@ -1276,10 +1272,10 @@
             <w:rFonts w:ascii="Calibri" w:hAnsi="Calibri"/>
             <w:b w:val="0"/>
             <w:caps w:val="0"/>
-            <w:noProof/>
             <w:kern w:val="2"/>
             <w:sz w:val="22"/>
             <w:szCs w:val="22"/>
+            <w:lang w:val="lv-LV"/>
           </w:rPr>
           <w:tab/>
         </w:r>
@@ -1287,55 +1283,55 @@
           <w:rPr>
             <w:rStyle w:val="Hyperlink"/>
             <w:rFonts w:ascii="Times New Roman" w:hAnsi="Times New Roman"/>
-            <w:noProof/>
+            <w:lang w:val="lv-LV"/>
           </w:rPr>
           <w:t>Ievads</w:t>
         </w:r>
         <w:r>
           <w:rPr>
-            <w:noProof/>
-            <w:webHidden/>
+            <w:webHidden/>
+            <w:lang w:val="lv-LV"/>
           </w:rPr>
           <w:tab/>
         </w:r>
         <w:r>
           <w:rPr>
-            <w:noProof/>
-            <w:webHidden/>
+            <w:webHidden/>
+            <w:lang w:val="lv-LV"/>
           </w:rPr>
           <w:fldChar w:fldCharType="begin"/>
         </w:r>
         <w:r>
           <w:rPr>
-            <w:noProof/>
-            <w:webHidden/>
+            <w:webHidden/>
+            <w:lang w:val="lv-LV"/>
           </w:rPr>
           <w:instrText xml:space="preserve"> PAGEREF _Toc157604178 \h </w:instrText>
         </w:r>
         <w:r>
           <w:rPr>
-            <w:noProof/>
-            <w:webHidden/>
-          </w:rPr>
-        </w:r>
-        <w:r>
-          <w:rPr>
-            <w:noProof/>
-            <w:webHidden/>
+            <w:webHidden/>
+            <w:lang w:val="lv-LV"/>
+          </w:rPr>
+        </w:r>
+        <w:r>
+          <w:rPr>
+            <w:webHidden/>
+            <w:lang w:val="lv-LV"/>
           </w:rPr>
           <w:fldChar w:fldCharType="separate"/>
         </w:r>
         <w:r>
           <w:rPr>
-            <w:noProof/>
-            <w:webHidden/>
+            <w:webHidden/>
+            <w:lang w:val="lv-LV"/>
           </w:rPr>
           <w:t>1-1</w:t>
         </w:r>
         <w:r>
           <w:rPr>
-            <w:noProof/>
-            <w:webHidden/>
+            <w:webHidden/>
+            <w:lang w:val="lv-LV"/>
           </w:rPr>
           <w:fldChar w:fldCharType="end"/>
         </w:r>
@@ -1351,18 +1347,15 @@
         <w:rPr>
           <w:rFonts w:ascii="Calibri" w:hAnsi="Calibri"/>
           <w:smallCaps w:val="0"/>
-          <w:noProof/>
           <w:kern w:val="2"/>
           <w:sz w:val="22"/>
           <w:szCs w:val="22"/>
-          <w:lang w:val="en-US"/>
         </w:rPr>
       </w:pPr>
       <w:hyperlink w:anchor="_Toc157604179" w:history="1">
         <w:r>
           <w:rPr>
             <w:rStyle w:val="Hyperlink"/>
-            <w:noProof/>
           </w:rPr>
           <w:t>1.1.</w:t>
         </w:r>
@@ -1370,65 +1363,55 @@
           <w:rPr>
             <w:rFonts w:ascii="Calibri" w:hAnsi="Calibri"/>
             <w:smallCaps w:val="0"/>
-            <w:noProof/>
             <w:kern w:val="2"/>
             <w:sz w:val="22"/>
             <w:szCs w:val="22"/>
-            <w:lang w:val="en-US"/>
           </w:rPr>
           <w:tab/>
         </w:r>
         <w:r>
           <w:rPr>
             <w:rStyle w:val="Hyperlink"/>
-            <w:noProof/>
           </w:rPr>
           <w:t>Nolūks</w:t>
         </w:r>
         <w:r>
           <w:rPr>
-            <w:noProof/>
             <w:webHidden/>
           </w:rPr>
           <w:tab/>
         </w:r>
         <w:r>
           <w:rPr>
-            <w:noProof/>
             <w:webHidden/>
           </w:rPr>
           <w:fldChar w:fldCharType="begin"/>
         </w:r>
         <w:r>
           <w:rPr>
-            <w:noProof/>
             <w:webHidden/>
           </w:rPr>
           <w:instrText xml:space="preserve"> PAGEREF _Toc157604179 \h </w:instrText>
         </w:r>
         <w:r>
           <w:rPr>
-            <w:noProof/>
-            <w:webHidden/>
-          </w:rPr>
-        </w:r>
-        <w:r>
-          <w:rPr>
-            <w:noProof/>
+            <w:webHidden/>
+          </w:rPr>
+        </w:r>
+        <w:r>
+          <w:rPr>
             <w:webHidden/>
           </w:rPr>
           <w:fldChar w:fldCharType="separate"/>
         </w:r>
         <w:r>
           <w:rPr>
-            <w:noProof/>
             <w:webHidden/>
           </w:rPr>
           <w:t>1-1</w:t>
         </w:r>
         <w:r>
           <w:rPr>
-            <w:noProof/>
             <w:webHidden/>
           </w:rPr>
           <w:fldChar w:fldCharType="end"/>
@@ -1445,18 +1428,15 @@
         <w:rPr>
           <w:rFonts w:ascii="Calibri" w:hAnsi="Calibri"/>
           <w:smallCaps w:val="0"/>
-          <w:noProof/>
           <w:kern w:val="2"/>
           <w:sz w:val="22"/>
           <w:szCs w:val="22"/>
-          <w:lang w:val="en-US"/>
         </w:rPr>
       </w:pPr>
       <w:hyperlink w:anchor="_Toc157604180" w:history="1">
         <w:r>
           <w:rPr>
             <w:rStyle w:val="Hyperlink"/>
-            <w:noProof/>
           </w:rPr>
           <w:t>1.2.</w:t>
         </w:r>
@@ -1464,65 +1444,55 @@
           <w:rPr>
             <w:rFonts w:ascii="Calibri" w:hAnsi="Calibri"/>
             <w:smallCaps w:val="0"/>
-            <w:noProof/>
             <w:kern w:val="2"/>
             <w:sz w:val="22"/>
             <w:szCs w:val="22"/>
-            <w:lang w:val="en-US"/>
           </w:rPr>
           <w:tab/>
         </w:r>
         <w:r>
           <w:rPr>
             <w:rStyle w:val="Hyperlink"/>
-            <w:noProof/>
           </w:rPr>
           <w:t>Darbības sfēra</w:t>
         </w:r>
         <w:r>
           <w:rPr>
-            <w:noProof/>
             <w:webHidden/>
           </w:rPr>
           <w:tab/>
         </w:r>
         <w:r>
           <w:rPr>
-            <w:noProof/>
             <w:webHidden/>
           </w:rPr>
           <w:fldChar w:fldCharType="begin"/>
         </w:r>
         <w:r>
           <w:rPr>
-            <w:noProof/>
             <w:webHidden/>
           </w:rPr>
           <w:instrText xml:space="preserve"> PAGEREF _Toc157604180 \h </w:instrText>
         </w:r>
         <w:r>
           <w:rPr>
-            <w:noProof/>
-            <w:webHidden/>
-          </w:rPr>
-        </w:r>
-        <w:r>
-          <w:rPr>
-            <w:noProof/>
+            <w:webHidden/>
+          </w:rPr>
+        </w:r>
+        <w:r>
+          <w:rPr>
             <w:webHidden/>
           </w:rPr>
           <w:fldChar w:fldCharType="separate"/>
         </w:r>
         <w:r>
           <w:rPr>
-            <w:noProof/>
             <w:webHidden/>
           </w:rPr>
           <w:t>1-1</w:t>
         </w:r>
         <w:r>
           <w:rPr>
-            <w:noProof/>
             <w:webHidden/>
           </w:rPr>
           <w:fldChar w:fldCharType="end"/>
@@ -1539,18 +1509,15 @@
         <w:rPr>
           <w:rFonts w:ascii="Calibri" w:hAnsi="Calibri"/>
           <w:smallCaps w:val="0"/>
-          <w:noProof/>
           <w:kern w:val="2"/>
           <w:sz w:val="22"/>
           <w:szCs w:val="22"/>
-          <w:lang w:val="en-US"/>
         </w:rPr>
       </w:pPr>
       <w:hyperlink w:anchor="_Toc157604181" w:history="1">
         <w:r>
           <w:rPr>
             <w:rStyle w:val="Hyperlink"/>
-            <w:noProof/>
           </w:rPr>
           <w:t>1.3.</w:t>
         </w:r>
@@ -1558,65 +1525,55 @@
           <w:rPr>
             <w:rFonts w:ascii="Calibri" w:hAnsi="Calibri"/>
             <w:smallCaps w:val="0"/>
-            <w:noProof/>
             <w:kern w:val="2"/>
             <w:sz w:val="22"/>
             <w:szCs w:val="22"/>
-            <w:lang w:val="en-US"/>
           </w:rPr>
           <w:tab/>
         </w:r>
         <w:r>
           <w:rPr>
             <w:rStyle w:val="Hyperlink"/>
-            <w:noProof/>
           </w:rPr>
           <w:t>Definīcijas, akronīmi un saīsinājumi</w:t>
         </w:r>
         <w:r>
           <w:rPr>
-            <w:noProof/>
             <w:webHidden/>
           </w:rPr>
           <w:tab/>
         </w:r>
         <w:r>
           <w:rPr>
-            <w:noProof/>
             <w:webHidden/>
           </w:rPr>
           <w:fldChar w:fldCharType="begin"/>
         </w:r>
         <w:r>
           <w:rPr>
-            <w:noProof/>
             <w:webHidden/>
           </w:rPr>
           <w:instrText xml:space="preserve"> PAGEREF _Toc157604181 \h </w:instrText>
         </w:r>
         <w:r>
           <w:rPr>
-            <w:noProof/>
-            <w:webHidden/>
-          </w:rPr>
-        </w:r>
-        <w:r>
-          <w:rPr>
-            <w:noProof/>
+            <w:webHidden/>
+          </w:rPr>
+        </w:r>
+        <w:r>
+          <w:rPr>
             <w:webHidden/>
           </w:rPr>
           <w:fldChar w:fldCharType="separate"/>
         </w:r>
         <w:r>
           <w:rPr>
-            <w:noProof/>
             <w:webHidden/>
           </w:rPr>
           <w:t>1-1</w:t>
         </w:r>
         <w:r>
           <w:rPr>
-            <w:noProof/>
             <w:webHidden/>
           </w:rPr>
           <w:fldChar w:fldCharType="end"/>
@@ -1633,18 +1590,15 @@
         <w:rPr>
           <w:rFonts w:ascii="Calibri" w:hAnsi="Calibri"/>
           <w:smallCaps w:val="0"/>
-          <w:noProof/>
           <w:kern w:val="2"/>
           <w:sz w:val="22"/>
           <w:szCs w:val="22"/>
-          <w:lang w:val="en-US"/>
         </w:rPr>
       </w:pPr>
       <w:hyperlink w:anchor="_Toc157604182" w:history="1">
         <w:r>
           <w:rPr>
             <w:rStyle w:val="Hyperlink"/>
-            <w:noProof/>
           </w:rPr>
           <w:t>1.4.</w:t>
         </w:r>
@@ -1652,65 +1606,55 @@
           <w:rPr>
             <w:rFonts w:ascii="Calibri" w:hAnsi="Calibri"/>
             <w:smallCaps w:val="0"/>
-            <w:noProof/>
             <w:kern w:val="2"/>
             <w:sz w:val="22"/>
             <w:szCs w:val="22"/>
-            <w:lang w:val="en-US"/>
           </w:rPr>
           <w:tab/>
         </w:r>
         <w:r>
           <w:rPr>
             <w:rStyle w:val="Hyperlink"/>
-            <w:noProof/>
           </w:rPr>
           <w:t>Saistība ar citiem dokumentiem</w:t>
         </w:r>
         <w:r>
           <w:rPr>
-            <w:noProof/>
             <w:webHidden/>
           </w:rPr>
           <w:tab/>
         </w:r>
         <w:r>
           <w:rPr>
-            <w:noProof/>
             <w:webHidden/>
           </w:rPr>
           <w:fldChar w:fldCharType="begin"/>
         </w:r>
         <w:r>
           <w:rPr>
-            <w:noProof/>
             <w:webHidden/>
           </w:rPr>
           <w:instrText xml:space="preserve"> PAGEREF _Toc157604182 \h </w:instrText>
         </w:r>
         <w:r>
           <w:rPr>
-            <w:noProof/>
-            <w:webHidden/>
-          </w:rPr>
-        </w:r>
-        <w:r>
-          <w:rPr>
-            <w:noProof/>
+            <w:webHidden/>
+          </w:rPr>
+        </w:r>
+        <w:r>
+          <w:rPr>
             <w:webHidden/>
           </w:rPr>
           <w:fldChar w:fldCharType="separate"/>
         </w:r>
         <w:r>
           <w:rPr>
-            <w:noProof/>
             <w:webHidden/>
           </w:rPr>
           <w:t>1-1</w:t>
         </w:r>
         <w:r>
           <w:rPr>
-            <w:noProof/>
             <w:webHidden/>
           </w:rPr>
           <w:fldChar w:fldCharType="end"/>
@@ -1727,18 +1671,15 @@
         <w:rPr>
           <w:rFonts w:ascii="Calibri" w:hAnsi="Calibri"/>
           <w:smallCaps w:val="0"/>
-          <w:noProof/>
           <w:kern w:val="2"/>
           <w:sz w:val="22"/>
           <w:szCs w:val="22"/>
-          <w:lang w:val="en-US"/>
         </w:rPr>
       </w:pPr>
       <w:hyperlink w:anchor="_Toc157604183" w:history="1">
         <w:r>
           <w:rPr>
             <w:rStyle w:val="Hyperlink"/>
-            <w:noProof/>
           </w:rPr>
           <w:t>1.5.</w:t>
         </w:r>
@@ -1746,65 +1687,55 @@
           <w:rPr>
             <w:rFonts w:ascii="Calibri" w:hAnsi="Calibri"/>
             <w:smallCaps w:val="0"/>
-            <w:noProof/>
             <w:kern w:val="2"/>
             <w:sz w:val="22"/>
             <w:szCs w:val="22"/>
-            <w:lang w:val="en-US"/>
           </w:rPr>
           <w:tab/>
         </w:r>
         <w:r>
           <w:rPr>
             <w:rStyle w:val="Hyperlink"/>
-            <w:noProof/>
           </w:rPr>
           <w:t>Dokumenta raksturojums</w:t>
         </w:r>
         <w:r>
           <w:rPr>
-            <w:noProof/>
             <w:webHidden/>
           </w:rPr>
           <w:tab/>
         </w:r>
         <w:r>
           <w:rPr>
-            <w:noProof/>
             <w:webHidden/>
           </w:rPr>
           <w:fldChar w:fldCharType="begin"/>
         </w:r>
         <w:r>
           <w:rPr>
-            <w:noProof/>
             <w:webHidden/>
           </w:rPr>
           <w:instrText xml:space="preserve"> PAGEREF _Toc157604183 \h </w:instrText>
         </w:r>
         <w:r>
           <w:rPr>
-            <w:noProof/>
-            <w:webHidden/>
-          </w:rPr>
-        </w:r>
-        <w:r>
-          <w:rPr>
-            <w:noProof/>
+            <w:webHidden/>
+          </w:rPr>
+        </w:r>
+        <w:r>
+          <w:rPr>
             <w:webHidden/>
           </w:rPr>
           <w:fldChar w:fldCharType="separate"/>
         </w:r>
         <w:r>
           <w:rPr>
-            <w:noProof/>
             <w:webHidden/>
           </w:rPr>
           <w:t>1-1</w:t>
         </w:r>
         <w:r>
           <w:rPr>
-            <w:noProof/>
             <w:webHidden/>
           </w:rPr>
           <w:fldChar w:fldCharType="end"/>
@@ -1822,10 +1753,10 @@
           <w:rFonts w:ascii="Calibri" w:hAnsi="Calibri"/>
           <w:b w:val="0"/>
           <w:caps w:val="0"/>
-          <w:noProof/>
           <w:kern w:val="2"/>
           <w:sz w:val="22"/>
           <w:szCs w:val="22"/>
+          <w:lang w:val="lv-LV"/>
         </w:rPr>
       </w:pPr>
       <w:hyperlink w:anchor="_Toc157604184" w:history="1">
@@ -1833,7 +1764,7 @@
           <w:rPr>
             <w:rStyle w:val="Hyperlink"/>
             <w:rFonts w:ascii="Times New Roman" w:hAnsi="Times New Roman"/>
-            <w:noProof/>
+            <w:lang w:val="lv-LV"/>
           </w:rPr>
           <w:t>2.</w:t>
         </w:r>
@@ -1842,10 +1773,10 @@
             <w:rFonts w:ascii="Calibri" w:hAnsi="Calibri"/>
             <w:b w:val="0"/>
             <w:caps w:val="0"/>
-            <w:noProof/>
             <w:kern w:val="2"/>
             <w:sz w:val="22"/>
             <w:szCs w:val="22"/>
+            <w:lang w:val="lv-LV"/>
           </w:rPr>
           <w:tab/>
         </w:r>
@@ -1853,7 +1784,7 @@
           <w:rPr>
             <w:rStyle w:val="Hyperlink"/>
             <w:rFonts w:ascii="Times New Roman" w:hAnsi="Times New Roman"/>
-            <w:noProof/>
+            <w:lang w:val="lv-LV"/>
           </w:rPr>
           <w:t>TimeStation</w:t>
         </w:r>
@@ -1861,55 +1792,55 @@
           <w:rPr>
             <w:rStyle w:val="Hyperlink"/>
             <w:rFonts w:ascii="Times New Roman" w:hAnsi="Times New Roman"/>
-            <w:noProof/>
+            <w:lang w:val="lv-LV"/>
           </w:rPr>
           <w:t xml:space="preserve"> vispārīgs apraksts</w:t>
         </w:r>
         <w:r>
           <w:rPr>
-            <w:noProof/>
-            <w:webHidden/>
+            <w:webHidden/>
+            <w:lang w:val="lv-LV"/>
           </w:rPr>
           <w:tab/>
         </w:r>
         <w:r>
           <w:rPr>
-            <w:noProof/>
-            <w:webHidden/>
+            <w:webHidden/>
+            <w:lang w:val="lv-LV"/>
           </w:rPr>
           <w:fldChar w:fldCharType="begin"/>
         </w:r>
         <w:r>
           <w:rPr>
-            <w:noProof/>
-            <w:webHidden/>
+            <w:webHidden/>
+            <w:lang w:val="lv-LV"/>
           </w:rPr>
           <w:instrText xml:space="preserve"> PAGEREF _Toc157604184 \h </w:instrText>
         </w:r>
         <w:r>
           <w:rPr>
-            <w:noProof/>
-            <w:webHidden/>
-          </w:rPr>
-        </w:r>
-        <w:r>
-          <w:rPr>
-            <w:noProof/>
-            <w:webHidden/>
+            <w:webHidden/>
+            <w:lang w:val="lv-LV"/>
+          </w:rPr>
+        </w:r>
+        <w:r>
+          <w:rPr>
+            <w:webHidden/>
+            <w:lang w:val="lv-LV"/>
           </w:rPr>
           <w:fldChar w:fldCharType="separate"/>
         </w:r>
         <w:r>
           <w:rPr>
-            <w:noProof/>
-            <w:webHidden/>
+            <w:webHidden/>
+            <w:lang w:val="lv-LV"/>
           </w:rPr>
           <w:t>2-2</w:t>
         </w:r>
         <w:r>
           <w:rPr>
-            <w:noProof/>
-            <w:webHidden/>
+            <w:webHidden/>
+            <w:lang w:val="lv-LV"/>
           </w:rPr>
           <w:fldChar w:fldCharType="end"/>
         </w:r>
@@ -1925,18 +1856,15 @@
         <w:rPr>
           <w:rFonts w:ascii="Calibri" w:hAnsi="Calibri"/>
           <w:smallCaps w:val="0"/>
-          <w:noProof/>
           <w:kern w:val="2"/>
           <w:sz w:val="22"/>
           <w:szCs w:val="22"/>
-          <w:lang w:val="en-US"/>
         </w:rPr>
       </w:pPr>
       <w:hyperlink w:anchor="_Toc157604185" w:history="1">
         <w:r>
           <w:rPr>
             <w:rStyle w:val="Hyperlink"/>
-            <w:noProof/>
           </w:rPr>
           <w:t>2.1.</w:t>
         </w:r>
@@ -1944,72 +1872,61 @@
           <w:rPr>
             <w:rFonts w:ascii="Calibri" w:hAnsi="Calibri"/>
             <w:smallCaps w:val="0"/>
-            <w:noProof/>
             <w:kern w:val="2"/>
             <w:sz w:val="22"/>
             <w:szCs w:val="22"/>
-            <w:lang w:val="en-US"/>
           </w:rPr>
           <w:tab/>
         </w:r>
         <w:r>
           <w:rPr>
             <w:rStyle w:val="Hyperlink"/>
-            <w:noProof/>
           </w:rPr>
           <w:t>TimeStation</w:t>
         </w:r>
         <w:r>
           <w:rPr>
             <w:rStyle w:val="Hyperlink"/>
-            <w:noProof/>
           </w:rPr>
           <w:t xml:space="preserve"> sadarbība ar citiem produktiem un sistēmām</w:t>
         </w:r>
         <w:r>
           <w:rPr>
-            <w:noProof/>
             <w:webHidden/>
           </w:rPr>
           <w:tab/>
         </w:r>
         <w:r>
           <w:rPr>
-            <w:noProof/>
             <w:webHidden/>
           </w:rPr>
           <w:fldChar w:fldCharType="begin"/>
         </w:r>
         <w:r>
           <w:rPr>
-            <w:noProof/>
             <w:webHidden/>
           </w:rPr>
           <w:instrText xml:space="preserve"> PAGEREF _Toc157604185 \h </w:instrText>
         </w:r>
         <w:r>
           <w:rPr>
-            <w:noProof/>
-            <w:webHidden/>
-          </w:rPr>
-        </w:r>
-        <w:r>
-          <w:rPr>
-            <w:noProof/>
+            <w:webHidden/>
+          </w:rPr>
+        </w:r>
+        <w:r>
+          <w:rPr>
             <w:webHidden/>
           </w:rPr>
           <w:fldChar w:fldCharType="separate"/>
         </w:r>
         <w:r>
           <w:rPr>
-            <w:noProof/>
             <w:webHidden/>
           </w:rPr>
           <w:t>2-2</w:t>
         </w:r>
         <w:r>
           <w:rPr>
-            <w:noProof/>
             <w:webHidden/>
           </w:rPr>
           <w:fldChar w:fldCharType="end"/>
@@ -2026,18 +1943,15 @@
         <w:rPr>
           <w:rFonts w:ascii="Calibri" w:hAnsi="Calibri"/>
           <w:smallCaps w:val="0"/>
-          <w:noProof/>
           <w:kern w:val="2"/>
           <w:sz w:val="22"/>
           <w:szCs w:val="22"/>
-          <w:lang w:val="en-US"/>
         </w:rPr>
       </w:pPr>
       <w:hyperlink w:anchor="_Toc157604186" w:history="1">
         <w:r>
           <w:rPr>
             <w:rStyle w:val="Hyperlink"/>
-            <w:noProof/>
           </w:rPr>
           <w:t>2.2.</w:t>
         </w:r>
@@ -2045,65 +1959,55 @@
           <w:rPr>
             <w:rFonts w:ascii="Calibri" w:hAnsi="Calibri"/>
             <w:smallCaps w:val="0"/>
-            <w:noProof/>
             <w:kern w:val="2"/>
             <w:sz w:val="22"/>
             <w:szCs w:val="22"/>
-            <w:lang w:val="en-US"/>
           </w:rPr>
           <w:tab/>
         </w:r>
         <w:r>
           <w:rPr>
             <w:rStyle w:val="Hyperlink"/>
-            <w:noProof/>
           </w:rPr>
           <w:t>Projektēšanas ierobežojumi</w:t>
         </w:r>
         <w:r>
           <w:rPr>
-            <w:noProof/>
             <w:webHidden/>
           </w:rPr>
           <w:tab/>
         </w:r>
         <w:r>
           <w:rPr>
-            <w:noProof/>
             <w:webHidden/>
           </w:rPr>
           <w:fldChar w:fldCharType="begin"/>
         </w:r>
         <w:r>
           <w:rPr>
-            <w:noProof/>
             <w:webHidden/>
           </w:rPr>
           <w:instrText xml:space="preserve"> PAGEREF _Toc157604186 \h </w:instrText>
         </w:r>
         <w:r>
           <w:rPr>
-            <w:noProof/>
-            <w:webHidden/>
-          </w:rPr>
-        </w:r>
-        <w:r>
-          <w:rPr>
-            <w:noProof/>
+            <w:webHidden/>
+          </w:rPr>
+        </w:r>
+        <w:r>
+          <w:rPr>
             <w:webHidden/>
           </w:rPr>
           <w:fldChar w:fldCharType="separate"/>
         </w:r>
         <w:r>
           <w:rPr>
-            <w:noProof/>
             <w:webHidden/>
           </w:rPr>
           <w:t>2-2</w:t>
         </w:r>
         <w:r>
           <w:rPr>
-            <w:noProof/>
             <w:webHidden/>
           </w:rPr>
           <w:fldChar w:fldCharType="end"/>
@@ -2121,10 +2025,10 @@
           <w:rFonts w:ascii="Calibri" w:hAnsi="Calibri"/>
           <w:b w:val="0"/>
           <w:caps w:val="0"/>
-          <w:noProof/>
           <w:kern w:val="2"/>
           <w:sz w:val="22"/>
           <w:szCs w:val="22"/>
+          <w:lang w:val="lv-LV"/>
         </w:rPr>
       </w:pPr>
       <w:hyperlink w:anchor="_Toc157604187" w:history="1">
@@ -2132,7 +2036,7 @@
           <w:rPr>
             <w:rStyle w:val="Hyperlink"/>
             <w:rFonts w:ascii="Times New Roman" w:hAnsi="Times New Roman"/>
-            <w:noProof/>
+            <w:lang w:val="lv-LV"/>
           </w:rPr>
           <w:t>3.</w:t>
         </w:r>
@@ -2141,10 +2045,10 @@
             <w:rFonts w:ascii="Calibri" w:hAnsi="Calibri"/>
             <w:b w:val="0"/>
             <w:caps w:val="0"/>
-            <w:noProof/>
             <w:kern w:val="2"/>
             <w:sz w:val="22"/>
             <w:szCs w:val="22"/>
+            <w:lang w:val="lv-LV"/>
           </w:rPr>
           <w:tab/>
         </w:r>
@@ -2152,7 +2056,7 @@
           <w:rPr>
             <w:rStyle w:val="Hyperlink"/>
             <w:rFonts w:ascii="Times New Roman" w:hAnsi="Times New Roman"/>
-            <w:noProof/>
+            <w:lang w:val="lv-LV"/>
           </w:rPr>
           <w:t>TimeStation</w:t>
         </w:r>
@@ -2160,55 +2064,55 @@
           <w:rPr>
             <w:rStyle w:val="Hyperlink"/>
             <w:rFonts w:ascii="Times New Roman" w:hAnsi="Times New Roman"/>
-            <w:noProof/>
+            <w:lang w:val="lv-LV"/>
           </w:rPr>
           <w:t xml:space="preserve"> arhitektūra</w:t>
         </w:r>
         <w:r>
           <w:rPr>
-            <w:noProof/>
-            <w:webHidden/>
+            <w:webHidden/>
+            <w:lang w:val="lv-LV"/>
           </w:rPr>
           <w:tab/>
         </w:r>
         <w:r>
           <w:rPr>
-            <w:noProof/>
-            <w:webHidden/>
+            <w:webHidden/>
+            <w:lang w:val="lv-LV"/>
           </w:rPr>
           <w:fldChar w:fldCharType="begin"/>
         </w:r>
         <w:r>
           <w:rPr>
-            <w:noProof/>
-            <w:webHidden/>
+            <w:webHidden/>
+            <w:lang w:val="lv-LV"/>
           </w:rPr>
           <w:instrText xml:space="preserve"> PAGEREF _Toc157604187 \h </w:instrText>
         </w:r>
         <w:r>
           <w:rPr>
-            <w:noProof/>
-            <w:webHidden/>
-          </w:rPr>
-        </w:r>
-        <w:r>
-          <w:rPr>
-            <w:noProof/>
-            <w:webHidden/>
+            <w:webHidden/>
+            <w:lang w:val="lv-LV"/>
+          </w:rPr>
+        </w:r>
+        <w:r>
+          <w:rPr>
+            <w:webHidden/>
+            <w:lang w:val="lv-LV"/>
           </w:rPr>
           <w:fldChar w:fldCharType="separate"/>
         </w:r>
         <w:r>
           <w:rPr>
-            <w:noProof/>
-            <w:webHidden/>
+            <w:webHidden/>
+            <w:lang w:val="lv-LV"/>
           </w:rPr>
           <w:t>3-3</w:t>
         </w:r>
         <w:r>
           <w:rPr>
-            <w:noProof/>
-            <w:webHidden/>
+            <w:webHidden/>
+            <w:lang w:val="lv-LV"/>
           </w:rPr>
           <w:fldChar w:fldCharType="end"/>
         </w:r>
@@ -2225,10 +2129,10 @@
           <w:rFonts w:ascii="Calibri" w:hAnsi="Calibri"/>
           <w:b w:val="0"/>
           <w:caps w:val="0"/>
-          <w:noProof/>
           <w:kern w:val="2"/>
           <w:sz w:val="22"/>
           <w:szCs w:val="22"/>
+          <w:lang w:val="lv-LV"/>
         </w:rPr>
       </w:pPr>
       <w:hyperlink w:anchor="_Toc157604188" w:history="1">
@@ -2236,7 +2140,7 @@
           <w:rPr>
             <w:rStyle w:val="Hyperlink"/>
             <w:rFonts w:ascii="Times New Roman" w:hAnsi="Times New Roman"/>
-            <w:noProof/>
+            <w:lang w:val="lv-LV"/>
           </w:rPr>
           <w:t>4.</w:t>
         </w:r>
@@ -2245,10 +2149,10 @@
             <w:rFonts w:ascii="Calibri" w:hAnsi="Calibri"/>
             <w:b w:val="0"/>
             <w:caps w:val="0"/>
-            <w:noProof/>
             <w:kern w:val="2"/>
             <w:sz w:val="22"/>
             <w:szCs w:val="22"/>
+            <w:lang w:val="lv-LV"/>
           </w:rPr>
           <w:tab/>
         </w:r>
@@ -2256,7 +2160,7 @@
           <w:rPr>
             <w:rStyle w:val="Hyperlink"/>
             <w:rFonts w:ascii="Times New Roman" w:hAnsi="Times New Roman"/>
-            <w:noProof/>
+            <w:lang w:val="lv-LV"/>
           </w:rPr>
           <w:t>TimeStation</w:t>
         </w:r>
@@ -2264,55 +2168,55 @@
           <w:rPr>
             <w:rStyle w:val="Hyperlink"/>
             <w:rFonts w:ascii="Times New Roman" w:hAnsi="Times New Roman"/>
-            <w:noProof/>
+            <w:lang w:val="lv-LV"/>
           </w:rPr>
           <w:t xml:space="preserve"> datu bāzes modelis</w:t>
         </w:r>
         <w:r>
           <w:rPr>
-            <w:noProof/>
-            <w:webHidden/>
+            <w:webHidden/>
+            <w:lang w:val="lv-LV"/>
           </w:rPr>
           <w:tab/>
         </w:r>
         <w:r>
           <w:rPr>
-            <w:noProof/>
-            <w:webHidden/>
+            <w:webHidden/>
+            <w:lang w:val="lv-LV"/>
           </w:rPr>
           <w:fldChar w:fldCharType="begin"/>
         </w:r>
         <w:r>
           <w:rPr>
-            <w:noProof/>
-            <w:webHidden/>
+            <w:webHidden/>
+            <w:lang w:val="lv-LV"/>
           </w:rPr>
           <w:instrText xml:space="preserve"> PAGEREF _Toc157604188 \h </w:instrText>
         </w:r>
         <w:r>
           <w:rPr>
-            <w:noProof/>
-            <w:webHidden/>
-          </w:rPr>
-        </w:r>
-        <w:r>
-          <w:rPr>
-            <w:noProof/>
-            <w:webHidden/>
+            <w:webHidden/>
+            <w:lang w:val="lv-LV"/>
+          </w:rPr>
+        </w:r>
+        <w:r>
+          <w:rPr>
+            <w:webHidden/>
+            <w:lang w:val="lv-LV"/>
           </w:rPr>
           <w:fldChar w:fldCharType="separate"/>
         </w:r>
         <w:r>
           <w:rPr>
-            <w:noProof/>
-            <w:webHidden/>
+            <w:webHidden/>
+            <w:lang w:val="lv-LV"/>
           </w:rPr>
           <w:t>4-3</w:t>
         </w:r>
         <w:r>
           <w:rPr>
-            <w:noProof/>
-            <w:webHidden/>
+            <w:webHidden/>
+            <w:lang w:val="lv-LV"/>
           </w:rPr>
           <w:fldChar w:fldCharType="end"/>
         </w:r>
@@ -2329,10 +2233,10 @@
           <w:rFonts w:ascii="Calibri" w:hAnsi="Calibri"/>
           <w:b w:val="0"/>
           <w:caps w:val="0"/>
-          <w:noProof/>
           <w:kern w:val="2"/>
           <w:sz w:val="22"/>
           <w:szCs w:val="22"/>
+          <w:lang w:val="lv-LV"/>
         </w:rPr>
       </w:pPr>
       <w:hyperlink w:anchor="_Toc157604189" w:history="1">
@@ -2340,7 +2244,7 @@
           <w:rPr>
             <w:rStyle w:val="Hyperlink"/>
             <w:rFonts w:ascii="Times New Roman" w:hAnsi="Times New Roman"/>
-            <w:noProof/>
+            <w:lang w:val="lv-LV"/>
           </w:rPr>
           <w:t>5.</w:t>
         </w:r>
@@ -2349,10 +2253,10 @@
             <w:rFonts w:ascii="Calibri" w:hAnsi="Calibri"/>
             <w:b w:val="0"/>
             <w:caps w:val="0"/>
-            <w:noProof/>
             <w:kern w:val="2"/>
             <w:sz w:val="22"/>
             <w:szCs w:val="22"/>
+            <w:lang w:val="lv-LV"/>
           </w:rPr>
           <w:tab/>
         </w:r>
@@ -2360,7 +2264,7 @@
           <w:rPr>
             <w:rStyle w:val="Hyperlink"/>
             <w:rFonts w:ascii="Times New Roman" w:hAnsi="Times New Roman"/>
-            <w:noProof/>
+            <w:lang w:val="lv-LV"/>
           </w:rPr>
           <w:t>TimeStation</w:t>
         </w:r>
@@ -2368,55 +2272,55 @@
           <w:rPr>
             <w:rStyle w:val="Hyperlink"/>
             <w:rFonts w:ascii="Times New Roman" w:hAnsi="Times New Roman"/>
-            <w:noProof/>
+            <w:lang w:val="lv-LV"/>
           </w:rPr>
           <w:t xml:space="preserve"> funkcionālais projektējums</w:t>
         </w:r>
         <w:r>
           <w:rPr>
-            <w:noProof/>
-            <w:webHidden/>
+            <w:webHidden/>
+            <w:lang w:val="lv-LV"/>
           </w:rPr>
           <w:tab/>
         </w:r>
         <w:r>
           <w:rPr>
-            <w:noProof/>
-            <w:webHidden/>
+            <w:webHidden/>
+            <w:lang w:val="lv-LV"/>
           </w:rPr>
           <w:fldChar w:fldCharType="begin"/>
         </w:r>
         <w:r>
           <w:rPr>
-            <w:noProof/>
-            <w:webHidden/>
+            <w:webHidden/>
+            <w:lang w:val="lv-LV"/>
           </w:rPr>
           <w:instrText xml:space="preserve"> PAGEREF _Toc157604189 \h </w:instrText>
         </w:r>
         <w:r>
           <w:rPr>
-            <w:noProof/>
-            <w:webHidden/>
-          </w:rPr>
-        </w:r>
-        <w:r>
-          <w:rPr>
-            <w:noProof/>
-            <w:webHidden/>
+            <w:webHidden/>
+            <w:lang w:val="lv-LV"/>
+          </w:rPr>
+        </w:r>
+        <w:r>
+          <w:rPr>
+            <w:webHidden/>
+            <w:lang w:val="lv-LV"/>
           </w:rPr>
           <w:fldChar w:fldCharType="separate"/>
         </w:r>
         <w:r>
           <w:rPr>
-            <w:noProof/>
-            <w:webHidden/>
+            <w:webHidden/>
+            <w:lang w:val="lv-LV"/>
           </w:rPr>
           <w:t>5-3</w:t>
         </w:r>
         <w:r>
           <w:rPr>
-            <w:noProof/>
-            <w:webHidden/>
+            <w:webHidden/>
+            <w:lang w:val="lv-LV"/>
           </w:rPr>
           <w:fldChar w:fldCharType="end"/>
         </w:r>
@@ -2432,18 +2336,15 @@
         <w:rPr>
           <w:rFonts w:ascii="Calibri" w:hAnsi="Calibri"/>
           <w:smallCaps w:val="0"/>
-          <w:noProof/>
           <w:kern w:val="2"/>
           <w:sz w:val="22"/>
           <w:szCs w:val="22"/>
-          <w:lang w:val="en-US"/>
         </w:rPr>
       </w:pPr>
       <w:hyperlink w:anchor="_Toc157604190" w:history="1">
         <w:r>
           <w:rPr>
             <w:rStyle w:val="Hyperlink"/>
-            <w:noProof/>
           </w:rPr>
           <w:t>5.1.</w:t>
         </w:r>
@@ -2451,65 +2352,55 @@
           <w:rPr>
             <w:rFonts w:ascii="Calibri" w:hAnsi="Calibri"/>
             <w:smallCaps w:val="0"/>
-            <w:noProof/>
             <w:kern w:val="2"/>
             <w:sz w:val="22"/>
             <w:szCs w:val="22"/>
-            <w:lang w:val="en-US"/>
           </w:rPr>
           <w:tab/>
         </w:r>
         <w:r>
           <w:rPr>
             <w:rStyle w:val="Hyperlink"/>
-            <w:noProof/>
           </w:rPr>
           <w:t>[Funkcijas nosaukums]</w:t>
         </w:r>
         <w:r>
           <w:rPr>
-            <w:noProof/>
             <w:webHidden/>
           </w:rPr>
           <w:tab/>
         </w:r>
         <w:r>
           <w:rPr>
-            <w:noProof/>
             <w:webHidden/>
           </w:rPr>
           <w:fldChar w:fldCharType="begin"/>
         </w:r>
         <w:r>
           <w:rPr>
-            <w:noProof/>
             <w:webHidden/>
           </w:rPr>
           <w:instrText xml:space="preserve"> PAGEREF _Toc157604190 \h </w:instrText>
         </w:r>
         <w:r>
           <w:rPr>
-            <w:noProof/>
-            <w:webHidden/>
-          </w:rPr>
-        </w:r>
-        <w:r>
-          <w:rPr>
-            <w:noProof/>
+            <w:webHidden/>
+          </w:rPr>
+        </w:r>
+        <w:r>
+          <w:rPr>
             <w:webHidden/>
           </w:rPr>
           <w:fldChar w:fldCharType="separate"/>
         </w:r>
         <w:r>
           <w:rPr>
-            <w:noProof/>
             <w:webHidden/>
           </w:rPr>
           <w:t>5-3</w:t>
         </w:r>
         <w:r>
           <w:rPr>
-            <w:noProof/>
             <w:webHidden/>
           </w:rPr>
           <w:fldChar w:fldCharType="end"/>
@@ -2526,11 +2417,9 @@
         <w:rPr>
           <w:rFonts w:ascii="Calibri" w:hAnsi="Calibri"/>
           <w:i w:val="0"/>
-          <w:noProof/>
           <w:kern w:val="2"/>
           <w:sz w:val="22"/>
           <w:szCs w:val="22"/>
-          <w:lang w:val="en-US"/>
         </w:rPr>
       </w:pPr>
       <w:hyperlink w:anchor="_Toc157604191" w:history="1">
@@ -2539,7 +2428,6 @@
             <w:rStyle w:val="Hyperlink"/>
             <w:rFonts w:ascii="Times New Roman" w:hAnsi="Times New Roman"/>
             <w:iCs/>
-            <w:noProof/>
           </w:rPr>
           <w:t>5.1.1.</w:t>
         </w:r>
@@ -2547,11 +2435,9 @@
           <w:rPr>
             <w:rFonts w:ascii="Calibri" w:hAnsi="Calibri"/>
             <w:i w:val="0"/>
-            <w:noProof/>
             <w:kern w:val="2"/>
             <w:sz w:val="22"/>
             <w:szCs w:val="22"/>
-            <w:lang w:val="en-US"/>
           </w:rPr>
           <w:tab/>
         </w:r>
@@ -2560,54 +2446,46 @@
             <w:rStyle w:val="Hyperlink"/>
             <w:rFonts w:ascii="Times New Roman" w:hAnsi="Times New Roman"/>
             <w:iCs/>
-            <w:noProof/>
           </w:rPr>
           <w:t>[Funkcijas nosaukums] lietotāja saskarnes projektējums</w:t>
         </w:r>
         <w:r>
           <w:rPr>
-            <w:noProof/>
             <w:webHidden/>
           </w:rPr>
           <w:tab/>
         </w:r>
         <w:r>
           <w:rPr>
-            <w:noProof/>
             <w:webHidden/>
           </w:rPr>
           <w:fldChar w:fldCharType="begin"/>
         </w:r>
         <w:r>
           <w:rPr>
-            <w:noProof/>
             <w:webHidden/>
           </w:rPr>
           <w:instrText xml:space="preserve"> PAGEREF _Toc157604191 \h </w:instrText>
         </w:r>
         <w:r>
           <w:rPr>
-            <w:noProof/>
-            <w:webHidden/>
-          </w:rPr>
-        </w:r>
-        <w:r>
-          <w:rPr>
-            <w:noProof/>
+            <w:webHidden/>
+          </w:rPr>
+        </w:r>
+        <w:r>
+          <w:rPr>
             <w:webHidden/>
           </w:rPr>
           <w:fldChar w:fldCharType="separate"/>
         </w:r>
         <w:r>
           <w:rPr>
-            <w:noProof/>
             <w:webHidden/>
           </w:rPr>
           <w:t>5-3</w:t>
         </w:r>
         <w:r>
           <w:rPr>
-            <w:noProof/>
             <w:webHidden/>
           </w:rPr>
           <w:fldChar w:fldCharType="end"/>
@@ -2624,11 +2502,9 @@
         <w:rPr>
           <w:rFonts w:ascii="Calibri" w:hAnsi="Calibri"/>
           <w:i w:val="0"/>
-          <w:noProof/>
           <w:kern w:val="2"/>
           <w:sz w:val="22"/>
           <w:szCs w:val="22"/>
-          <w:lang w:val="en-US"/>
         </w:rPr>
       </w:pPr>
       <w:hyperlink w:anchor="_Toc157604192" w:history="1">
@@ -2637,7 +2513,6 @@
             <w:rStyle w:val="Hyperlink"/>
             <w:rFonts w:ascii="Times New Roman" w:hAnsi="Times New Roman"/>
             <w:iCs/>
-            <w:noProof/>
           </w:rPr>
           <w:t>5.1.2.</w:t>
         </w:r>
@@ -2645,11 +2520,9 @@
           <w:rPr>
             <w:rFonts w:ascii="Calibri" w:hAnsi="Calibri"/>
             <w:i w:val="0"/>
-            <w:noProof/>
             <w:kern w:val="2"/>
             <w:sz w:val="22"/>
             <w:szCs w:val="22"/>
-            <w:lang w:val="en-US"/>
           </w:rPr>
           <w:tab/>
         </w:r>
@@ -2658,54 +2531,46 @@
             <w:rStyle w:val="Hyperlink"/>
             <w:rFonts w:ascii="Times New Roman" w:hAnsi="Times New Roman"/>
             <w:iCs/>
-            <w:noProof/>
           </w:rPr>
           <w:t>[Funkcijas nosaukums] algoritms</w:t>
         </w:r>
         <w:r>
           <w:rPr>
-            <w:noProof/>
             <w:webHidden/>
           </w:rPr>
           <w:tab/>
         </w:r>
         <w:r>
           <w:rPr>
-            <w:noProof/>
             <w:webHidden/>
           </w:rPr>
           <w:fldChar w:fldCharType="begin"/>
         </w:r>
         <w:r>
           <w:rPr>
-            <w:noProof/>
             <w:webHidden/>
           </w:rPr>
           <w:instrText xml:space="preserve"> PAGEREF _Toc157604192 \h </w:instrText>
         </w:r>
         <w:r>
           <w:rPr>
-            <w:noProof/>
-            <w:webHidden/>
-          </w:rPr>
-        </w:r>
-        <w:r>
-          <w:rPr>
-            <w:noProof/>
+            <w:webHidden/>
+          </w:rPr>
+        </w:r>
+        <w:r>
+          <w:rPr>
             <w:webHidden/>
           </w:rPr>
           <w:fldChar w:fldCharType="separate"/>
         </w:r>
         <w:r>
           <w:rPr>
-            <w:noProof/>
             <w:webHidden/>
           </w:rPr>
           <w:t>5-3</w:t>
         </w:r>
         <w:r>
           <w:rPr>
-            <w:noProof/>
             <w:webHidden/>
           </w:rPr>
           <w:fldChar w:fldCharType="end"/>
@@ -2768,9 +2633,6 @@
       </w:r>
     </w:p>
     <w:p>
-      <w:pPr>
-        <w:ind w:left="720"/>
-      </w:pPr>
       <w:r>
         <w:t xml:space="preserve">“TimeStation” ir programmu pāris, kas dod lietotajiem iespēju savienot kopā vienā tīklā vairākus klienta datorus un vienu galveno administratīvo datoru. </w:t>
       </w:r>
@@ -2778,7 +2640,6 @@
     <w:p>
       <w:pPr>
         <w:spacing w:before="120"/>
-        <w:ind w:left="720"/>
       </w:pPr>
       <w:r>
         <w:t>Dokuments sastāv no vispārēja apraksta par programmu, kas tālāk noved pie katras sistēmas daļas apraksta, funkciju detalizētas izpētes, saskarnes apraksta un modeļa apraksta.</w:t>
@@ -3563,10 +3424,7 @@
         <w:t xml:space="preserve">Katrai no uzskaitītajam </w:t>
       </w:r>
       <w:r>
-        <w:t>funkcijām</w:t>
-      </w:r>
-      <w:r>
-        <w:t xml:space="preserve"> vai galvenajām daļām</w:t>
+        <w:t>funkcijām vai galvenajām daļām</w:t>
       </w:r>
       <w:r>
         <w:t xml:space="preserve"> ir apraksts, ievades un izvades dati, shēma, saistība ar citam funkcijām un</w:t>
@@ -3575,10 +3433,7 @@
         <w:t xml:space="preserve"> dažiem ir pievienots grafiks/diagramma.</w:t>
       </w:r>
       <w:r>
-        <w:t xml:space="preserve"> </w:t>
-      </w:r>
-      <w:r>
-        <w:t xml:space="preserve">Dokuments satur skaidrojumus un aprakstus katrai sistēmas sastāvdaļai, caur kuriem ir vizuāli vai tekstuāli apzīmēta funkciju darbība. </w:t>
+        <w:t xml:space="preserve"> Dokuments satur skaidrojumus un aprakstus katrai sistēmas sastāvdaļai, caur kuriem ir vizuāli vai tekstuāli apzīmēta funkciju darbība. </w:t>
       </w:r>
     </w:p>
     <w:p>
@@ -3625,9 +3480,6 @@
       <w:bookmarkEnd w:id="9"/>
     </w:p>
     <w:p>
-      <w:pPr>
-        <w:ind w:left="720"/>
-      </w:pPr>
       <w:r>
         <w:t>Programmas sniedz lietotajam iespēju kontrolēt vienu vai vairākus savienotus datorus, nosakot cilvēku pieeju tiem. Programmas strādā uz Klienta-Servera bāzes, kur administratīvā programma uzvedas kā serveris un ļauj lietotajiem noteikt laika pieslēgumu, caur kuru klienta programma vadās.</w:t>
       </w:r>
@@ -3635,7 +3487,6 @@
     <w:p>
       <w:pPr>
         <w:pStyle w:val="Normalsmall"/>
-        <w:ind w:left="720"/>
         <w:rPr>
           <w:rFonts w:ascii="Times New Roman" w:hAnsi="Times New Roman" w:cs="Times New Roman"/>
           <w:i w:val="0"/>
@@ -3660,7 +3511,6 @@
     <w:p>
       <w:pPr>
         <w:pStyle w:val="Normalsmall"/>
-        <w:ind w:left="720"/>
         <w:rPr>
           <w:rFonts w:ascii="Times New Roman" w:hAnsi="Times New Roman" w:cs="Times New Roman"/>
           <w:i w:val="0"/>
@@ -3787,6 +3637,13 @@
           <w:sz w:val="28"/>
           <w:szCs w:val="22"/>
         </w:rPr>
+        <w:t xml:space="preserve"> izstrādes</w:t>
+      </w:r>
+      <w:r>
+        <w:rPr>
+          <w:sz w:val="28"/>
+          <w:szCs w:val="22"/>
+        </w:rPr>
         <w:t xml:space="preserve"> ierobežojumi</w:t>
       </w:r>
       <w:bookmarkEnd w:id="13"/>
@@ -3835,76 +3692,49 @@
         <w:rPr>
           <w:b/>
         </w:rPr>
-        <w:t xml:space="preserve">Kāpēc </w:t>
+        <w:t xml:space="preserve">Kāpēc – </w:t>
+      </w:r>
+      <w:r>
+        <w:t>Programmu izveidei tika izvelēta</w:t>
       </w:r>
       <w:r>
         <w:rPr>
           <w:b/>
         </w:rPr>
-        <w:t>–</w:t>
-      </w:r>
+        <w:t xml:space="preserve"> </w:t>
+      </w:r>
+      <w:r>
+        <w:t>WPF tipa programma, jo tā sniedz ērtu veidu kā komplektēt viegli izmantojamas programmas Windows operētājsistēmu datoriem. WPF sniegtais vizuālais dizaineris, caur XAML, dod iespēju izveidot attiecīgu lietotāja saskarni, kas palīdz programmētajiem savienot lietotāja darbības ar pašu kodu.</w:t>
+      </w:r>
+    </w:p>
+    <w:p>
+      <w:pPr>
+        <w:pStyle w:val="Heading3"/>
+      </w:pPr>
+      <w:r>
+        <w:t xml:space="preserve">  Projekta versiju </w:t>
+      </w:r>
+      <w:r>
+        <w:t>uzturēšana caur GitHub</w:t>
+      </w:r>
+    </w:p>
+    <w:p>
+      <w:pPr>
+        <w:ind w:left="720"/>
+      </w:pPr>
+      <w:r>
+        <w:t>Paralēli programmas izveidei, tiek aktīvi izmantota tīklā bāzētais pakalpojums GitHub, kas ļauj uzturēt programmas kodu repozitorijā, kas ļauj aktīvi sekot līdzi izmaiņām.</w:t>
+      </w:r>
+    </w:p>
+    <w:p>
+      <w:pPr>
+        <w:ind w:left="720"/>
+      </w:pPr>
       <w:r>
         <w:rPr>
           <w:b/>
         </w:rPr>
-        <w:t xml:space="preserve"> </w:t>
-      </w:r>
-      <w:r>
-        <w:t>Programmu izveidei tika izvelēta</w:t>
-      </w:r>
-      <w:r>
-        <w:rPr>
-          <w:b/>
-        </w:rPr>
-        <w:t xml:space="preserve"> </w:t>
-      </w:r>
-      <w:r>
-        <w:t>WPF tipa programma, jo tā sniedz ērtu veidu kā komplektēt viegli izmantojamas programmas Windows operētājsistēmu datoriem. WPF sniegtais vizuālais dizaineris, caur XAML, dod iespēju izveidot attiecīgu lietotāja saskarni, kas palīdz programmētajiem savienot lietotāja darbības ar pašu kodu.</w:t>
-      </w:r>
-    </w:p>
-    <w:p>
-      <w:pPr>
-        <w:pStyle w:val="Heading3"/>
-      </w:pPr>
-      <w:r>
-        <w:t xml:space="preserve">  Projekta </w:t>
-      </w:r>
-      <w:r>
-        <w:t xml:space="preserve">versiju </w:t>
-      </w:r>
-      <w:r>
-        <w:t>uzturēšana caur GitHub</w:t>
-      </w:r>
-    </w:p>
-    <w:p>
-      <w:pPr>
-        <w:ind w:left="720"/>
-      </w:pPr>
-      <w:r>
-        <w:t>Paralēli programmas izveidei, tiek aktīvi izmantota tīklā bāzētais pakalpojums GitHub, kas ļauj uzturēt programmas kodu repozitorijā, kas ļauj aktīvi sekot līdzi izmaiņām.</w:t>
-      </w:r>
-    </w:p>
-    <w:p>
-      <w:pPr>
-        <w:ind w:left="720"/>
-      </w:pPr>
-      <w:r>
-        <w:rPr>
-          <w:b/>
-        </w:rPr>
-        <w:t xml:space="preserve">Kāpēc </w:t>
-      </w:r>
-      <w:r>
-        <w:rPr>
-          <w:b/>
-        </w:rPr>
-        <w:t>–</w:t>
-      </w:r>
-      <w:r>
-        <w:rPr>
-          <w:b/>
-        </w:rPr>
-        <w:t xml:space="preserve"> </w:t>
+        <w:t xml:space="preserve">Kāpēc – </w:t>
       </w:r>
       <w:r>
         <w:t xml:space="preserve">GitHub ir bezmaksas un tas sniedz iespēju veikt izmaiņas un </w:t>
@@ -3935,10 +3765,7 @@
         <w:ind w:left="720"/>
       </w:pPr>
       <w:r>
-        <w:t xml:space="preserve">  Projekta </w:t>
-      </w:r>
-      <w:r>
-        <w:t>iestatījumu saglabāšana</w:t>
+        <w:t xml:space="preserve">  Projekta iestatījumu saglabāšana</w:t>
       </w:r>
     </w:p>
     <w:p>
@@ -3946,19 +3773,7 @@
         <w:ind w:left="720"/>
       </w:pPr>
       <w:r>
-        <w:t xml:space="preserve">Programmas </w:t>
-      </w:r>
-      <w:r>
-        <w:t>procesā lietotājs var veikt izvēles kuras ir nepieciešams saglabāt</w:t>
-      </w:r>
-      <w:r>
-        <w:t>.</w:t>
-      </w:r>
-      <w:r>
-        <w:t xml:space="preserve"> Šis tiek realizēts ar Visual Studio iebūvēto projekta iestatījumu lapu.</w:t>
-      </w:r>
-      <w:r>
-        <w:t xml:space="preserve"> </w:t>
+        <w:t xml:space="preserve">Programmas procesā lietotājs var veikt izvēles kuras ir nepieciešams saglabāt. Šis tiek realizēts ar Visual Studio iebūvēto projekta iestatījumu lapu. </w:t>
       </w:r>
     </w:p>
     <w:p>
@@ -3980,10 +3795,7 @@
         <w:pStyle w:val="Heading3"/>
       </w:pPr>
       <w:r>
-        <w:t xml:space="preserve">  </w:t>
-      </w:r>
-      <w:r>
-        <w:t>Bibliotēka WPF Extended Toolkit</w:t>
+        <w:t xml:space="preserve">  Bibliotēka WPF Extended Toolkit</w:t>
       </w:r>
     </w:p>
     <w:p>
@@ -4008,122 +3820,74 @@
         <w:rPr>
           <w:b/>
         </w:rPr>
-        <w:t xml:space="preserve">Kāpēc </w:t>
-      </w:r>
+        <w:t xml:space="preserve">Kāpēc – </w:t>
+      </w:r>
+      <w:r>
+        <w:t>Šī bibliotēka tiek izmantota lai sniegtu dziļāku izstrādes procesu un papildinātu programmas elementus ar funkcijām, kā piemēram, krāsas izvēles elements priekš lietotajā saskarnes.</w:t>
+      </w:r>
+    </w:p>
+    <w:p>
+      <w:pPr>
+        <w:pStyle w:val="Heading3"/>
+      </w:pPr>
+      <w:r>
+        <w:lastRenderedPageBreak/>
+        <w:t xml:space="preserve">  Bibliotēka WPF Material Design</w:t>
+      </w:r>
+    </w:p>
+    <w:p>
+      <w:pPr>
+        <w:ind w:left="720"/>
+      </w:pPr>
+      <w:r>
+        <w:t>Šī bibliotēka nodrošina WPF programmu izstrādes procesam daudz vizuālo iespēju, kas papildina jau iekļautās WPF programmas elementu vizuālo dizainu.</w:t>
+      </w:r>
+    </w:p>
+    <w:p>
+      <w:pPr>
+        <w:ind w:left="720"/>
+      </w:pPr>
       <w:r>
         <w:rPr>
           <w:b/>
         </w:rPr>
-        <w:t>–</w:t>
-      </w:r>
+        <w:t xml:space="preserve">Kāpēc – </w:t>
+      </w:r>
+      <w:r>
+        <w:t xml:space="preserve">Izmantojot noklusētos elementus un to izskatu, programmas izskats var </w:t>
+      </w:r>
+      <w:r>
+        <w:t>šķist</w:t>
+      </w:r>
+      <w:r>
+        <w:t xml:space="preserve"> garlaicīgs un prasts. Ar šo bibliotēku ir iespēja dziļāk pamainīt pamat elementu izskatu, jo pēc noklusējuma tiek iekļauti pamainīti dizaini elementi. Papildus </w:t>
+      </w:r>
+    </w:p>
+    <w:p>
+      <w:pPr>
+        <w:pStyle w:val="Heading3"/>
+      </w:pPr>
+      <w:r>
+        <w:t>Bibliotēka WPF MahApps</w:t>
+      </w:r>
+    </w:p>
+    <w:p>
+      <w:pPr>
+        <w:ind w:left="720"/>
+      </w:pPr>
+      <w:r>
+        <w:t>Šī bibliotēka nodrošina WPF programmu dizaina elementus, kas tematiski atbilst Windows dizaina stilam.</w:t>
+      </w:r>
+    </w:p>
+    <w:p>
+      <w:pPr>
+        <w:ind w:left="720"/>
+      </w:pPr>
       <w:r>
         <w:rPr>
           <w:b/>
         </w:rPr>
-        <w:t xml:space="preserve"> </w:t>
-      </w:r>
-      <w:r>
-        <w:t>Šī bibliotēka tiek izmantota lai sniegtu dziļāku izstrādes procesu un papildinātu programmas elementus ar funkcijām, kā piemēram, krāsas izvēles elements priekš lietotajā saskarnes.</w:t>
-      </w:r>
-    </w:p>
-    <w:p>
-      <w:pPr>
-        <w:pStyle w:val="Heading3"/>
-      </w:pPr>
-      <w:r>
-        <w:lastRenderedPageBreak/>
-        <w:t xml:space="preserve">  Bibliotēka WPF </w:t>
-      </w:r>
-      <w:r>
-        <w:t>Material Design</w:t>
-      </w:r>
-    </w:p>
-    <w:p>
-      <w:pPr>
-        <w:ind w:left="720"/>
-      </w:pPr>
-      <w:r>
-        <w:t xml:space="preserve">Šī bibliotēka nodrošina WPF programmu izstrādes procesam </w:t>
-      </w:r>
-      <w:r>
-        <w:t>daudz vizuālo iespēju, kas papildina jau iekļautās WPF programmas elementu vizuālo dizainu.</w:t>
-      </w:r>
-    </w:p>
-    <w:p>
-      <w:pPr>
-        <w:ind w:left="720"/>
-      </w:pPr>
-      <w:r>
-        <w:rPr>
-          <w:b/>
-        </w:rPr>
-        <w:t xml:space="preserve">Kāpēc </w:t>
-      </w:r>
-      <w:r>
-        <w:rPr>
-          <w:b/>
-        </w:rPr>
-        <w:t>–</w:t>
-      </w:r>
-      <w:r>
-        <w:rPr>
-          <w:b/>
-        </w:rPr>
-        <w:t xml:space="preserve"> </w:t>
-      </w:r>
-      <w:r>
-        <w:t xml:space="preserve">Izmantojot noklusētos elementus un to izskatu, programmas izskats var </w:t>
-      </w:r>
-      <w:r>
-        <w:t>šķist</w:t>
-      </w:r>
-      <w:r>
-        <w:t xml:space="preserve"> garlaicīgs un prasts. Ar šo bibliotēku ir iespēja dziļāk pamainīt pamat elementu izskatu, jo pēc noklusējuma tiek iekļauti pamainīti dizaini elementi. Papildus </w:t>
-      </w:r>
-    </w:p>
-    <w:p>
-      <w:pPr>
-        <w:pStyle w:val="Heading3"/>
-      </w:pPr>
-      <w:r>
-        <w:t xml:space="preserve">Bibliotēka WPF </w:t>
-      </w:r>
-      <w:r>
-        <w:t>MahApps</w:t>
-      </w:r>
-    </w:p>
-    <w:p>
-      <w:pPr>
-        <w:ind w:left="720"/>
-      </w:pPr>
-      <w:r>
-        <w:t xml:space="preserve">Šī bibliotēka nodrošina WPF programmu </w:t>
-      </w:r>
-      <w:r>
-        <w:t>dizaina elementus, kas tematiski atbilst Windows dizaina stilam.</w:t>
-      </w:r>
-    </w:p>
-    <w:p>
-      <w:pPr>
-        <w:ind w:left="720"/>
-      </w:pPr>
-      <w:r>
-        <w:rPr>
-          <w:b/>
-        </w:rPr>
-        <w:t xml:space="preserve">Kāpēc </w:t>
-      </w:r>
-      <w:r>
-        <w:rPr>
-          <w:b/>
-        </w:rPr>
-        <w:t>–</w:t>
-      </w:r>
-      <w:r>
-        <w:rPr>
-          <w:b/>
-        </w:rPr>
-        <w:t xml:space="preserve"> </w:t>
+        <w:t xml:space="preserve">Kāpēc – </w:t>
       </w:r>
       <w:r>
         <w:t>Ar šo paplašinājumu ir iespēja izveidot vizuālus elementus, kas ir līdzīgi Windows videi, kā arī sniedz papildus izkārtojuma iespējas logiem un vairākus papildus navigācijas elementus. Ar šo paplašinājumu tiek papildināts pats loga dizains un elementu izkārtojums iekš tā, lai sniegtu modernu saskarni.</w:t>
@@ -4210,7 +3974,329 @@
         <w:t>Sniedz shematisku attēlojumu un īsu aprakstu par izstrādājamās programmatūras arhitektūru.</w:t>
       </w:r>
     </w:p>
-    <w:p/>
+    <w:p>
+      <w:r>
+        <w:t>Programmas arhitektūru ir iespējams aprakstīt ar skatupunktu palīdzību, sadalot visu programm</w:t>
+      </w:r>
+      <w:r>
+        <w:t>u</w:t>
+      </w:r>
+      <w:r>
+        <w:t xml:space="preserve"> aprakstāmos gabalos, kur katrs satur ar sevi saistītus elementus un to aprakstus.</w:t>
+      </w:r>
+    </w:p>
+    <w:p>
+      <w:r>
+        <w:rPr>
+          <w:highlight w:val="red"/>
+        </w:rPr>
+        <w:t>DIAGRAMMA UML??</w:t>
+      </w:r>
+    </w:p>
+    <w:p>
+      <w:pPr>
+        <w:pStyle w:val="Heading2"/>
+      </w:pPr>
+      <w:r>
+        <w:t>Funkcionāl</w:t>
+      </w:r>
+      <w:r>
+        <w:t>ā</w:t>
+      </w:r>
+      <w:r>
+        <w:t xml:space="preserve"> skatapunkt</w:t>
+      </w:r>
+      <w:r>
+        <w:t>a elementi</w:t>
+      </w:r>
+    </w:p>
+    <w:p>
+      <w:pPr>
+        <w:ind w:left="720"/>
+      </w:pPr>
+      <w:r>
+        <w:t xml:space="preserve">Programmas realizācijai ir svarīgi vairāki elementi, kas izpilda noteiktas funkcijas. Šīs funkcijas nodrošina programmu ar tās darbību, kā tas ir noteikts izstrādei. </w:t>
+      </w:r>
+      <w:r>
+        <w:t>Katra programmas daļa, kas atbild par funkciju izpildi tiek uskaitītas un aprakstītas, izsakot to būtību un vajadzību.</w:t>
+      </w:r>
+    </w:p>
+    <w:p>
+      <w:pPr>
+        <w:pStyle w:val="Heading3"/>
+      </w:pPr>
+      <w:r>
+        <w:t>Savienojuma loģika</w:t>
+      </w:r>
+    </w:p>
+    <w:p>
+      <w:pPr>
+        <w:ind w:left="720"/>
+      </w:pPr>
+      <w:r>
+        <w:t xml:space="preserve">Funkcija attiecas uz programmas galveno funkcionālo prasību veidot savienojumus ar klienta datoriem kopīgā tīklā. </w:t>
+      </w:r>
+    </w:p>
+    <w:p>
+      <w:pPr>
+        <w:ind w:left="720"/>
+      </w:pPr>
+      <w:r>
+        <w:t>Savienojums strādā no administratīvās programmas atvērtā datora porta, kuršs saņem savienojumus, pievienojot tos programmai</w:t>
+      </w:r>
+      <w:r>
+        <w:t xml:space="preserve">. Attiecīgi caur so savienojumu tiek nosūtītas komandas klienta programmai. </w:t>
+      </w:r>
+    </w:p>
+    <w:p>
+      <w:pPr>
+        <w:ind w:left="720"/>
+      </w:pPr>
+      <w:r>
+        <w:drawing>
+          <wp:inline distT="0" distB="0" distL="0" distR="0" wp14:anchorId="6D5EAD85" wp14:editId="1A5A0B15">
+            <wp:extent cx="5282656" cy="3207327"/>
+            <wp:effectExtent l="0" t="0" r="0" b="0"/>
+            <wp:docPr id="279160237" name="Picture 1"/>
+            <wp:cNvGraphicFramePr>
+              <a:graphicFrameLocks xmlns:a="http://schemas.openxmlformats.org/drawingml/2006/main" noChangeAspect="1"/>
+            </wp:cNvGraphicFramePr>
+            <a:graphic xmlns:a="http://schemas.openxmlformats.org/drawingml/2006/main">
+              <a:graphicData uri="http://schemas.openxmlformats.org/drawingml/2006/picture">
+                <pic:pic xmlns:pic="http://schemas.openxmlformats.org/drawingml/2006/picture">
+                  <pic:nvPicPr>
+                    <pic:cNvPr id="279160237" name=""/>
+                    <pic:cNvPicPr/>
+                  </pic:nvPicPr>
+                  <pic:blipFill>
+                    <a:blip r:embed="rId14"/>
+                    <a:stretch>
+                      <a:fillRect/>
+                    </a:stretch>
+                  </pic:blipFill>
+                  <pic:spPr>
+                    <a:xfrm>
+                      <a:off x="0" y="0"/>
+                      <a:ext cx="5292196" cy="3213119"/>
+                    </a:xfrm>
+                    <a:prstGeom prst="rect">
+                      <a:avLst/>
+                    </a:prstGeom>
+                  </pic:spPr>
+                </pic:pic>
+              </a:graphicData>
+            </a:graphic>
+          </wp:inline>
+        </w:drawing>
+      </w:r>
+    </w:p>
+    <w:p>
+      <w:pPr>
+        <w:pStyle w:val="Subtitle"/>
+      </w:pPr>
+      <w:r>
+        <w:t>Diagramma komunikācijas serverim</w:t>
+      </w:r>
+    </w:p>
+    <w:p>
+      <w:pPr>
+        <w:ind w:left="720"/>
+        <w:rPr>
+          <w:b/>
+          <w:bCs/>
+        </w:rPr>
+      </w:pPr>
+      <w:r>
+        <w:rPr>
+          <w:b/>
+          <w:bCs/>
+        </w:rPr>
+        <w:t xml:space="preserve">Funkcionālie elementi: </w:t>
+      </w:r>
+    </w:p>
+    <w:p>
+      <w:pPr>
+        <w:pStyle w:val="ListParagraph"/>
+        <w:numPr>
+          <w:ilvl w:val="0"/>
+          <w:numId w:val="34"/>
+        </w:numPr>
+      </w:pPr>
+      <w:r>
+        <w:t xml:space="preserve">Servera izveidošana – Tiek noteikts savienoju izveides punkts programmas kodā, kurš tiek </w:t>
+      </w:r>
+      <w:r>
+        <w:t>aktivizēts palaišanas brīdī.</w:t>
+      </w:r>
+    </w:p>
+    <w:p>
+      <w:pPr>
+        <w:pStyle w:val="ListParagraph"/>
+        <w:numPr>
+          <w:ilvl w:val="0"/>
+          <w:numId w:val="34"/>
+        </w:numPr>
+      </w:pPr>
+      <w:r>
+        <w:t xml:space="preserve">Klientu pievienošana </w:t>
+      </w:r>
+      <w:r>
+        <w:t xml:space="preserve">un noņemšana </w:t>
+      </w:r>
+      <w:r>
+        <w:t>– Saņemtie savienojumi tiek apstrādāti un pievienoti sarakstam.</w:t>
+      </w:r>
+      <w:r>
+        <w:t xml:space="preserve"> Attiecīga ja savienojums ir pārtraukts vai pazūd, tad klienta ievads tiek izņemts.</w:t>
+      </w:r>
+    </w:p>
+    <w:p>
+      <w:pPr>
+        <w:ind w:left="720"/>
+      </w:pPr>
+      <w:r>
+        <w:rPr>
+          <w:b/>
+          <w:bCs/>
+        </w:rPr>
+        <w:t xml:space="preserve">Saistītās saskarnes elementi </w:t>
+      </w:r>
+      <w:r>
+        <w:t>–</w:t>
+      </w:r>
+      <w:r>
+        <w:t xml:space="preserve"> </w:t>
+      </w:r>
+      <w:r>
+        <w:t>Klientu parādīšanai tiek izmantots saskarnes tabulas elements “DataGridView”. Šajā tabulā tiek uzrādīti visi aktīvi savienotie klienti.</w:t>
+      </w:r>
+    </w:p>
+    <w:p>
+      <w:pPr>
+        <w:ind w:left="720"/>
+      </w:pPr>
+    </w:p>
+    <w:p>
+      <w:pPr>
+        <w:pStyle w:val="Heading3"/>
+      </w:pPr>
+      <w:r>
+        <w:lastRenderedPageBreak/>
+        <w:t>Laika pievienošanas</w:t>
+      </w:r>
+      <w:r>
+        <w:t xml:space="preserve"> loģika</w:t>
+      </w:r>
+    </w:p>
+    <w:p>
+      <w:pPr>
+        <w:ind w:left="720"/>
+      </w:pPr>
+      <w:r>
+        <w:t>Līdz ko ir veiksmīgi izveiots savienojums, lietotājs ar šiem klientiem var veikt laika administrēšanu. Pievienoto laiku, atliku</w:t>
+      </w:r>
+      <w:r>
+        <w:t>šo laiku un klienta stāvokli ir nepieciešams precīzi noteikt un attēlot, lai lietotājs varētu būt informēts par pašlaik notiekošo.</w:t>
+      </w:r>
+    </w:p>
+    <w:p>
+      <w:pPr>
+        <w:ind w:left="720"/>
+      </w:pPr>
+    </w:p>
+    <w:p>
+      <w:pPr>
+        <w:ind w:left="720"/>
+        <w:rPr>
+          <w:b/>
+          <w:bCs/>
+        </w:rPr>
+      </w:pPr>
+      <w:r>
+        <w:rPr>
+          <w:b/>
+          <w:bCs/>
+        </w:rPr>
+        <w:t xml:space="preserve">Funkcionālie elementi: </w:t>
+      </w:r>
+    </w:p>
+    <w:p>
+      <w:pPr>
+        <w:pStyle w:val="ListParagraph"/>
+        <w:numPr>
+          <w:ilvl w:val="0"/>
+          <w:numId w:val="34"/>
+        </w:numPr>
+      </w:pPr>
+      <w:r>
+        <w:t xml:space="preserve">Laika pievienošana – No lietotāja puses tiek noteikta laika vienība, kas tiek nosūtīta klientam caur savienojumu. </w:t>
+      </w:r>
+    </w:p>
+    <w:p>
+      <w:pPr>
+        <w:pStyle w:val="ListParagraph"/>
+        <w:numPr>
+          <w:ilvl w:val="0"/>
+          <w:numId w:val="34"/>
+        </w:numPr>
+      </w:pPr>
+      <w:r>
+        <w:t>Laika noņemšana – Izmantojot to pašu pieeju kā pievienošanai, atlikušo laiku ir iespējam samazināt.</w:t>
+      </w:r>
+    </w:p>
+    <w:p>
+      <w:pPr>
+        <w:pStyle w:val="ListParagraph"/>
+        <w:numPr>
+          <w:ilvl w:val="0"/>
+          <w:numId w:val="34"/>
+        </w:numPr>
+      </w:pPr>
+      <w:r>
+        <w:t>Laika attēlošana – Vizuālajā vidē tiek attēlots atlikušais laiks, gan ar teksta rindu, gan ar krāsu palīdzību.</w:t>
+      </w:r>
+    </w:p>
+    <w:p>
+      <w:pPr>
+        <w:pStyle w:val="ListParagraph"/>
+        <w:numPr>
+          <w:ilvl w:val="0"/>
+          <w:numId w:val="34"/>
+        </w:numPr>
+      </w:pPr>
+      <w:r>
+        <w:t>Laika atjaunošana – Aktīvs reāllaika process, kuršs atjauno atlikušo laiku.</w:t>
+      </w:r>
+    </w:p>
+    <w:p>
+      <w:pPr>
+        <w:pStyle w:val="ListParagraph"/>
+        <w:numPr>
+          <w:ilvl w:val="0"/>
+          <w:numId w:val="34"/>
+        </w:numPr>
+      </w:pPr>
+    </w:p>
+    <w:p>
+      <w:pPr>
+        <w:ind w:left="720"/>
+      </w:pPr>
+      <w:r>
+        <w:rPr>
+          <w:b/>
+          <w:bCs/>
+        </w:rPr>
+        <w:t xml:space="preserve">Saistītās saskarnes elementi </w:t>
+      </w:r>
+      <w:r>
+        <w:t xml:space="preserve">– </w:t>
+      </w:r>
+    </w:p>
+    <w:p>
+      <w:pPr>
+        <w:ind w:left="720"/>
+      </w:pPr>
+    </w:p>
     <w:p>
       <w:pPr>
         <w:pStyle w:val="Heading1"/>
@@ -4388,9 +4474,7 @@
         </w:rPr>
         <w:t>[Funkcijas nosaukums] algoritms</w:t>
       </w:r>
-      <w:bookmarkStart w:id="21" w:name="_GoBack"/>
       <w:bookmarkEnd w:id="20"/>
-      <w:bookmarkEnd w:id="21"/>
     </w:p>
     <w:p>
       <w:pPr>
@@ -4627,11 +4711,11 @@
           <w:i/>
         </w:rPr>
       </w:pPr>
-      <w:bookmarkStart w:id="22" w:name="_Toc157604191"/>
+      <w:bookmarkStart w:id="21" w:name="_Toc157604191"/>
       <w:r>
         <w:t>[Funkcijas nosaukums] lietotāja saskarnes projektējums</w:t>
       </w:r>
-      <w:bookmarkEnd w:id="22"/>
+      <w:bookmarkEnd w:id="21"/>
     </w:p>
     <w:p/>
     <w:p>
@@ -4712,6 +4796,7 @@
         <w:pStyle w:val="Heading2"/>
       </w:pPr>
       <w:r>
+        <w:lastRenderedPageBreak/>
         <w:t>XAML</w:t>
       </w:r>
     </w:p>
@@ -4878,7 +4963,7 @@
 </file>
 
 <file path=word/endnotes.xml><?xml version="1.0" encoding="utf-8"?>
-<w:endnotes xmlns:wpc="http://schemas.microsoft.com/office/word/2010/wordprocessingCanvas" xmlns:cx="http://schemas.microsoft.com/office/drawing/2014/chartex" xmlns:mc="http://schemas.openxmlformats.org/markup-compatibility/2006" xmlns:o="urn:schemas-microsoft-com:office:office" xmlns:r="http://schemas.openxmlformats.org/officeDocument/2006/relationships" xmlns:m="http://schemas.openxmlformats.org/officeDocument/2006/math" xmlns:v="urn:schemas-microsoft-com:vml" xmlns:wp14="http://schemas.microsoft.com/office/word/2010/wordprocessingDrawing" xmlns:wp="http://schemas.openxmlformats.org/drawingml/2006/wordprocessingDrawing" xmlns:w10="urn:schemas-microsoft-com:office:word" xmlns:w="http://schemas.openxmlformats.org/wordprocessingml/2006/main" xmlns:w14="http://schemas.microsoft.com/office/word/2010/wordml" xmlns:w15="http://schemas.microsoft.com/office/word/2012/wordml" xmlns:w16se="http://schemas.microsoft.com/office/word/2015/wordml/symex" xmlns:wpg="http://schemas.microsoft.com/office/word/2010/wordprocessingGroup" xmlns:wpi="http://schemas.microsoft.com/office/word/2010/wordprocessingInk" xmlns:wne="http://schemas.microsoft.com/office/word/2006/wordml" xmlns:wps="http://schemas.microsoft.com/office/word/2010/wordprocessingShape" mc:Ignorable="w14 w15 w16se wp14">
+<w:endnotes xmlns:wpc="http://schemas.microsoft.com/office/word/2010/wordprocessingCanvas" xmlns:cx="http://schemas.microsoft.com/office/drawing/2014/chartex" xmlns:cx1="http://schemas.microsoft.com/office/drawing/2015/9/8/chartex" xmlns:cx2="http://schemas.microsoft.com/office/drawing/2015/10/21/chartex" xmlns:cx3="http://schemas.microsoft.com/office/drawing/2016/5/9/chartex" xmlns:cx4="http://schemas.microsoft.com/office/drawing/2016/5/10/chartex" xmlns:cx5="http://schemas.microsoft.com/office/drawing/2016/5/11/chartex" xmlns:cx6="http://schemas.microsoft.com/office/drawing/2016/5/12/chartex" xmlns:cx7="http://schemas.microsoft.com/office/drawing/2016/5/13/chartex" xmlns:cx8="http://schemas.microsoft.com/office/drawing/2016/5/14/chartex" xmlns:mc="http://schemas.openxmlformats.org/markup-compatibility/2006" xmlns:aink="http://schemas.microsoft.com/office/drawing/2016/ink" xmlns:am3d="http://schemas.microsoft.com/office/drawing/2017/model3d" xmlns:o="urn:schemas-microsoft-com:office:office" xmlns:oel="http://schemas.microsoft.com/office/2019/extlst" xmlns:r="http://schemas.openxmlformats.org/officeDocument/2006/relationships" xmlns:m="http://schemas.openxmlformats.org/officeDocument/2006/math" xmlns:v="urn:schemas-microsoft-com:vml" xmlns:wp14="http://schemas.microsoft.com/office/word/2010/wordprocessingDrawing" xmlns:wp="http://schemas.openxmlformats.org/drawingml/2006/wordprocessingDrawing" xmlns:w10="urn:schemas-microsoft-com:office:word" xmlns:w="http://schemas.openxmlformats.org/wordprocessingml/2006/main" xmlns:w14="http://schemas.microsoft.com/office/word/2010/wordml" xmlns:w15="http://schemas.microsoft.com/office/word/2012/wordml" xmlns:w16cex="http://schemas.microsoft.com/office/word/2018/wordml/cex" xmlns:w16cid="http://schemas.microsoft.com/office/word/2016/wordml/cid" xmlns:w16="http://schemas.microsoft.com/office/word/2018/wordml" xmlns:w16du="http://schemas.microsoft.com/office/word/2023/wordml/word16du" xmlns:w16sdtdh="http://schemas.microsoft.com/office/word/2020/wordml/sdtdatahash" xmlns:w16se="http://schemas.microsoft.com/office/word/2015/wordml/symex" xmlns:wpg="http://schemas.microsoft.com/office/word/2010/wordprocessingGroup" xmlns:wpi="http://schemas.microsoft.com/office/word/2010/wordprocessingInk" xmlns:wne="http://schemas.microsoft.com/office/word/2006/wordml" xmlns:wps="http://schemas.microsoft.com/office/word/2010/wordprocessingShape" mc:Ignorable="w14 w15 w16se w16cid w16 w16cex w16sdtdh w16du wp14">
   <w:endnote w:type="separator" w:id="-1">
     <w:p>
       <w:r>
@@ -4897,7 +4982,7 @@
 </file>
 
 <file path=word/footer1.xml><?xml version="1.0" encoding="utf-8"?>
-<w:ftr xmlns:wpc="http://schemas.microsoft.com/office/word/2010/wordprocessingCanvas" xmlns:cx="http://schemas.microsoft.com/office/drawing/2014/chartex" xmlns:mc="http://schemas.openxmlformats.org/markup-compatibility/2006" xmlns:o="urn:schemas-microsoft-com:office:office" xmlns:r="http://schemas.openxmlformats.org/officeDocument/2006/relationships" xmlns:m="http://schemas.openxmlformats.org/officeDocument/2006/math" xmlns:v="urn:schemas-microsoft-com:vml" xmlns:wp14="http://schemas.microsoft.com/office/word/2010/wordprocessingDrawing" xmlns:wp="http://schemas.openxmlformats.org/drawingml/2006/wordprocessingDrawing" xmlns:w10="urn:schemas-microsoft-com:office:word" xmlns:w="http://schemas.openxmlformats.org/wordprocessingml/2006/main" xmlns:w14="http://schemas.microsoft.com/office/word/2010/wordml" xmlns:w15="http://schemas.microsoft.com/office/word/2012/wordml" xmlns:w16se="http://schemas.microsoft.com/office/word/2015/wordml/symex" xmlns:wpg="http://schemas.microsoft.com/office/word/2010/wordprocessingGroup" xmlns:wpi="http://schemas.microsoft.com/office/word/2010/wordprocessingInk" xmlns:wne="http://schemas.microsoft.com/office/word/2006/wordml" xmlns:wps="http://schemas.microsoft.com/office/word/2010/wordprocessingShape" mc:Ignorable="w14 w15 w16se wp14">
+<w:ftr xmlns:wpc="http://schemas.microsoft.com/office/word/2010/wordprocessingCanvas" xmlns:cx="http://schemas.microsoft.com/office/drawing/2014/chartex" xmlns:cx1="http://schemas.microsoft.com/office/drawing/2015/9/8/chartex" xmlns:cx2="http://schemas.microsoft.com/office/drawing/2015/10/21/chartex" xmlns:cx3="http://schemas.microsoft.com/office/drawing/2016/5/9/chartex" xmlns:cx4="http://schemas.microsoft.com/office/drawing/2016/5/10/chartex" xmlns:cx5="http://schemas.microsoft.com/office/drawing/2016/5/11/chartex" xmlns:cx6="http://schemas.microsoft.com/office/drawing/2016/5/12/chartex" xmlns:cx7="http://schemas.microsoft.com/office/drawing/2016/5/13/chartex" xmlns:cx8="http://schemas.microsoft.com/office/drawing/2016/5/14/chartex" xmlns:mc="http://schemas.openxmlformats.org/markup-compatibility/2006" xmlns:aink="http://schemas.microsoft.com/office/drawing/2016/ink" xmlns:am3d="http://schemas.microsoft.com/office/drawing/2017/model3d" xmlns:o="urn:schemas-microsoft-com:office:office" xmlns:oel="http://schemas.microsoft.com/office/2019/extlst" xmlns:r="http://schemas.openxmlformats.org/officeDocument/2006/relationships" xmlns:m="http://schemas.openxmlformats.org/officeDocument/2006/math" xmlns:v="urn:schemas-microsoft-com:vml" xmlns:wp14="http://schemas.microsoft.com/office/word/2010/wordprocessingDrawing" xmlns:wp="http://schemas.openxmlformats.org/drawingml/2006/wordprocessingDrawing" xmlns:w10="urn:schemas-microsoft-com:office:word" xmlns:w="http://schemas.openxmlformats.org/wordprocessingml/2006/main" xmlns:w14="http://schemas.microsoft.com/office/word/2010/wordml" xmlns:w15="http://schemas.microsoft.com/office/word/2012/wordml" xmlns:w16cex="http://schemas.microsoft.com/office/word/2018/wordml/cex" xmlns:w16cid="http://schemas.microsoft.com/office/word/2016/wordml/cid" xmlns:w16="http://schemas.microsoft.com/office/word/2018/wordml" xmlns:w16du="http://schemas.microsoft.com/office/word/2023/wordml/word16du" xmlns:w16sdtdh="http://schemas.microsoft.com/office/word/2020/wordml/sdtdatahash" xmlns:w16se="http://schemas.microsoft.com/office/word/2015/wordml/symex" xmlns:wpg="http://schemas.microsoft.com/office/word/2010/wordprocessingGroup" xmlns:wpi="http://schemas.microsoft.com/office/word/2010/wordprocessingInk" xmlns:wne="http://schemas.microsoft.com/office/word/2006/wordml" xmlns:wps="http://schemas.microsoft.com/office/word/2010/wordprocessingShape" mc:Ignorable="w14 w15 w16se w16cid w16 w16cex w16sdtdh w16du wp14">
   <w:p>
     <w:pPr>
       <w:pStyle w:val="Footer"/>
@@ -4927,9 +5012,14 @@
     <w:r>
       <w:rPr>
         <w:rStyle w:val="PageNumber"/>
-        <w:noProof/>
-      </w:rPr>
-      <w:t>II</w:t>
+      </w:rPr>
+      <w:t>I</w:t>
+    </w:r>
+    <w:r>
+      <w:rPr>
+        <w:rStyle w:val="PageNumber"/>
+      </w:rPr>
+      <w:t>I</w:t>
     </w:r>
     <w:r>
       <w:rPr>
@@ -4948,7 +5038,7 @@
 </file>
 
 <file path=word/footer2.xml><?xml version="1.0" encoding="utf-8"?>
-<w:ftr xmlns:wpc="http://schemas.microsoft.com/office/word/2010/wordprocessingCanvas" xmlns:cx="http://schemas.microsoft.com/office/drawing/2014/chartex" xmlns:mc="http://schemas.openxmlformats.org/markup-compatibility/2006" xmlns:o="urn:schemas-microsoft-com:office:office" xmlns:r="http://schemas.openxmlformats.org/officeDocument/2006/relationships" xmlns:m="http://schemas.openxmlformats.org/officeDocument/2006/math" xmlns:v="urn:schemas-microsoft-com:vml" xmlns:wp14="http://schemas.microsoft.com/office/word/2010/wordprocessingDrawing" xmlns:wp="http://schemas.openxmlformats.org/drawingml/2006/wordprocessingDrawing" xmlns:w10="urn:schemas-microsoft-com:office:word" xmlns:w="http://schemas.openxmlformats.org/wordprocessingml/2006/main" xmlns:w14="http://schemas.microsoft.com/office/word/2010/wordml" xmlns:w15="http://schemas.microsoft.com/office/word/2012/wordml" xmlns:w16se="http://schemas.microsoft.com/office/word/2015/wordml/symex" xmlns:wpg="http://schemas.microsoft.com/office/word/2010/wordprocessingGroup" xmlns:wpi="http://schemas.microsoft.com/office/word/2010/wordprocessingInk" xmlns:wne="http://schemas.microsoft.com/office/word/2006/wordml" xmlns:wps="http://schemas.microsoft.com/office/word/2010/wordprocessingShape" mc:Ignorable="w14 w15 w16se wp14">
+<w:ftr xmlns:wpc="http://schemas.microsoft.com/office/word/2010/wordprocessingCanvas" xmlns:cx="http://schemas.microsoft.com/office/drawing/2014/chartex" xmlns:cx1="http://schemas.microsoft.com/office/drawing/2015/9/8/chartex" xmlns:cx2="http://schemas.microsoft.com/office/drawing/2015/10/21/chartex" xmlns:cx3="http://schemas.microsoft.com/office/drawing/2016/5/9/chartex" xmlns:cx4="http://schemas.microsoft.com/office/drawing/2016/5/10/chartex" xmlns:cx5="http://schemas.microsoft.com/office/drawing/2016/5/11/chartex" xmlns:cx6="http://schemas.microsoft.com/office/drawing/2016/5/12/chartex" xmlns:cx7="http://schemas.microsoft.com/office/drawing/2016/5/13/chartex" xmlns:cx8="http://schemas.microsoft.com/office/drawing/2016/5/14/chartex" xmlns:mc="http://schemas.openxmlformats.org/markup-compatibility/2006" xmlns:aink="http://schemas.microsoft.com/office/drawing/2016/ink" xmlns:am3d="http://schemas.microsoft.com/office/drawing/2017/model3d" xmlns:o="urn:schemas-microsoft-com:office:office" xmlns:oel="http://schemas.microsoft.com/office/2019/extlst" xmlns:r="http://schemas.openxmlformats.org/officeDocument/2006/relationships" xmlns:m="http://schemas.openxmlformats.org/officeDocument/2006/math" xmlns:v="urn:schemas-microsoft-com:vml" xmlns:wp14="http://schemas.microsoft.com/office/word/2010/wordprocessingDrawing" xmlns:wp="http://schemas.openxmlformats.org/drawingml/2006/wordprocessingDrawing" xmlns:w10="urn:schemas-microsoft-com:office:word" xmlns:w="http://schemas.openxmlformats.org/wordprocessingml/2006/main" xmlns:w14="http://schemas.microsoft.com/office/word/2010/wordml" xmlns:w15="http://schemas.microsoft.com/office/word/2012/wordml" xmlns:w16cex="http://schemas.microsoft.com/office/word/2018/wordml/cex" xmlns:w16cid="http://schemas.microsoft.com/office/word/2016/wordml/cid" xmlns:w16="http://schemas.microsoft.com/office/word/2018/wordml" xmlns:w16du="http://schemas.microsoft.com/office/word/2023/wordml/word16du" xmlns:w16sdtdh="http://schemas.microsoft.com/office/word/2020/wordml/sdtdatahash" xmlns:w16se="http://schemas.microsoft.com/office/word/2015/wordml/symex" xmlns:wpg="http://schemas.microsoft.com/office/word/2010/wordprocessingGroup" xmlns:wpi="http://schemas.microsoft.com/office/word/2010/wordprocessingInk" xmlns:wne="http://schemas.microsoft.com/office/word/2006/wordml" xmlns:wps="http://schemas.microsoft.com/office/word/2010/wordprocessingShape" mc:Ignorable="w14 w15 w16se w16cid w16 w16cex w16sdtdh w16du wp14">
   <w:p>
     <w:pPr>
       <w:pStyle w:val="Footer"/>
@@ -4978,9 +5068,14 @@
     <w:r>
       <w:rPr>
         <w:rStyle w:val="PageNumber"/>
-        <w:noProof/>
-      </w:rPr>
-      <w:t>6-4</w:t>
+      </w:rPr>
+      <w:t>6-</w:t>
+    </w:r>
+    <w:r>
+      <w:rPr>
+        <w:rStyle w:val="PageNumber"/>
+      </w:rPr>
+      <w:t>4</w:t>
     </w:r>
     <w:r>
       <w:rPr>
@@ -5080,7 +5175,7 @@
 </file>
 
 <file path=word/footnotes.xml><?xml version="1.0" encoding="utf-8"?>
-<w:footnotes xmlns:wpc="http://schemas.microsoft.com/office/word/2010/wordprocessingCanvas" xmlns:cx="http://schemas.microsoft.com/office/drawing/2014/chartex" xmlns:mc="http://schemas.openxmlformats.org/markup-compatibility/2006" xmlns:o="urn:schemas-microsoft-com:office:office" xmlns:r="http://schemas.openxmlformats.org/officeDocument/2006/relationships" xmlns:m="http://schemas.openxmlformats.org/officeDocument/2006/math" xmlns:v="urn:schemas-microsoft-com:vml" xmlns:wp14="http://schemas.microsoft.com/office/word/2010/wordprocessingDrawing" xmlns:wp="http://schemas.openxmlformats.org/drawingml/2006/wordprocessingDrawing" xmlns:w10="urn:schemas-microsoft-com:office:word" xmlns:w="http://schemas.openxmlformats.org/wordprocessingml/2006/main" xmlns:w14="http://schemas.microsoft.com/office/word/2010/wordml" xmlns:w15="http://schemas.microsoft.com/office/word/2012/wordml" xmlns:w16se="http://schemas.microsoft.com/office/word/2015/wordml/symex" xmlns:wpg="http://schemas.microsoft.com/office/word/2010/wordprocessingGroup" xmlns:wpi="http://schemas.microsoft.com/office/word/2010/wordprocessingInk" xmlns:wne="http://schemas.microsoft.com/office/word/2006/wordml" xmlns:wps="http://schemas.microsoft.com/office/word/2010/wordprocessingShape" mc:Ignorable="w14 w15 w16se wp14">
+<w:footnotes xmlns:wpc="http://schemas.microsoft.com/office/word/2010/wordprocessingCanvas" xmlns:cx="http://schemas.microsoft.com/office/drawing/2014/chartex" xmlns:cx1="http://schemas.microsoft.com/office/drawing/2015/9/8/chartex" xmlns:cx2="http://schemas.microsoft.com/office/drawing/2015/10/21/chartex" xmlns:cx3="http://schemas.microsoft.com/office/drawing/2016/5/9/chartex" xmlns:cx4="http://schemas.microsoft.com/office/drawing/2016/5/10/chartex" xmlns:cx5="http://schemas.microsoft.com/office/drawing/2016/5/11/chartex" xmlns:cx6="http://schemas.microsoft.com/office/drawing/2016/5/12/chartex" xmlns:cx7="http://schemas.microsoft.com/office/drawing/2016/5/13/chartex" xmlns:cx8="http://schemas.microsoft.com/office/drawing/2016/5/14/chartex" xmlns:mc="http://schemas.openxmlformats.org/markup-compatibility/2006" xmlns:aink="http://schemas.microsoft.com/office/drawing/2016/ink" xmlns:am3d="http://schemas.microsoft.com/office/drawing/2017/model3d" xmlns:o="urn:schemas-microsoft-com:office:office" xmlns:oel="http://schemas.microsoft.com/office/2019/extlst" xmlns:r="http://schemas.openxmlformats.org/officeDocument/2006/relationships" xmlns:m="http://schemas.openxmlformats.org/officeDocument/2006/math" xmlns:v="urn:schemas-microsoft-com:vml" xmlns:wp14="http://schemas.microsoft.com/office/word/2010/wordprocessingDrawing" xmlns:wp="http://schemas.openxmlformats.org/drawingml/2006/wordprocessingDrawing" xmlns:w10="urn:schemas-microsoft-com:office:word" xmlns:w="http://schemas.openxmlformats.org/wordprocessingml/2006/main" xmlns:w14="http://schemas.microsoft.com/office/word/2010/wordml" xmlns:w15="http://schemas.microsoft.com/office/word/2012/wordml" xmlns:w16cex="http://schemas.microsoft.com/office/word/2018/wordml/cex" xmlns:w16cid="http://schemas.microsoft.com/office/word/2016/wordml/cid" xmlns:w16="http://schemas.microsoft.com/office/word/2018/wordml" xmlns:w16du="http://schemas.microsoft.com/office/word/2023/wordml/word16du" xmlns:w16sdtdh="http://schemas.microsoft.com/office/word/2020/wordml/sdtdatahash" xmlns:w16se="http://schemas.microsoft.com/office/word/2015/wordml/symex" xmlns:wpg="http://schemas.microsoft.com/office/word/2010/wordprocessingGroup" xmlns:wpi="http://schemas.microsoft.com/office/word/2010/wordprocessingInk" xmlns:wne="http://schemas.microsoft.com/office/word/2006/wordml" xmlns:wps="http://schemas.microsoft.com/office/word/2010/wordprocessingShape" mc:Ignorable="w14 w15 w16se w16cid w16 w16cex w16sdtdh w16du wp14">
   <w:footnote w:type="separator" w:id="-1">
     <w:p>
       <w:r>
@@ -5099,7 +5194,7 @@
 </file>
 
 <file path=word/header1.xml><?xml version="1.0" encoding="utf-8"?>
-<w:hdr xmlns:wpc="http://schemas.microsoft.com/office/word/2010/wordprocessingCanvas" xmlns:cx="http://schemas.microsoft.com/office/drawing/2014/chartex" xmlns:mc="http://schemas.openxmlformats.org/markup-compatibility/2006" xmlns:o="urn:schemas-microsoft-com:office:office" xmlns:r="http://schemas.openxmlformats.org/officeDocument/2006/relationships" xmlns:m="http://schemas.openxmlformats.org/officeDocument/2006/math" xmlns:v="urn:schemas-microsoft-com:vml" xmlns:wp14="http://schemas.microsoft.com/office/word/2010/wordprocessingDrawing" xmlns:wp="http://schemas.openxmlformats.org/drawingml/2006/wordprocessingDrawing" xmlns:w10="urn:schemas-microsoft-com:office:word" xmlns:w="http://schemas.openxmlformats.org/wordprocessingml/2006/main" xmlns:w14="http://schemas.microsoft.com/office/word/2010/wordml" xmlns:w15="http://schemas.microsoft.com/office/word/2012/wordml" xmlns:w16se="http://schemas.microsoft.com/office/word/2015/wordml/symex" xmlns:wpg="http://schemas.microsoft.com/office/word/2010/wordprocessingGroup" xmlns:wpi="http://schemas.microsoft.com/office/word/2010/wordprocessingInk" xmlns:wne="http://schemas.microsoft.com/office/word/2006/wordml" xmlns:wps="http://schemas.microsoft.com/office/word/2010/wordprocessingShape" mc:Ignorable="w14 w15 w16se wp14">
+<w:hdr xmlns:wpc="http://schemas.microsoft.com/office/word/2010/wordprocessingCanvas" xmlns:cx="http://schemas.microsoft.com/office/drawing/2014/chartex" xmlns:cx1="http://schemas.microsoft.com/office/drawing/2015/9/8/chartex" xmlns:cx2="http://schemas.microsoft.com/office/drawing/2015/10/21/chartex" xmlns:cx3="http://schemas.microsoft.com/office/drawing/2016/5/9/chartex" xmlns:cx4="http://schemas.microsoft.com/office/drawing/2016/5/10/chartex" xmlns:cx5="http://schemas.microsoft.com/office/drawing/2016/5/11/chartex" xmlns:cx6="http://schemas.microsoft.com/office/drawing/2016/5/12/chartex" xmlns:cx7="http://schemas.microsoft.com/office/drawing/2016/5/13/chartex" xmlns:cx8="http://schemas.microsoft.com/office/drawing/2016/5/14/chartex" xmlns:mc="http://schemas.openxmlformats.org/markup-compatibility/2006" xmlns:aink="http://schemas.microsoft.com/office/drawing/2016/ink" xmlns:am3d="http://schemas.microsoft.com/office/drawing/2017/model3d" xmlns:o="urn:schemas-microsoft-com:office:office" xmlns:oel="http://schemas.microsoft.com/office/2019/extlst" xmlns:r="http://schemas.openxmlformats.org/officeDocument/2006/relationships" xmlns:m="http://schemas.openxmlformats.org/officeDocument/2006/math" xmlns:v="urn:schemas-microsoft-com:vml" xmlns:wp14="http://schemas.microsoft.com/office/word/2010/wordprocessingDrawing" xmlns:wp="http://schemas.openxmlformats.org/drawingml/2006/wordprocessingDrawing" xmlns:w10="urn:schemas-microsoft-com:office:word" xmlns:w="http://schemas.openxmlformats.org/wordprocessingml/2006/main" xmlns:w14="http://schemas.microsoft.com/office/word/2010/wordml" xmlns:w15="http://schemas.microsoft.com/office/word/2012/wordml" xmlns:w16cex="http://schemas.microsoft.com/office/word/2018/wordml/cex" xmlns:w16cid="http://schemas.microsoft.com/office/word/2016/wordml/cid" xmlns:w16="http://schemas.microsoft.com/office/word/2018/wordml" xmlns:w16du="http://schemas.microsoft.com/office/word/2023/wordml/word16du" xmlns:w16sdtdh="http://schemas.microsoft.com/office/word/2020/wordml/sdtdatahash" xmlns:w16se="http://schemas.microsoft.com/office/word/2015/wordml/symex" xmlns:wpg="http://schemas.microsoft.com/office/word/2010/wordprocessingGroup" xmlns:wpi="http://schemas.microsoft.com/office/word/2010/wordprocessingInk" xmlns:wne="http://schemas.microsoft.com/office/word/2006/wordml" xmlns:wps="http://schemas.microsoft.com/office/word/2010/wordprocessingShape" mc:Ignorable="w14 w15 w16se w16cid w16 w16cex w16sdtdh w16du wp14">
   <w:p>
     <w:pPr>
       <w:pStyle w:val="Header"/>
@@ -5137,7 +5232,7 @@
 </file>
 
 <file path=word/header2.xml><?xml version="1.0" encoding="utf-8"?>
-<w:hdr xmlns:wpc="http://schemas.microsoft.com/office/word/2010/wordprocessingCanvas" xmlns:cx="http://schemas.microsoft.com/office/drawing/2014/chartex" xmlns:mc="http://schemas.openxmlformats.org/markup-compatibility/2006" xmlns:o="urn:schemas-microsoft-com:office:office" xmlns:r="http://schemas.openxmlformats.org/officeDocument/2006/relationships" xmlns:m="http://schemas.openxmlformats.org/officeDocument/2006/math" xmlns:v="urn:schemas-microsoft-com:vml" xmlns:wp14="http://schemas.microsoft.com/office/word/2010/wordprocessingDrawing" xmlns:wp="http://schemas.openxmlformats.org/drawingml/2006/wordprocessingDrawing" xmlns:w10="urn:schemas-microsoft-com:office:word" xmlns:w="http://schemas.openxmlformats.org/wordprocessingml/2006/main" xmlns:w14="http://schemas.microsoft.com/office/word/2010/wordml" xmlns:w15="http://schemas.microsoft.com/office/word/2012/wordml" xmlns:w16se="http://schemas.microsoft.com/office/word/2015/wordml/symex" xmlns:wpg="http://schemas.microsoft.com/office/word/2010/wordprocessingGroup" xmlns:wpi="http://schemas.microsoft.com/office/word/2010/wordprocessingInk" xmlns:wne="http://schemas.microsoft.com/office/word/2006/wordml" xmlns:wps="http://schemas.microsoft.com/office/word/2010/wordprocessingShape" mc:Ignorable="w14 w15 w16se wp14">
+<w:hdr xmlns:wpc="http://schemas.microsoft.com/office/word/2010/wordprocessingCanvas" xmlns:cx="http://schemas.microsoft.com/office/drawing/2014/chartex" xmlns:cx1="http://schemas.microsoft.com/office/drawing/2015/9/8/chartex" xmlns:cx2="http://schemas.microsoft.com/office/drawing/2015/10/21/chartex" xmlns:cx3="http://schemas.microsoft.com/office/drawing/2016/5/9/chartex" xmlns:cx4="http://schemas.microsoft.com/office/drawing/2016/5/10/chartex" xmlns:cx5="http://schemas.microsoft.com/office/drawing/2016/5/11/chartex" xmlns:cx6="http://schemas.microsoft.com/office/drawing/2016/5/12/chartex" xmlns:cx7="http://schemas.microsoft.com/office/drawing/2016/5/13/chartex" xmlns:cx8="http://schemas.microsoft.com/office/drawing/2016/5/14/chartex" xmlns:mc="http://schemas.openxmlformats.org/markup-compatibility/2006" xmlns:aink="http://schemas.microsoft.com/office/drawing/2016/ink" xmlns:am3d="http://schemas.microsoft.com/office/drawing/2017/model3d" xmlns:o="urn:schemas-microsoft-com:office:office" xmlns:oel="http://schemas.microsoft.com/office/2019/extlst" xmlns:r="http://schemas.openxmlformats.org/officeDocument/2006/relationships" xmlns:m="http://schemas.openxmlformats.org/officeDocument/2006/math" xmlns:v="urn:schemas-microsoft-com:vml" xmlns:wp14="http://schemas.microsoft.com/office/word/2010/wordprocessingDrawing" xmlns:wp="http://schemas.openxmlformats.org/drawingml/2006/wordprocessingDrawing" xmlns:w10="urn:schemas-microsoft-com:office:word" xmlns:w="http://schemas.openxmlformats.org/wordprocessingml/2006/main" xmlns:w14="http://schemas.microsoft.com/office/word/2010/wordml" xmlns:w15="http://schemas.microsoft.com/office/word/2012/wordml" xmlns:w16cex="http://schemas.microsoft.com/office/word/2018/wordml/cex" xmlns:w16cid="http://schemas.microsoft.com/office/word/2016/wordml/cid" xmlns:w16="http://schemas.microsoft.com/office/word/2018/wordml" xmlns:w16du="http://schemas.microsoft.com/office/word/2023/wordml/word16du" xmlns:w16sdtdh="http://schemas.microsoft.com/office/word/2020/wordml/sdtdatahash" xmlns:w16se="http://schemas.microsoft.com/office/word/2015/wordml/symex" xmlns:wpg="http://schemas.microsoft.com/office/word/2010/wordprocessingGroup" xmlns:wpi="http://schemas.microsoft.com/office/word/2010/wordprocessingInk" xmlns:wne="http://schemas.microsoft.com/office/word/2006/wordml" xmlns:wps="http://schemas.microsoft.com/office/word/2010/wordprocessingShape" mc:Ignorable="w14 w15 w16se w16cid w16 w16cex w16sdtdh w16du wp14">
   <w:p>
     <w:pPr>
       <w:pStyle w:val="Header"/>
@@ -5148,8 +5243,6 @@
     <w:r>
       <w:rPr>
         <w:rFonts w:ascii="Times New Roman" w:hAnsi="Times New Roman"/>
-        <w:noProof/>
-        <w:lang w:val="en-US"/>
       </w:rPr>
       <mc:AlternateContent>
         <mc:Choice Requires="wps">
@@ -5242,7 +5335,13 @@
       <w:rPr>
         <w:rFonts w:ascii="Times New Roman" w:hAnsi="Times New Roman"/>
       </w:rPr>
-      <w:t>Programmatūras projektējuma apraksts</w:t>
+      <w:t xml:space="preserve">Programmatūras </w:t>
+    </w:r>
+    <w:r>
+      <w:rPr>
+        <w:rFonts w:ascii="Times New Roman" w:hAnsi="Times New Roman"/>
+      </w:rPr>
+      <w:t>projektējuma apraksts</w:t>
     </w:r>
     <w:r>
       <w:rPr>
@@ -5256,7 +5355,7 @@
 </file>
 
 <file path=word/numbering.xml><?xml version="1.0" encoding="utf-8"?>
-<w:numbering xmlns:wpc="http://schemas.microsoft.com/office/word/2010/wordprocessingCanvas" xmlns:cx="http://schemas.microsoft.com/office/drawing/2014/chartex" xmlns:mc="http://schemas.openxmlformats.org/markup-compatibility/2006" xmlns:o="urn:schemas-microsoft-com:office:office" xmlns:r="http://schemas.openxmlformats.org/officeDocument/2006/relationships" xmlns:m="http://schemas.openxmlformats.org/officeDocument/2006/math" xmlns:v="urn:schemas-microsoft-com:vml" xmlns:wp14="http://schemas.microsoft.com/office/word/2010/wordprocessingDrawing" xmlns:wp="http://schemas.openxmlformats.org/drawingml/2006/wordprocessingDrawing" xmlns:w10="urn:schemas-microsoft-com:office:word" xmlns:w="http://schemas.openxmlformats.org/wordprocessingml/2006/main" xmlns:w14="http://schemas.microsoft.com/office/word/2010/wordml" xmlns:w15="http://schemas.microsoft.com/office/word/2012/wordml" xmlns:w16se="http://schemas.microsoft.com/office/word/2015/wordml/symex" xmlns:wpg="http://schemas.microsoft.com/office/word/2010/wordprocessingGroup" xmlns:wpi="http://schemas.microsoft.com/office/word/2010/wordprocessingInk" xmlns:wne="http://schemas.microsoft.com/office/word/2006/wordml" xmlns:wps="http://schemas.microsoft.com/office/word/2010/wordprocessingShape" mc:Ignorable="w14 w15 w16se wp14">
+<w:numbering xmlns:wpc="http://schemas.microsoft.com/office/word/2010/wordprocessingCanvas" xmlns:cx="http://schemas.microsoft.com/office/drawing/2014/chartex" xmlns:cx1="http://schemas.microsoft.com/office/drawing/2015/9/8/chartex" xmlns:cx2="http://schemas.microsoft.com/office/drawing/2015/10/21/chartex" xmlns:cx3="http://schemas.microsoft.com/office/drawing/2016/5/9/chartex" xmlns:cx4="http://schemas.microsoft.com/office/drawing/2016/5/10/chartex" xmlns:cx5="http://schemas.microsoft.com/office/drawing/2016/5/11/chartex" xmlns:cx6="http://schemas.microsoft.com/office/drawing/2016/5/12/chartex" xmlns:cx7="http://schemas.microsoft.com/office/drawing/2016/5/13/chartex" xmlns:cx8="http://schemas.microsoft.com/office/drawing/2016/5/14/chartex" xmlns:mc="http://schemas.openxmlformats.org/markup-compatibility/2006" xmlns:aink="http://schemas.microsoft.com/office/drawing/2016/ink" xmlns:am3d="http://schemas.microsoft.com/office/drawing/2017/model3d" xmlns:o="urn:schemas-microsoft-com:office:office" xmlns:oel="http://schemas.microsoft.com/office/2019/extlst" xmlns:r="http://schemas.openxmlformats.org/officeDocument/2006/relationships" xmlns:m="http://schemas.openxmlformats.org/officeDocument/2006/math" xmlns:v="urn:schemas-microsoft-com:vml" xmlns:wp14="http://schemas.microsoft.com/office/word/2010/wordprocessingDrawing" xmlns:wp="http://schemas.openxmlformats.org/drawingml/2006/wordprocessingDrawing" xmlns:w10="urn:schemas-microsoft-com:office:word" xmlns:w="http://schemas.openxmlformats.org/wordprocessingml/2006/main" xmlns:w14="http://schemas.microsoft.com/office/word/2010/wordml" xmlns:w15="http://schemas.microsoft.com/office/word/2012/wordml" xmlns:w16cex="http://schemas.microsoft.com/office/word/2018/wordml/cex" xmlns:w16cid="http://schemas.microsoft.com/office/word/2016/wordml/cid" xmlns:w16="http://schemas.microsoft.com/office/word/2018/wordml" xmlns:w16du="http://schemas.microsoft.com/office/word/2023/wordml/word16du" xmlns:w16sdtdh="http://schemas.microsoft.com/office/word/2020/wordml/sdtdatahash" xmlns:w16se="http://schemas.microsoft.com/office/word/2015/wordml/symex" xmlns:wpg="http://schemas.microsoft.com/office/word/2010/wordprocessingGroup" xmlns:wpi="http://schemas.microsoft.com/office/word/2010/wordprocessingInk" xmlns:wne="http://schemas.microsoft.com/office/word/2006/wordml" xmlns:wps="http://schemas.microsoft.com/office/word/2010/wordprocessingShape" mc:Ignorable="w14 w15 w16se w16cid w16 w16cex w16sdtdh w16du wp14">
   <w:abstractNum w:abstractNumId="0" w15:restartNumberingAfterBreak="0">
     <w:nsid w:val="FFFFFF88"/>
     <w:multiLevelType w:val="singleLevel"/>
@@ -6147,6 +6246,92 @@
     </w:lvl>
   </w:abstractNum>
   <w:abstractNum w:abstractNumId="9" w15:restartNumberingAfterBreak="0">
+    <w:nsid w:val="22705E42"/>
+    <w:multiLevelType w:val="hybridMultilevel"/>
+    <w:tmpl w:val="BBFC5CC8"/>
+    <w:lvl w:ilvl="0" w:tplc="0809000F">
+      <w:start w:val="1"/>
+      <w:numFmt w:val="decimal"/>
+      <w:lvlText w:val="%1."/>
+      <w:lvlJc w:val="left"/>
+      <w:pPr>
+        <w:ind w:left="1440" w:hanging="360"/>
+      </w:pPr>
+    </w:lvl>
+    <w:lvl w:ilvl="1" w:tplc="08090019" w:tentative="1">
+      <w:start w:val="1"/>
+      <w:numFmt w:val="lowerLetter"/>
+      <w:lvlText w:val="%2."/>
+      <w:lvlJc w:val="left"/>
+      <w:pPr>
+        <w:ind w:left="2160" w:hanging="360"/>
+      </w:pPr>
+    </w:lvl>
+    <w:lvl w:ilvl="2" w:tplc="0809001B" w:tentative="1">
+      <w:start w:val="1"/>
+      <w:numFmt w:val="lowerRoman"/>
+      <w:lvlText w:val="%3."/>
+      <w:lvlJc w:val="right"/>
+      <w:pPr>
+        <w:ind w:left="2880" w:hanging="180"/>
+      </w:pPr>
+    </w:lvl>
+    <w:lvl w:ilvl="3" w:tplc="0809000F" w:tentative="1">
+      <w:start w:val="1"/>
+      <w:numFmt w:val="decimal"/>
+      <w:lvlText w:val="%4."/>
+      <w:lvlJc w:val="left"/>
+      <w:pPr>
+        <w:ind w:left="3600" w:hanging="360"/>
+      </w:pPr>
+    </w:lvl>
+    <w:lvl w:ilvl="4" w:tplc="08090019" w:tentative="1">
+      <w:start w:val="1"/>
+      <w:numFmt w:val="lowerLetter"/>
+      <w:lvlText w:val="%5."/>
+      <w:lvlJc w:val="left"/>
+      <w:pPr>
+        <w:ind w:left="4320" w:hanging="360"/>
+      </w:pPr>
+    </w:lvl>
+    <w:lvl w:ilvl="5" w:tplc="0809001B" w:tentative="1">
+      <w:start w:val="1"/>
+      <w:numFmt w:val="lowerRoman"/>
+      <w:lvlText w:val="%6."/>
+      <w:lvlJc w:val="right"/>
+      <w:pPr>
+        <w:ind w:left="5040" w:hanging="180"/>
+      </w:pPr>
+    </w:lvl>
+    <w:lvl w:ilvl="6" w:tplc="0809000F" w:tentative="1">
+      <w:start w:val="1"/>
+      <w:numFmt w:val="decimal"/>
+      <w:lvlText w:val="%7."/>
+      <w:lvlJc w:val="left"/>
+      <w:pPr>
+        <w:ind w:left="5760" w:hanging="360"/>
+      </w:pPr>
+    </w:lvl>
+    <w:lvl w:ilvl="7" w:tplc="08090019" w:tentative="1">
+      <w:start w:val="1"/>
+      <w:numFmt w:val="lowerLetter"/>
+      <w:lvlText w:val="%8."/>
+      <w:lvlJc w:val="left"/>
+      <w:pPr>
+        <w:ind w:left="6480" w:hanging="360"/>
+      </w:pPr>
+    </w:lvl>
+    <w:lvl w:ilvl="8" w:tplc="0809001B" w:tentative="1">
+      <w:start w:val="1"/>
+      <w:numFmt w:val="lowerRoman"/>
+      <w:lvlText w:val="%9."/>
+      <w:lvlJc w:val="right"/>
+      <w:pPr>
+        <w:ind w:left="7200" w:hanging="180"/>
+      </w:pPr>
+    </w:lvl>
+  </w:abstractNum>
+  <w:abstractNum w:abstractNumId="10" w15:restartNumberingAfterBreak="0">
     <w:nsid w:val="2E3A188D"/>
     <w:multiLevelType w:val="multilevel"/>
     <w:tmpl w:val="05863C12"/>
@@ -6286,7 +6471,7 @@
       </w:rPr>
     </w:lvl>
   </w:abstractNum>
-  <w:abstractNum w:abstractNumId="10" w15:restartNumberingAfterBreak="0">
+  <w:abstractNum w:abstractNumId="11" w15:restartNumberingAfterBreak="0">
     <w:nsid w:val="306C626E"/>
     <w:multiLevelType w:val="singleLevel"/>
     <w:tmpl w:val="D97CEC9A"/>
@@ -6301,7 +6486,7 @@
       </w:pPr>
     </w:lvl>
   </w:abstractNum>
-  <w:abstractNum w:abstractNumId="11" w15:restartNumberingAfterBreak="0">
+  <w:abstractNum w:abstractNumId="12" w15:restartNumberingAfterBreak="0">
     <w:nsid w:val="323969EC"/>
     <w:multiLevelType w:val="singleLevel"/>
     <w:tmpl w:val="38185A1E"/>
@@ -6319,7 +6504,7 @@
       </w:pPr>
     </w:lvl>
   </w:abstractNum>
-  <w:abstractNum w:abstractNumId="12" w15:restartNumberingAfterBreak="0">
+  <w:abstractNum w:abstractNumId="13" w15:restartNumberingAfterBreak="0">
     <w:nsid w:val="40A23CE4"/>
     <w:multiLevelType w:val="singleLevel"/>
     <w:tmpl w:val="0360D23E"/>
@@ -6339,7 +6524,7 @@
       </w:rPr>
     </w:lvl>
   </w:abstractNum>
-  <w:abstractNum w:abstractNumId="13" w15:restartNumberingAfterBreak="0">
+  <w:abstractNum w:abstractNumId="14" w15:restartNumberingAfterBreak="0">
     <w:nsid w:val="422555EB"/>
     <w:multiLevelType w:val="singleLevel"/>
     <w:tmpl w:val="D7F8BEB4"/>
@@ -6360,7 +6545,94 @@
       </w:rPr>
     </w:lvl>
   </w:abstractNum>
-  <w:abstractNum w:abstractNumId="14" w15:restartNumberingAfterBreak="0">
+  <w:abstractNum w:abstractNumId="15" w15:restartNumberingAfterBreak="0">
+    <w:nsid w:val="56362249"/>
+    <w:multiLevelType w:val="hybridMultilevel"/>
+    <w:tmpl w:val="E7EA89BC"/>
+    <w:lvl w:ilvl="0" w:tplc="394476F4">
+      <w:start w:val="1"/>
+      <w:numFmt w:val="decimal"/>
+      <w:pStyle w:val="Subtitle"/>
+      <w:lvlText w:val="%1."/>
+      <w:lvlJc w:val="left"/>
+      <w:pPr>
+        <w:ind w:left="360" w:hanging="360"/>
+      </w:pPr>
+    </w:lvl>
+    <w:lvl w:ilvl="1" w:tplc="08090019" w:tentative="1">
+      <w:start w:val="1"/>
+      <w:numFmt w:val="lowerLetter"/>
+      <w:lvlText w:val="%2."/>
+      <w:lvlJc w:val="left"/>
+      <w:pPr>
+        <w:ind w:left="1440" w:hanging="360"/>
+      </w:pPr>
+    </w:lvl>
+    <w:lvl w:ilvl="2" w:tplc="0809001B" w:tentative="1">
+      <w:start w:val="1"/>
+      <w:numFmt w:val="lowerRoman"/>
+      <w:lvlText w:val="%3."/>
+      <w:lvlJc w:val="right"/>
+      <w:pPr>
+        <w:ind w:left="2160" w:hanging="180"/>
+      </w:pPr>
+    </w:lvl>
+    <w:lvl w:ilvl="3" w:tplc="0809000F" w:tentative="1">
+      <w:start w:val="1"/>
+      <w:numFmt w:val="decimal"/>
+      <w:lvlText w:val="%4."/>
+      <w:lvlJc w:val="left"/>
+      <w:pPr>
+        <w:ind w:left="2880" w:hanging="360"/>
+      </w:pPr>
+    </w:lvl>
+    <w:lvl w:ilvl="4" w:tplc="08090019" w:tentative="1">
+      <w:start w:val="1"/>
+      <w:numFmt w:val="lowerLetter"/>
+      <w:lvlText w:val="%5."/>
+      <w:lvlJc w:val="left"/>
+      <w:pPr>
+        <w:ind w:left="3600" w:hanging="360"/>
+      </w:pPr>
+    </w:lvl>
+    <w:lvl w:ilvl="5" w:tplc="0809001B" w:tentative="1">
+      <w:start w:val="1"/>
+      <w:numFmt w:val="lowerRoman"/>
+      <w:lvlText w:val="%6."/>
+      <w:lvlJc w:val="right"/>
+      <w:pPr>
+        <w:ind w:left="4320" w:hanging="180"/>
+      </w:pPr>
+    </w:lvl>
+    <w:lvl w:ilvl="6" w:tplc="0809000F" w:tentative="1">
+      <w:start w:val="1"/>
+      <w:numFmt w:val="decimal"/>
+      <w:lvlText w:val="%7."/>
+      <w:lvlJc w:val="left"/>
+      <w:pPr>
+        <w:ind w:left="5040" w:hanging="360"/>
+      </w:pPr>
+    </w:lvl>
+    <w:lvl w:ilvl="7" w:tplc="08090019" w:tentative="1">
+      <w:start w:val="1"/>
+      <w:numFmt w:val="lowerLetter"/>
+      <w:lvlText w:val="%8."/>
+      <w:lvlJc w:val="left"/>
+      <w:pPr>
+        <w:ind w:left="5760" w:hanging="360"/>
+      </w:pPr>
+    </w:lvl>
+    <w:lvl w:ilvl="8" w:tplc="0809001B" w:tentative="1">
+      <w:start w:val="1"/>
+      <w:numFmt w:val="lowerRoman"/>
+      <w:lvlText w:val="%9."/>
+      <w:lvlJc w:val="right"/>
+      <w:pPr>
+        <w:ind w:left="6480" w:hanging="180"/>
+      </w:pPr>
+    </w:lvl>
+  </w:abstractNum>
+  <w:abstractNum w:abstractNumId="16" w15:restartNumberingAfterBreak="0">
     <w:nsid w:val="59462961"/>
     <w:multiLevelType w:val="hybridMultilevel"/>
     <w:tmpl w:val="40683F42"/>
@@ -6473,7 +6745,7 @@
       </w:rPr>
     </w:lvl>
   </w:abstractNum>
-  <w:abstractNum w:abstractNumId="15" w15:restartNumberingAfterBreak="0">
+  <w:abstractNum w:abstractNumId="17" w15:restartNumberingAfterBreak="0">
     <w:nsid w:val="5AA95AEE"/>
     <w:multiLevelType w:val="singleLevel"/>
     <w:tmpl w:val="70EA3778"/>
@@ -6494,7 +6766,7 @@
       </w:rPr>
     </w:lvl>
   </w:abstractNum>
-  <w:abstractNum w:abstractNumId="16" w15:restartNumberingAfterBreak="0">
+  <w:abstractNum w:abstractNumId="18" w15:restartNumberingAfterBreak="0">
     <w:nsid w:val="625C3DFC"/>
     <w:multiLevelType w:val="multilevel"/>
     <w:tmpl w:val="FB9AF420"/>
@@ -6604,7 +6876,7 @@
       </w:pPr>
     </w:lvl>
   </w:abstractNum>
-  <w:abstractNum w:abstractNumId="17" w15:restartNumberingAfterBreak="0">
+  <w:abstractNum w:abstractNumId="19" w15:restartNumberingAfterBreak="0">
     <w:nsid w:val="6A6C7B43"/>
     <w:multiLevelType w:val="multilevel"/>
     <w:tmpl w:val="F84AC53A"/>
@@ -6744,7 +7016,7 @@
       </w:rPr>
     </w:lvl>
   </w:abstractNum>
-  <w:abstractNum w:abstractNumId="18" w15:restartNumberingAfterBreak="0">
+  <w:abstractNum w:abstractNumId="20" w15:restartNumberingAfterBreak="0">
     <w:nsid w:val="75AE70B5"/>
     <w:multiLevelType w:val="singleLevel"/>
     <w:tmpl w:val="71E4DA48"/>
@@ -6765,7 +7037,120 @@
       </w:rPr>
     </w:lvl>
   </w:abstractNum>
-  <w:abstractNum w:abstractNumId="19" w15:restartNumberingAfterBreak="0">
+  <w:abstractNum w:abstractNumId="21" w15:restartNumberingAfterBreak="0">
+    <w:nsid w:val="77246F17"/>
+    <w:multiLevelType w:val="hybridMultilevel"/>
+    <w:tmpl w:val="04D48D4A"/>
+    <w:lvl w:ilvl="0" w:tplc="08090001">
+      <w:start w:val="1"/>
+      <w:numFmt w:val="bullet"/>
+      <w:lvlText w:val=""/>
+      <w:lvlJc w:val="left"/>
+      <w:pPr>
+        <w:ind w:left="1440" w:hanging="360"/>
+      </w:pPr>
+      <w:rPr>
+        <w:rFonts w:ascii="Symbol" w:hAnsi="Symbol" w:hint="default"/>
+      </w:rPr>
+    </w:lvl>
+    <w:lvl w:ilvl="1" w:tplc="08090003" w:tentative="1">
+      <w:start w:val="1"/>
+      <w:numFmt w:val="bullet"/>
+      <w:lvlText w:val="o"/>
+      <w:lvlJc w:val="left"/>
+      <w:pPr>
+        <w:ind w:left="2160" w:hanging="360"/>
+      </w:pPr>
+      <w:rPr>
+        <w:rFonts w:ascii="Courier New" w:hAnsi="Courier New" w:cs="Courier New" w:hint="default"/>
+      </w:rPr>
+    </w:lvl>
+    <w:lvl w:ilvl="2" w:tplc="08090005" w:tentative="1">
+      <w:start w:val="1"/>
+      <w:numFmt w:val="bullet"/>
+      <w:lvlText w:val=""/>
+      <w:lvlJc w:val="left"/>
+      <w:pPr>
+        <w:ind w:left="2880" w:hanging="360"/>
+      </w:pPr>
+      <w:rPr>
+        <w:rFonts w:ascii="Wingdings" w:hAnsi="Wingdings" w:hint="default"/>
+      </w:rPr>
+    </w:lvl>
+    <w:lvl w:ilvl="3" w:tplc="08090001" w:tentative="1">
+      <w:start w:val="1"/>
+      <w:numFmt w:val="bullet"/>
+      <w:lvlText w:val=""/>
+      <w:lvlJc w:val="left"/>
+      <w:pPr>
+        <w:ind w:left="3600" w:hanging="360"/>
+      </w:pPr>
+      <w:rPr>
+        <w:rFonts w:ascii="Symbol" w:hAnsi="Symbol" w:hint="default"/>
+      </w:rPr>
+    </w:lvl>
+    <w:lvl w:ilvl="4" w:tplc="08090003" w:tentative="1">
+      <w:start w:val="1"/>
+      <w:numFmt w:val="bullet"/>
+      <w:lvlText w:val="o"/>
+      <w:lvlJc w:val="left"/>
+      <w:pPr>
+        <w:ind w:left="4320" w:hanging="360"/>
+      </w:pPr>
+      <w:rPr>
+        <w:rFonts w:ascii="Courier New" w:hAnsi="Courier New" w:cs="Courier New" w:hint="default"/>
+      </w:rPr>
+    </w:lvl>
+    <w:lvl w:ilvl="5" w:tplc="08090005" w:tentative="1">
+      <w:start w:val="1"/>
+      <w:numFmt w:val="bullet"/>
+      <w:lvlText w:val=""/>
+      <w:lvlJc w:val="left"/>
+      <w:pPr>
+        <w:ind w:left="5040" w:hanging="360"/>
+      </w:pPr>
+      <w:rPr>
+        <w:rFonts w:ascii="Wingdings" w:hAnsi="Wingdings" w:hint="default"/>
+      </w:rPr>
+    </w:lvl>
+    <w:lvl w:ilvl="6" w:tplc="08090001" w:tentative="1">
+      <w:start w:val="1"/>
+      <w:numFmt w:val="bullet"/>
+      <w:lvlText w:val=""/>
+      <w:lvlJc w:val="left"/>
+      <w:pPr>
+        <w:ind w:left="5760" w:hanging="360"/>
+      </w:pPr>
+      <w:rPr>
+        <w:rFonts w:ascii="Symbol" w:hAnsi="Symbol" w:hint="default"/>
+      </w:rPr>
+    </w:lvl>
+    <w:lvl w:ilvl="7" w:tplc="08090003" w:tentative="1">
+      <w:start w:val="1"/>
+      <w:numFmt w:val="bullet"/>
+      <w:lvlText w:val="o"/>
+      <w:lvlJc w:val="left"/>
+      <w:pPr>
+        <w:ind w:left="6480" w:hanging="360"/>
+      </w:pPr>
+      <w:rPr>
+        <w:rFonts w:ascii="Courier New" w:hAnsi="Courier New" w:cs="Courier New" w:hint="default"/>
+      </w:rPr>
+    </w:lvl>
+    <w:lvl w:ilvl="8" w:tplc="08090005" w:tentative="1">
+      <w:start w:val="1"/>
+      <w:numFmt w:val="bullet"/>
+      <w:lvlText w:val=""/>
+      <w:lvlJc w:val="left"/>
+      <w:pPr>
+        <w:ind w:left="7200" w:hanging="360"/>
+      </w:pPr>
+      <w:rPr>
+        <w:rFonts w:ascii="Wingdings" w:hAnsi="Wingdings" w:hint="default"/>
+      </w:rPr>
+    </w:lvl>
+  </w:abstractNum>
+  <w:abstractNum w:abstractNumId="22" w15:restartNumberingAfterBreak="0">
     <w:nsid w:val="79D529D4"/>
     <w:multiLevelType w:val="hybridMultilevel"/>
     <w:tmpl w:val="E4483AE8"/>
@@ -6881,7 +7266,7 @@
       </w:pPr>
     </w:lvl>
   </w:abstractNum>
-  <w:abstractNum w:abstractNumId="20" w15:restartNumberingAfterBreak="0">
+  <w:abstractNum w:abstractNumId="23" w15:restartNumberingAfterBreak="0">
     <w:nsid w:val="7B8028F8"/>
     <w:multiLevelType w:val="hybridMultilevel"/>
     <w:tmpl w:val="B7FA7CEC"/>
@@ -6967,134 +7352,134 @@
       </w:pPr>
     </w:lvl>
   </w:abstractNum>
-  <w:num w:numId="1">
-    <w:abstractNumId w:val="16"/>
-  </w:num>
-  <w:num w:numId="2">
+  <w:num w:numId="1" w16cid:durableId="634288003">
     <w:abstractNumId w:val="18"/>
   </w:num>
-  <w:num w:numId="3">
+  <w:num w:numId="2" w16cid:durableId="312494307">
+    <w:abstractNumId w:val="20"/>
+  </w:num>
+  <w:num w:numId="3" w16cid:durableId="1425606924">
+    <w:abstractNumId w:val="12"/>
+  </w:num>
+  <w:num w:numId="4" w16cid:durableId="2085099966">
+    <w:abstractNumId w:val="0"/>
+  </w:num>
+  <w:num w:numId="5" w16cid:durableId="213470257">
+    <w:abstractNumId w:val="2"/>
+  </w:num>
+  <w:num w:numId="6" w16cid:durableId="95489683">
+    <w:abstractNumId w:val="4"/>
+  </w:num>
+  <w:num w:numId="7" w16cid:durableId="943924959">
+    <w:abstractNumId w:val="3"/>
+  </w:num>
+  <w:num w:numId="8" w16cid:durableId="356348415">
+    <w:abstractNumId w:val="17"/>
+  </w:num>
+  <w:num w:numId="9" w16cid:durableId="1093166116">
+    <w:abstractNumId w:val="14"/>
+  </w:num>
+  <w:num w:numId="10" w16cid:durableId="1569457283">
     <w:abstractNumId w:val="11"/>
   </w:num>
-  <w:num w:numId="4">
-    <w:abstractNumId w:val="0"/>
-  </w:num>
-  <w:num w:numId="5">
-    <w:abstractNumId w:val="2"/>
-  </w:num>
-  <w:num w:numId="6">
-    <w:abstractNumId w:val="4"/>
-  </w:num>
-  <w:num w:numId="7">
-    <w:abstractNumId w:val="3"/>
-  </w:num>
-  <w:num w:numId="8">
-    <w:abstractNumId w:val="15"/>
-  </w:num>
-  <w:num w:numId="9">
-    <w:abstractNumId w:val="13"/>
-  </w:num>
-  <w:num w:numId="10">
-    <w:abstractNumId w:val="10"/>
-  </w:num>
-  <w:num w:numId="11">
+  <w:num w:numId="11" w16cid:durableId="2029599317">
     <w:abstractNumId w:val="8"/>
   </w:num>
-  <w:num w:numId="12">
+  <w:num w:numId="12" w16cid:durableId="1580366955">
     <w:abstractNumId w:val="1"/>
   </w:num>
-  <w:num w:numId="13">
-    <w:abstractNumId w:val="12"/>
+  <w:num w:numId="13" w16cid:durableId="1084379065">
+    <w:abstractNumId w:val="13"/>
     <w:lvlOverride w:ilvl="0">
       <w:startOverride w:val="1"/>
     </w:lvlOverride>
   </w:num>
-  <w:num w:numId="14">
-    <w:abstractNumId w:val="12"/>
+  <w:num w:numId="14" w16cid:durableId="256909200">
+    <w:abstractNumId w:val="13"/>
     <w:lvlOverride w:ilvl="0">
       <w:startOverride w:val="1"/>
     </w:lvlOverride>
   </w:num>
-  <w:num w:numId="15">
-    <w:abstractNumId w:val="12"/>
+  <w:num w:numId="15" w16cid:durableId="594289635">
+    <w:abstractNumId w:val="13"/>
     <w:lvlOverride w:ilvl="0">
       <w:startOverride w:val="1"/>
     </w:lvlOverride>
   </w:num>
-  <w:num w:numId="16">
-    <w:abstractNumId w:val="12"/>
+  <w:num w:numId="16" w16cid:durableId="1791128111">
+    <w:abstractNumId w:val="13"/>
     <w:lvlOverride w:ilvl="0">
       <w:startOverride w:val="1"/>
     </w:lvlOverride>
   </w:num>
-  <w:num w:numId="17">
-    <w:abstractNumId w:val="12"/>
+  <w:num w:numId="17" w16cid:durableId="479925149">
+    <w:abstractNumId w:val="13"/>
     <w:lvlOverride w:ilvl="0">
       <w:startOverride w:val="1"/>
     </w:lvlOverride>
   </w:num>
-  <w:num w:numId="18">
-    <w:abstractNumId w:val="12"/>
+  <w:num w:numId="18" w16cid:durableId="479462623">
+    <w:abstractNumId w:val="13"/>
     <w:lvlOverride w:ilvl="0">
       <w:startOverride w:val="1"/>
     </w:lvlOverride>
   </w:num>
-  <w:num w:numId="19">
-    <w:abstractNumId w:val="12"/>
+  <w:num w:numId="19" w16cid:durableId="1802067783">
+    <w:abstractNumId w:val="13"/>
     <w:lvlOverride w:ilvl="0">
       <w:startOverride w:val="1"/>
     </w:lvlOverride>
   </w:num>
-  <w:num w:numId="20">
-    <w:abstractNumId w:val="12"/>
+  <w:num w:numId="20" w16cid:durableId="831919929">
+    <w:abstractNumId w:val="13"/>
     <w:lvlOverride w:ilvl="0">
       <w:startOverride w:val="1"/>
     </w:lvlOverride>
   </w:num>
-  <w:num w:numId="21">
+  <w:num w:numId="21" w16cid:durableId="573703144">
     <w:abstractNumId w:val="6"/>
   </w:num>
-  <w:num w:numId="22">
-    <w:abstractNumId w:val="12"/>
+  <w:num w:numId="22" w16cid:durableId="1803032601">
+    <w:abstractNumId w:val="13"/>
     <w:lvlOverride w:ilvl="0">
       <w:startOverride w:val="1"/>
     </w:lvlOverride>
   </w:num>
-  <w:num w:numId="23">
-    <w:abstractNumId w:val="12"/>
+  <w:num w:numId="23" w16cid:durableId="13116751">
+    <w:abstractNumId w:val="13"/>
     <w:lvlOverride w:ilvl="0">
       <w:startOverride w:val="1"/>
     </w:lvlOverride>
   </w:num>
-  <w:num w:numId="24">
-    <w:abstractNumId w:val="12"/>
+  <w:num w:numId="24" w16cid:durableId="293800747">
+    <w:abstractNumId w:val="13"/>
     <w:lvlOverride w:ilvl="0">
       <w:startOverride w:val="1"/>
     </w:lvlOverride>
   </w:num>
-  <w:num w:numId="25">
+  <w:num w:numId="25" w16cid:durableId="1493066319">
+    <w:abstractNumId w:val="22"/>
+  </w:num>
+  <w:num w:numId="26" w16cid:durableId="1072655629">
+    <w:abstractNumId w:val="10"/>
+  </w:num>
+  <w:num w:numId="27" w16cid:durableId="1334575886">
     <w:abstractNumId w:val="19"/>
   </w:num>
-  <w:num w:numId="26">
-    <w:abstractNumId w:val="9"/>
-  </w:num>
-  <w:num w:numId="27">
-    <w:abstractNumId w:val="17"/>
-  </w:num>
-  <w:num w:numId="28">
+  <w:num w:numId="28" w16cid:durableId="1571186814">
     <w:abstractNumId w:val="5"/>
   </w:num>
-  <w:num w:numId="29">
+  <w:num w:numId="29" w16cid:durableId="1067650622">
     <w:abstractNumId w:val="7"/>
   </w:num>
-  <w:num w:numId="30">
-    <w:abstractNumId w:val="20"/>
+  <w:num w:numId="30" w16cid:durableId="411661665">
+    <w:abstractNumId w:val="23"/>
   </w:num>
-  <w:num w:numId="31">
-    <w:abstractNumId w:val="14"/>
+  <w:num w:numId="31" w16cid:durableId="11304072">
+    <w:abstractNumId w:val="16"/>
   </w:num>
-  <w:num w:numId="32">
-    <w:abstractNumId w:val="16"/>
+  <w:num w:numId="32" w16cid:durableId="1723407838">
+    <w:abstractNumId w:val="18"/>
     <w:lvlOverride w:ilvl="0">
       <w:startOverride w:val="1"/>
     </w:lvlOverride>
@@ -7123,12 +7508,21 @@
       <w:startOverride w:val="1"/>
     </w:lvlOverride>
   </w:num>
+  <w:num w:numId="33" w16cid:durableId="1038361749">
+    <w:abstractNumId w:val="9"/>
+  </w:num>
+  <w:num w:numId="34" w16cid:durableId="1550652726">
+    <w:abstractNumId w:val="21"/>
+  </w:num>
+  <w:num w:numId="35" w16cid:durableId="1612473599">
+    <w:abstractNumId w:val="15"/>
+  </w:num>
   <w:numIdMacAtCleanup w:val="27"/>
 </w:numbering>
 </file>
 
 <file path=word/styles.xml><?xml version="1.0" encoding="utf-8"?>
-<w:styles xmlns:mc="http://schemas.openxmlformats.org/markup-compatibility/2006" xmlns:r="http://schemas.openxmlformats.org/officeDocument/2006/relationships" xmlns:w="http://schemas.openxmlformats.org/wordprocessingml/2006/main" xmlns:w14="http://schemas.microsoft.com/office/word/2010/wordml" xmlns:w15="http://schemas.microsoft.com/office/word/2012/wordml" xmlns:w16se="http://schemas.microsoft.com/office/word/2015/wordml/symex" mc:Ignorable="w14 w15 w16se">
+<w:styles xmlns:mc="http://schemas.openxmlformats.org/markup-compatibility/2006" xmlns:r="http://schemas.openxmlformats.org/officeDocument/2006/relationships" xmlns:w="http://schemas.openxmlformats.org/wordprocessingml/2006/main" xmlns:w14="http://schemas.microsoft.com/office/word/2010/wordml" xmlns:w15="http://schemas.microsoft.com/office/word/2012/wordml" xmlns:w16cex="http://schemas.microsoft.com/office/word/2018/wordml/cex" xmlns:w16cid="http://schemas.microsoft.com/office/word/2016/wordml/cid" xmlns:w16="http://schemas.microsoft.com/office/word/2018/wordml" xmlns:w16du="http://schemas.microsoft.com/office/word/2023/wordml/word16du" xmlns:w16sdtdh="http://schemas.microsoft.com/office/word/2020/wordml/sdtdatahash" xmlns:w16se="http://schemas.microsoft.com/office/word/2015/wordml/symex" mc:Ignorable="w14 w15 w16se w16cid w16 w16cex w16sdtdh w16du">
   <w:docDefaults>
     <w:rPrDefault>
       <w:rPr>
@@ -7138,7 +7532,7 @@
     </w:rPrDefault>
     <w:pPrDefault/>
   </w:docDefaults>
-  <w:latentStyles w:defLockedState="0" w:defUIPriority="0" w:defSemiHidden="0" w:defUnhideWhenUsed="0" w:defQFormat="0" w:count="371">
+  <w:latentStyles w:defLockedState="0" w:defUIPriority="0" w:defSemiHidden="0" w:defUnhideWhenUsed="0" w:defQFormat="0" w:count="376">
     <w:lsdException w:name="Normal" w:qFormat="1"/>
     <w:lsdException w:name="heading 1" w:qFormat="1"/>
     <w:lsdException w:name="heading 2" w:qFormat="1"/>
@@ -7417,11 +7811,16 @@
     <w:lsdException w:name="List Table 5 Dark Accent 6" w:uiPriority="50"/>
     <w:lsdException w:name="List Table 6 Colorful Accent 6" w:uiPriority="51"/>
     <w:lsdException w:name="List Table 7 Colorful Accent 6" w:uiPriority="52"/>
+    <w:lsdException w:name="Mention" w:semiHidden="1" w:uiPriority="99" w:unhideWhenUsed="1"/>
+    <w:lsdException w:name="Smart Hyperlink" w:semiHidden="1" w:uiPriority="99" w:unhideWhenUsed="1"/>
+    <w:lsdException w:name="Hashtag" w:semiHidden="1" w:uiPriority="99" w:unhideWhenUsed="1"/>
+    <w:lsdException w:name="Unresolved Mention" w:semiHidden="1" w:uiPriority="99" w:unhideWhenUsed="1"/>
+    <w:lsdException w:name="Smart Link" w:semiHidden="1" w:uiPriority="99" w:unhideWhenUsed="1"/>
   </w:latentStyles>
   <w:style w:type="paragraph" w:default="1" w:styleId="Normal">
     <w:name w:val="Normal"/>
     <w:qFormat/>
-    <w:rsid w:val="005F010B"/>
+    <w:rsid w:val="006A3F06"/>
     <w:pPr>
       <w:spacing w:after="120"/>
     </w:pPr>
@@ -8324,31 +8723,32 @@
   </w:style>
   <w:style w:type="paragraph" w:styleId="Subtitle">
     <w:name w:val="Subtitle"/>
+    <w:aliases w:val="Attēls"/>
     <w:basedOn w:val="Normal"/>
     <w:next w:val="Normal"/>
     <w:link w:val="SubtitleChar"/>
     <w:qFormat/>
-    <w:rsid w:val="004D35D5"/>
+    <w:rsid w:val="00933C59"/>
     <w:pPr>
-      <w:spacing w:after="60"/>
+      <w:numPr>
+        <w:numId w:val="35"/>
+      </w:numPr>
+      <w:spacing w:after="0"/>
       <w:jc w:val="center"/>
       <w:outlineLvl w:val="1"/>
     </w:pPr>
     <w:rPr>
-      <w:rFonts w:ascii="Calibri Light" w:hAnsi="Calibri Light"/>
-      <w:sz w:val="24"/>
       <w:szCs w:val="24"/>
     </w:rPr>
   </w:style>
   <w:style w:type="character" w:customStyle="1" w:styleId="SubtitleChar">
     <w:name w:val="Subtitle Char"/>
+    <w:aliases w:val="Attēls Char"/>
     <w:link w:val="Subtitle"/>
-    <w:rsid w:val="004D35D5"/>
+    <w:rsid w:val="00933C59"/>
     <w:rPr>
-      <w:rFonts w:ascii="Calibri Light" w:eastAsia="Times New Roman" w:hAnsi="Calibri Light" w:cs="Times New Roman"/>
-      <w:sz w:val="24"/>
       <w:szCs w:val="24"/>
-      <w:lang w:eastAsia="en-US"/>
+      <w:lang w:val="lv-LV"/>
     </w:rPr>
   </w:style>
   <w:style w:type="table" w:styleId="ListTable3-Accent3">

</xml_diff>

<commit_message>
PPA changes on 09.12
</commit_message>
<xml_diff>
--- a/PPA_TimeStation_A1.docx
+++ b/PPA_TimeStation_A1.docx
@@ -24,7 +24,7 @@
             </w:pPr>
             <w:r>
               <w:drawing>
-                <wp:inline distT="0" distB="0" distL="0" distR="0" wp14:anchorId="0DD39423" wp14:editId="08E6B72B">
+                <wp:inline distT="0" distB="0" distL="0" distR="0" wp14:anchorId="209DD0AF" wp14:editId="615B7BC6">
                   <wp:extent cx="1068070" cy="1068070"/>
                   <wp:effectExtent l="0" t="0" r="0" b="0"/>
                   <wp:docPr id="2" name="Picture 2"/>
@@ -755,8 +755,16 @@
               <w:rPr>
                 <w:bCs/>
               </w:rPr>
-              <w:t>R. Parakevičs</w:t>
+              <w:t xml:space="preserve">R. </w:t>
             </w:r>
+            <w:proofErr w:type="spellStart"/>
+            <w:r>
+              <w:rPr>
+                <w:bCs/>
+              </w:rPr>
+              <w:t>Parakevičs</w:t>
+            </w:r>
+            <w:proofErr w:type="spellEnd"/>
           </w:p>
           <w:p>
             <w:pPr>
@@ -827,8 +835,16 @@
               <w:rPr>
                 <w:bCs/>
               </w:rPr>
-              <w:t>R. Parakevičs</w:t>
+              <w:t xml:space="preserve">R. </w:t>
             </w:r>
+            <w:proofErr w:type="spellStart"/>
+            <w:r>
+              <w:rPr>
+                <w:bCs/>
+              </w:rPr>
+              <w:t>Parakevičs</w:t>
+            </w:r>
+            <w:proofErr w:type="spellEnd"/>
           </w:p>
           <w:p>
             <w:pPr>
@@ -3534,6 +3550,87 @@
     </w:p>
     <w:p>
       <w:pPr>
+        <w:pStyle w:val="Normalsmall"/>
+        <w:rPr>
+          <w:rFonts w:ascii="Times New Roman" w:hAnsi="Times New Roman" w:cs="Times New Roman"/>
+          <w:i w:val="0"/>
+        </w:rPr>
+      </w:pPr>
+      <w:r>
+        <w:rPr>
+          <w:rFonts w:ascii="Times New Roman" w:hAnsi="Times New Roman" w:cs="Times New Roman"/>
+          <w:i w:val="0"/>
+        </w:rPr>
+        <w:t>Tikai administratīvajai programmai ir izmantojama lietotāja saskarne:</w:t>
+      </w:r>
+    </w:p>
+    <w:p>
+      <w:pPr>
+        <w:pStyle w:val="Normalsmall"/>
+        <w:rPr>
+          <w:rFonts w:ascii="Times New Roman" w:hAnsi="Times New Roman" w:cs="Times New Roman"/>
+          <w:i w:val="0"/>
+        </w:rPr>
+      </w:pPr>
+      <w:r>
+        <w:rPr>
+          <w:rFonts w:ascii="Times New Roman" w:hAnsi="Times New Roman" w:cs="Times New Roman"/>
+          <w:i w:val="0"/>
+        </w:rPr>
+        <w:drawing>
+          <wp:inline distT="0" distB="0" distL="0" distR="0" wp14:anchorId="4B859C2C" wp14:editId="653F797A">
+            <wp:extent cx="5760720" cy="3057001"/>
+            <wp:effectExtent l="0" t="0" r="0" b="0"/>
+            <wp:docPr id="1857648505" name="Picture 1"/>
+            <wp:cNvGraphicFramePr>
+              <a:graphicFrameLocks xmlns:a="http://schemas.openxmlformats.org/drawingml/2006/main" noChangeAspect="1"/>
+            </wp:cNvGraphicFramePr>
+            <a:graphic xmlns:a="http://schemas.openxmlformats.org/drawingml/2006/main">
+              <a:graphicData uri="http://schemas.openxmlformats.org/drawingml/2006/picture">
+                <pic:pic xmlns:pic="http://schemas.openxmlformats.org/drawingml/2006/picture">
+                  <pic:nvPicPr>
+                    <pic:cNvPr id="1857648505" name=""/>
+                    <pic:cNvPicPr/>
+                  </pic:nvPicPr>
+                  <pic:blipFill rotWithShape="1">
+                    <a:blip r:embed="rId14"/>
+                    <a:srcRect t="327" b="1"/>
+                    <a:stretch/>
+                  </pic:blipFill>
+                  <pic:spPr bwMode="auto">
+                    <a:xfrm>
+                      <a:off x="0" y="0"/>
+                      <a:ext cx="5760720" cy="3057001"/>
+                    </a:xfrm>
+                    <a:prstGeom prst="rect">
+                      <a:avLst/>
+                    </a:prstGeom>
+                    <a:ln>
+                      <a:noFill/>
+                    </a:ln>
+                    <a:extLst>
+                      <a:ext uri="{53640926-AAD7-44D8-BBD7-CCE9431645EC}">
+                        <a14:shadowObscured xmlns:a14="http://schemas.microsoft.com/office/drawing/2010/main"/>
+                      </a:ext>
+                    </a:extLst>
+                  </pic:spPr>
+                </pic:pic>
+              </a:graphicData>
+            </a:graphic>
+          </wp:inline>
+        </w:drawing>
+      </w:r>
+    </w:p>
+    <w:p>
+      <w:pPr>
+        <w:pStyle w:val="Subtitle"/>
+      </w:pPr>
+      <w:r>
+        <w:t>Attēls – Lietotāja saskarne</w:t>
+      </w:r>
+    </w:p>
+    <w:p>
+      <w:pPr>
         <w:pStyle w:val="Heading2"/>
         <w:rPr>
           <w:sz w:val="28"/>
@@ -3674,11 +3771,33 @@
       <w:r>
         <w:t xml:space="preserve">Programmas tiek veidotas iekš Microsoft </w:t>
       </w:r>
+      <w:proofErr w:type="spellStart"/>
       <w:r>
         <w:rPr>
           <w:b/>
         </w:rPr>
-        <w:t>Visual Studio 2022 IDE</w:t>
+        <w:t>Visual</w:t>
+      </w:r>
+      <w:proofErr w:type="spellEnd"/>
+      <w:r>
+        <w:rPr>
+          <w:b/>
+        </w:rPr>
+        <w:t xml:space="preserve"> </w:t>
+      </w:r>
+      <w:proofErr w:type="spellStart"/>
+      <w:r>
+        <w:rPr>
+          <w:b/>
+        </w:rPr>
+        <w:t>Studio</w:t>
+      </w:r>
+      <w:proofErr w:type="spellEnd"/>
+      <w:r>
+        <w:rPr>
+          <w:b/>
+        </w:rPr>
+        <w:t xml:space="preserve"> 2022 IDE</w:t>
       </w:r>
       <w:r>
         <w:t xml:space="preserve"> izstrādes vides. Caur šo vidi tiek izmantota WPF programmas izstrādne. </w:t>
@@ -3704,7 +3823,11 @@
         <w:t xml:space="preserve"> </w:t>
       </w:r>
       <w:r>
-        <w:t>WPF tipa programma, jo tā sniedz ērtu veidu kā komplektēt viegli izmantojamas programmas Windows operētājsistēmu datoriem. WPF sniegtais vizuālais dizaineris, caur XAML, dod iespēju izveidot attiecīgu lietotāja saskarni, kas palīdz programmētajiem savienot lietotāja darbības ar pašu kodu.</w:t>
+        <w:t xml:space="preserve">WPF tipa programma, jo tā sniedz ērtu veidu kā komplektēt viegli izmantojamas programmas Windows operētājsistēmu datoriem. WPF sniegtais vizuālais </w:t>
+      </w:r>
+      <w:r>
+        <w:lastRenderedPageBreak/>
+        <w:t>dizaineris, caur XAML, dod iespēju izveidot attiecīgu lietotāja saskarni, kas palīdz programmētajiem savienot lietotāja darbības ar pašu kodu.</w:t>
       </w:r>
     </w:p>
     <w:p>
@@ -3773,7 +3896,23 @@
         <w:ind w:left="720"/>
       </w:pPr>
       <w:r>
-        <w:t xml:space="preserve">Programmas procesā lietotājs var veikt izvēles kuras ir nepieciešams saglabāt. Šis tiek realizēts ar Visual Studio iebūvēto projekta iestatījumu lapu. </w:t>
+        <w:t xml:space="preserve">Programmas procesā lietotājs var veikt izvēles kuras ir nepieciešams saglabāt. Šis tiek realizēts ar </w:t>
+      </w:r>
+      <w:proofErr w:type="spellStart"/>
+      <w:r>
+        <w:t>Visual</w:t>
+      </w:r>
+      <w:proofErr w:type="spellEnd"/>
+      <w:r>
+        <w:t xml:space="preserve"> </w:t>
+      </w:r>
+      <w:proofErr w:type="spellStart"/>
+      <w:r>
+        <w:t>Studio</w:t>
+      </w:r>
+      <w:proofErr w:type="spellEnd"/>
+      <w:r>
+        <w:t xml:space="preserve"> iebūvēto projekta iestatījumu lapu. </w:t>
       </w:r>
     </w:p>
     <w:p>
@@ -3795,8 +3934,21 @@
         <w:pStyle w:val="Heading3"/>
       </w:pPr>
       <w:r>
-        <w:t xml:space="preserve">  Bibliotēka WPF Extended Toolkit</w:t>
-      </w:r>
+        <w:t xml:space="preserve">  Bibliotēka WPF </w:t>
+      </w:r>
+      <w:proofErr w:type="spellStart"/>
+      <w:r>
+        <w:t>Extended</w:t>
+      </w:r>
+      <w:proofErr w:type="spellEnd"/>
+      <w:r>
+        <w:t xml:space="preserve"> </w:t>
+      </w:r>
+      <w:proofErr w:type="spellStart"/>
+      <w:r>
+        <w:t>Toolkit</w:t>
+      </w:r>
+      <w:proofErr w:type="spellEnd"/>
     </w:p>
     <w:p>
       <w:pPr>
@@ -3831,9 +3983,21 @@
         <w:pStyle w:val="Heading3"/>
       </w:pPr>
       <w:r>
-        <w:lastRenderedPageBreak/>
-        <w:t xml:space="preserve">  Bibliotēka WPF Material Design</w:t>
-      </w:r>
+        <w:t xml:space="preserve">  Bibliotēka WPF </w:t>
+      </w:r>
+      <w:proofErr w:type="spellStart"/>
+      <w:r>
+        <w:t>Material</w:t>
+      </w:r>
+      <w:proofErr w:type="spellEnd"/>
+      <w:r>
+        <w:t xml:space="preserve"> </w:t>
+      </w:r>
+      <w:proofErr w:type="spellStart"/>
+      <w:r>
+        <w:t>Design</w:t>
+      </w:r>
+      <w:proofErr w:type="spellEnd"/>
     </w:p>
     <w:p>
       <w:pPr>
@@ -3868,8 +4032,13 @@
         <w:pStyle w:val="Heading3"/>
       </w:pPr>
       <w:r>
-        <w:t>Bibliotēka WPF MahApps</w:t>
-      </w:r>
+        <w:t xml:space="preserve">Bibliotēka WPF </w:t>
+      </w:r>
+      <w:proofErr w:type="spellStart"/>
+      <w:r>
+        <w:t>MahApps</w:t>
+      </w:r>
+      <w:proofErr w:type="spellEnd"/>
     </w:p>
     <w:p>
       <w:pPr>
@@ -3958,22 +4127,6 @@
       </w:r>
       <w:bookmarkEnd w:id="14"/>
     </w:p>
-    <w:p/>
-    <w:p>
-      <w:pPr>
-        <w:rPr>
-          <w:i/>
-          <w:iCs/>
-        </w:rPr>
-      </w:pPr>
-      <w:r>
-        <w:rPr>
-          <w:i/>
-          <w:iCs/>
-        </w:rPr>
-        <w:t>Sniedz shematisku attēlojumu un īsu aprakstu par izstrādājamās programmatūras arhitektūru.</w:t>
-      </w:r>
-    </w:p>
     <w:p>
       <w:r>
         <w:t>Programmas arhitektūru ir iespējams aprakstīt ar skatupunktu palīdzību, sadalot visu programm</w:t>
@@ -4004,10 +4157,13 @@
         <w:t>ā</w:t>
       </w:r>
       <w:r>
-        <w:t xml:space="preserve"> skatapunkt</w:t>
-      </w:r>
-      <w:r>
-        <w:t>a elementi</w:t>
+        <w:t xml:space="preserve"> </w:t>
+      </w:r>
+      <w:r>
+        <w:t>skatupunkta</w:t>
+      </w:r>
+      <w:r>
+        <w:t xml:space="preserve"> elementi</w:t>
       </w:r>
     </w:p>
     <w:p>
@@ -4018,7 +4174,40 @@
         <w:t xml:space="preserve">Programmas realizācijai ir svarīgi vairāki elementi, kas izpilda noteiktas funkcijas. Šīs funkcijas nodrošina programmu ar tās darbību, kā tas ir noteikts izstrādei. </w:t>
       </w:r>
       <w:r>
-        <w:t>Katra programmas daļa, kas atbild par funkciju izpildi tiek uskaitītas un aprakstītas, izsakot to būtību un vajadzību.</w:t>
+        <w:t xml:space="preserve">Katra programmas daļa, kas atbild par funkciju izpildi tiek </w:t>
+      </w:r>
+      <w:r>
+        <w:t>uzskaitītas</w:t>
+      </w:r>
+      <w:r>
+        <w:t xml:space="preserve"> un aprakstītas, izsakot to būtību un vajadzību.</w:t>
+      </w:r>
+      <w:r>
+        <w:t xml:space="preserve"> Ņemot vērā ka abas programmas komunicē viena ar otru, regulāri sazinoties, katrs elements ir papildināts ar UML(</w:t>
+      </w:r>
+      <w:proofErr w:type="spellStart"/>
+      <w:r>
+        <w:t>Unified</w:t>
+      </w:r>
+      <w:proofErr w:type="spellEnd"/>
+      <w:r>
+        <w:t xml:space="preserve"> </w:t>
+      </w:r>
+      <w:proofErr w:type="spellStart"/>
+      <w:r>
+        <w:t>Modeling</w:t>
+      </w:r>
+      <w:proofErr w:type="spellEnd"/>
+      <w:r>
+        <w:t xml:space="preserve"> </w:t>
+      </w:r>
+      <w:proofErr w:type="spellStart"/>
+      <w:r>
+        <w:t>Language</w:t>
+      </w:r>
+      <w:proofErr w:type="spellEnd"/>
+      <w:r>
+        <w:t>) komunikācijas diagrammu. Ar šo diagrammu ir viegli parādīt kā ziņas tiek nosūtītas un saņemtas un uz ko noteiktā ziņa attiecās.</w:t>
       </w:r>
     </w:p>
     <w:p>
@@ -4042,10 +4231,22 @@
         <w:ind w:left="720"/>
       </w:pPr>
       <w:r>
-        <w:t>Savienojums strādā no administratīvās programmas atvērtā datora porta, kuršs saņem savienojumus, pievienojot tos programmai</w:t>
-      </w:r>
-      <w:r>
-        <w:t xml:space="preserve">. Attiecīgi caur so savienojumu tiek nosūtītas komandas klienta programmai. </w:t>
+        <w:t xml:space="preserve">Savienojums strādā no administratīvās programmas atvērtā datora porta, </w:t>
+      </w:r>
+      <w:r>
+        <w:t>kurš</w:t>
+      </w:r>
+      <w:r>
+        <w:t xml:space="preserve"> saņem savienojumus, pievienojot tos programmai</w:t>
+      </w:r>
+      <w:r>
+        <w:t xml:space="preserve">. Attiecīgi caur </w:t>
+      </w:r>
+      <w:r>
+        <w:t>šo</w:t>
+      </w:r>
+      <w:r>
+        <w:t xml:space="preserve"> savienojumu tiek nosūtītas komandas klienta programmai. </w:t>
       </w:r>
     </w:p>
     <w:p>
@@ -4054,7 +4255,7 @@
       </w:pPr>
       <w:r>
         <w:drawing>
-          <wp:inline distT="0" distB="0" distL="0" distR="0" wp14:anchorId="6D5EAD85" wp14:editId="1A5A0B15">
+          <wp:inline distT="0" distB="0" distL="0" distR="0" wp14:anchorId="0DA84F99" wp14:editId="0D024CF1">
             <wp:extent cx="5282656" cy="3207327"/>
             <wp:effectExtent l="0" t="0" r="0" b="0"/>
             <wp:docPr id="279160237" name="Picture 1"/>
@@ -4069,7 +4270,7 @@
                     <pic:cNvPicPr/>
                   </pic:nvPicPr>
                   <pic:blipFill>
-                    <a:blip r:embed="rId14"/>
+                    <a:blip r:embed="rId15"/>
                     <a:stretch>
                       <a:fillRect/>
                     </a:stretch>
@@ -4095,7 +4296,13 @@
         <w:pStyle w:val="Subtitle"/>
       </w:pPr>
       <w:r>
-        <w:t>Diagramma komunikācijas serverim</w:t>
+        <w:t>Diagramma</w:t>
+      </w:r>
+      <w:r>
+        <w:t xml:space="preserve"> -</w:t>
+      </w:r>
+      <w:r>
+        <w:t xml:space="preserve"> komunikācijas serverim</w:t>
       </w:r>
     </w:p>
     <w:p>
@@ -4159,7 +4366,28 @@
           <w:b/>
           <w:bCs/>
         </w:rPr>
-        <w:t xml:space="preserve">Saistītās saskarnes elementi </w:t>
+        <w:t>Saistīt</w:t>
+      </w:r>
+      <w:r>
+        <w:rPr>
+          <w:b/>
+          <w:bCs/>
+        </w:rPr>
+        <w:t>ie</w:t>
+      </w:r>
+      <w:r>
+        <w:rPr>
+          <w:b/>
+          <w:bCs/>
+        </w:rPr>
+        <w:t xml:space="preserve"> </w:t>
+      </w:r>
+      <w:r>
+        <w:rPr>
+          <w:b/>
+          <w:bCs/>
+        </w:rPr>
+        <w:t xml:space="preserve">saskarnes elementi </w:t>
       </w:r>
       <w:r>
         <w:t>–</w:t>
@@ -4168,7 +4396,15 @@
         <w:t xml:space="preserve"> </w:t>
       </w:r>
       <w:r>
-        <w:t>Klientu parādīšanai tiek izmantots saskarnes tabulas elements “DataGridView”. Šajā tabulā tiek uzrādīti visi aktīvi savienotie klienti.</w:t>
+        <w:t>Klientu parādīšanai tiek izmantots saskarnes tabulas elements “</w:t>
+      </w:r>
+      <w:proofErr w:type="spellStart"/>
+      <w:r>
+        <w:t>DataGrid</w:t>
+      </w:r>
+      <w:proofErr w:type="spellEnd"/>
+      <w:r>
+        <w:t>”. Šajā tabulā tiek uzrādīti visi aktīvi savienotie klienti.</w:t>
       </w:r>
     </w:p>
     <w:p>
@@ -4182,10 +4418,7 @@
       </w:pPr>
       <w:r>
         <w:lastRenderedPageBreak/>
-        <w:t>Laika pievienošanas</w:t>
-      </w:r>
-      <w:r>
-        <w:t xml:space="preserve"> loģika</w:t>
+        <w:t>Laika pievienošanas loģika</w:t>
       </w:r>
     </w:p>
     <w:p>
@@ -4193,16 +4426,64 @@
         <w:ind w:left="720"/>
       </w:pPr>
       <w:r>
-        <w:t>Līdz ko ir veiksmīgi izveiots savienojums, lietotājs ar šiem klientiem var veikt laika administrēšanu. Pievienoto laiku, atliku</w:t>
-      </w:r>
-      <w:r>
-        <w:t>šo laiku un klienta stāvokli ir nepieciešams precīzi noteikt un attēlot, lai lietotājs varētu būt informēts par pašlaik notiekošo.</w:t>
+        <w:t xml:space="preserve">Līdz ko ir veiksmīgi </w:t>
+      </w:r>
+      <w:r>
+        <w:t>izveidots</w:t>
+      </w:r>
+      <w:r>
+        <w:t xml:space="preserve"> savienojums, lietotājs ar šiem klientiem var veikt laika administrēšanu. Pievienoto laiku, atlikušo laiku un klienta stāvokli ir nepieciešams precīzi noteikt un attēlot, lai lietotājs varētu būt informēts par pašlaik notiekošo.</w:t>
       </w:r>
     </w:p>
     <w:p>
       <w:pPr>
         <w:ind w:left="720"/>
       </w:pPr>
+      <w:r>
+        <w:drawing>
+          <wp:inline distT="0" distB="0" distL="0" distR="0" wp14:anchorId="7B709E36" wp14:editId="025E7CE9">
+            <wp:extent cx="5287347" cy="2646588"/>
+            <wp:effectExtent l="0" t="0" r="0" b="1905"/>
+            <wp:docPr id="567736980" name="Picture 1"/>
+            <wp:cNvGraphicFramePr>
+              <a:graphicFrameLocks xmlns:a="http://schemas.openxmlformats.org/drawingml/2006/main" noChangeAspect="1"/>
+            </wp:cNvGraphicFramePr>
+            <a:graphic xmlns:a="http://schemas.openxmlformats.org/drawingml/2006/main">
+              <a:graphicData uri="http://schemas.openxmlformats.org/drawingml/2006/picture">
+                <pic:pic xmlns:pic="http://schemas.openxmlformats.org/drawingml/2006/picture">
+                  <pic:nvPicPr>
+                    <pic:cNvPr id="567736980" name=""/>
+                    <pic:cNvPicPr/>
+                  </pic:nvPicPr>
+                  <pic:blipFill>
+                    <a:blip r:embed="rId16"/>
+                    <a:stretch>
+                      <a:fillRect/>
+                    </a:stretch>
+                  </pic:blipFill>
+                  <pic:spPr>
+                    <a:xfrm>
+                      <a:off x="0" y="0"/>
+                      <a:ext cx="5298771" cy="2652306"/>
+                    </a:xfrm>
+                    <a:prstGeom prst="rect">
+                      <a:avLst/>
+                    </a:prstGeom>
+                  </pic:spPr>
+                </pic:pic>
+              </a:graphicData>
+            </a:graphic>
+          </wp:inline>
+        </w:drawing>
+      </w:r>
+    </w:p>
+    <w:p>
+      <w:pPr>
+        <w:pStyle w:val="Subtitle"/>
+      </w:pPr>
+      <w:r>
+        <w:t>Diagramma – Laika pieslēgums</w:t>
+      </w:r>
     </w:p>
     <w:p>
       <w:pPr>
@@ -4241,7 +4522,10 @@
         </w:numPr>
       </w:pPr>
       <w:r>
-        <w:t>Laika noņemšana – Izmantojot to pašu pieeju kā pievienošanai, atlikušo laiku ir iespējam samazināt.</w:t>
+        <w:t>Standarta laika pievienošanas pogas – Trīs pogas(30, 60, 120 minūtes)</w:t>
+      </w:r>
+      <w:r>
+        <w:t>, kuras piedāvā standarta laika pievienošanu, nenorādot laika skaitli pašam lietotājam.</w:t>
       </w:r>
     </w:p>
     <w:p>
@@ -4253,7 +4537,13 @@
         </w:numPr>
       </w:pPr>
       <w:r>
-        <w:t>Laika attēlošana – Vizuālajā vidē tiek attēlots atlikušais laiks, gan ar teksta rindu, gan ar krāsu palīdzību.</w:t>
+        <w:t>Laika noņemšana – Izmantojot to pašu pieeju kā pievienošanai, atlikušo laiku ir iespējam samazināt</w:t>
+      </w:r>
+      <w:r>
+        <w:t>, ievadot laika skaitli ko noņemt no pašreizējā laika</w:t>
+      </w:r>
+      <w:r>
+        <w:t>.</w:t>
       </w:r>
     </w:p>
     <w:p>
@@ -4265,7 +4555,7 @@
         </w:numPr>
       </w:pPr>
       <w:r>
-        <w:t>Laika atjaunošana – Aktīvs reāllaika process, kuršs atjauno atlikušo laiku.</w:t>
+        <w:t>Laika attēlošana – Vizuālajā vidē tiek attēlots atlikušais laiks, gan ar teksta rindu, gan ar krāsu palīdzību.</w:t>
       </w:r>
     </w:p>
     <w:p>
@@ -4276,6 +4566,18 @@
           <w:numId w:val="34"/>
         </w:numPr>
       </w:pPr>
+      <w:r>
+        <w:t xml:space="preserve">Laika atjaunošana – Aktīvs reāllaika process, </w:t>
+      </w:r>
+      <w:r>
+        <w:t>kurš</w:t>
+      </w:r>
+      <w:r>
+        <w:t xml:space="preserve"> atjauno atlikušo laiku.</w:t>
+      </w:r>
+      <w:r>
+        <w:t xml:space="preserve"> Klienta programma ir atbildīga par sava laika stāvokļa sūtīšanu uz serveri, kas tad ir attiecīgi apstrādāts administratīvajā programmā.</w:t>
+      </w:r>
     </w:p>
     <w:p>
       <w:pPr>
@@ -4286,17 +4588,694 @@
           <w:b/>
           <w:bCs/>
         </w:rPr>
+        <w:t>Saistīt</w:t>
+      </w:r>
+      <w:r>
+        <w:rPr>
+          <w:b/>
+          <w:bCs/>
+        </w:rPr>
+        <w:t>ie</w:t>
+      </w:r>
+      <w:r>
+        <w:rPr>
+          <w:b/>
+          <w:bCs/>
+        </w:rPr>
+        <w:t xml:space="preserve"> </w:t>
+      </w:r>
+      <w:r>
+        <w:rPr>
+          <w:b/>
+          <w:bCs/>
+        </w:rPr>
+        <w:t xml:space="preserve">saskarnes elementi </w:t>
+      </w:r>
+      <w:r>
+        <w:t xml:space="preserve">– </w:t>
+      </w:r>
+      <w:r>
+        <w:t xml:space="preserve">Trīs pogas, attiecīgajiem laikiem, kā arī lauks skaitļa ievadei priekš pievienošanas un noņemšanas. </w:t>
+      </w:r>
+    </w:p>
+    <w:p>
+      <w:pPr>
+        <w:pStyle w:val="Heading3"/>
+      </w:pPr>
+      <w:r>
+        <w:t>Ziņas nosūtīšanas</w:t>
+      </w:r>
+      <w:r>
+        <w:t xml:space="preserve"> loģika</w:t>
+      </w:r>
+    </w:p>
+    <w:p>
+      <w:pPr>
+        <w:ind w:left="720"/>
+      </w:pPr>
+      <w:r>
+        <w:t>Lietotājam ir pieejama iespēja nosūtīt personalizētu ziņu izvēlētajiem klientiem. Šī ziņa satur noklusējuma tekstu, bet lietotājs var to mainīt, lai sniegtu atbilstīgajam datoram, atbilstīgu paziņojumu.</w:t>
+      </w:r>
+      <w:r>
+        <w:t xml:space="preserve"> Ziņas nosūtīšana strādā tieši tāpat kā laika, tikai laika vietā tiek nosūtīts teksts. Uz klienta ekrāna šo ziņu ir nepieciešams apstiprināt nospiežot pogu, kas to aizver.</w:t>
+      </w:r>
+    </w:p>
+    <w:p>
+      <w:pPr>
+        <w:ind w:left="720"/>
+        <w:rPr>
+          <w:b/>
+          <w:bCs/>
+        </w:rPr>
+      </w:pPr>
+      <w:r>
+        <w:rPr>
+          <w:b/>
+          <w:bCs/>
+        </w:rPr>
+        <w:t xml:space="preserve">Funkcionālie elementi: </w:t>
+      </w:r>
+    </w:p>
+    <w:p>
+      <w:pPr>
+        <w:pStyle w:val="ListParagraph"/>
+        <w:numPr>
+          <w:ilvl w:val="0"/>
+          <w:numId w:val="34"/>
+        </w:numPr>
+      </w:pPr>
+      <w:r>
+        <w:t xml:space="preserve">Ziņas nosūtīšana – Nosūta ziņas tekstu izvēlētajam klientam. Teksts parādās klienta datorā kā logs pašā centrā, kurš pārklāj lielu ekrāna daļu. </w:t>
+      </w:r>
+    </w:p>
+    <w:p>
+      <w:pPr>
+        <w:pStyle w:val="ListParagraph"/>
+        <w:numPr>
+          <w:ilvl w:val="0"/>
+          <w:numId w:val="34"/>
+        </w:numPr>
+      </w:pPr>
+      <w:r>
+        <w:t>Teksta ievade ziņai – Zem nosūtīšanas pogas ir iespēja ievadīt tekstu kurš tiks nosūtīts. Šis aizstās noklusējuma tekstu, bet netiek saglabāts.</w:t>
+      </w:r>
+    </w:p>
+    <w:p>
+      <w:pPr>
+        <w:ind w:left="720"/>
+      </w:pPr>
+      <w:r>
+        <w:rPr>
+          <w:b/>
+          <w:bCs/>
+        </w:rPr>
+        <w:t>Saistīt</w:t>
+      </w:r>
+      <w:r>
+        <w:rPr>
+          <w:b/>
+          <w:bCs/>
+        </w:rPr>
+        <w:t>ie</w:t>
+      </w:r>
+      <w:r>
+        <w:rPr>
+          <w:b/>
+          <w:bCs/>
+        </w:rPr>
+        <w:t xml:space="preserve"> </w:t>
+      </w:r>
+      <w:r>
+        <w:rPr>
+          <w:b/>
+          <w:bCs/>
+        </w:rPr>
+        <w:t xml:space="preserve">saskarnes elementi </w:t>
+      </w:r>
+      <w:r>
+        <w:t xml:space="preserve">– </w:t>
+      </w:r>
+      <w:r>
+        <w:t>Administratīvajā programmā ir divas pogas, viena ziņas nosūtīšanai, otra atver teksta logu ziņas ievadīšanai. Un klientam viena, kas aizver ziņas logu.</w:t>
+      </w:r>
+    </w:p>
+    <w:p>
+      <w:pPr>
+        <w:ind w:left="720"/>
+      </w:pPr>
+    </w:p>
+    <w:p>
+      <w:pPr>
+        <w:pStyle w:val="Heading3"/>
+      </w:pPr>
+      <w:r>
+        <w:lastRenderedPageBreak/>
+        <w:t>Naudas skaitīšanas</w:t>
+      </w:r>
+      <w:r>
+        <w:t xml:space="preserve"> loģika</w:t>
+      </w:r>
+    </w:p>
+    <w:p>
+      <w:pPr>
+        <w:ind w:left="720"/>
+      </w:pPr>
+      <w:r>
+        <w:t xml:space="preserve">Ja lietotājs izvēlās to ieslēgt, programma spēj skaitīt patērētu naudas summu, kura tiek parādīta uz ekrāna. </w:t>
+      </w:r>
+      <w:r>
+        <w:t>Naudas summa tiek aprēķināta vadoties pēc formulas un lietotāja norādītā koeficienta.</w:t>
+      </w:r>
+    </w:p>
+    <w:p>
+      <w:pPr>
+        <w:ind w:left="720"/>
+        <w:rPr>
+          <w:b/>
+          <w:bCs/>
+        </w:rPr>
+      </w:pPr>
+      <w:r>
+        <w:rPr>
+          <w:b/>
+          <w:bCs/>
+        </w:rPr>
+        <w:t xml:space="preserve">Funkcionālie elementi: </w:t>
+      </w:r>
+    </w:p>
+    <w:p>
+      <w:pPr>
+        <w:pStyle w:val="ListParagraph"/>
+        <w:numPr>
+          <w:ilvl w:val="0"/>
+          <w:numId w:val="34"/>
+        </w:numPr>
+      </w:pPr>
+      <w:r>
+        <w:t>Naudas skaitītājs</w:t>
+      </w:r>
+      <w:r>
+        <w:t xml:space="preserve"> – </w:t>
+      </w:r>
+      <w:r>
+        <w:t>Ieslēdzot funkciju tiek parādīts neliels logs programmas apakšdaļā, kur aktīvi tiek uzskaitīta naudas summa. Šī summa parādās tikai ja ir izvēlēts klients, jo katram klientam var būt sava summa, kas tiek individuāli saglabāta.</w:t>
+      </w:r>
+    </w:p>
+    <w:p>
+      <w:pPr>
+        <w:pStyle w:val="ListParagraph"/>
+        <w:numPr>
+          <w:ilvl w:val="0"/>
+          <w:numId w:val="34"/>
+        </w:numPr>
+      </w:pPr>
+      <w:r>
+        <w:t>Naudas koeficients – Tas ir skaitlis, kuru nosaka lietotājs. Pēc šī skaitļa tiek veikti aprēķini programmas kodā. Skaitli var mainīt lietotājs jebkurā brīdī.</w:t>
+      </w:r>
+    </w:p>
+    <w:p>
+      <w:pPr>
+        <w:ind w:left="720"/>
+      </w:pPr>
+      <w:r>
+        <w:rPr>
+          <w:b/>
+          <w:bCs/>
+        </w:rPr>
         <w:t xml:space="preserve">Saistītās saskarnes elementi </w:t>
       </w:r>
       <w:r>
         <w:t xml:space="preserve">– </w:t>
       </w:r>
+      <w:r>
+        <w:t>Naudas skaitītāja summas skaitlis loga apakšdaļā. To var ieslēgt tikai ja naudas skaitīšanas funkcija ir ieslēgta programmai.</w:t>
+      </w:r>
+    </w:p>
+    <w:p>
+      <w:pPr>
+        <w:pStyle w:val="Heading3"/>
+      </w:pPr>
+      <w:r>
+        <w:t>Datoru izslēgšanas</w:t>
+      </w:r>
+      <w:r>
+        <w:t xml:space="preserve"> loģika</w:t>
+      </w:r>
     </w:p>
     <w:p>
       <w:pPr>
         <w:ind w:left="720"/>
       </w:pPr>
-    </w:p>
+      <w:r>
+        <w:t>Jebkurā brīdī programmas lietotājam ir iespēja izslēgt vienu vai vairākus datorus nospiežot vienu pogu. Šis vienmēr izslēgs datoru, pat ja ir aktīvs laika savienojums.</w:t>
+      </w:r>
+    </w:p>
+    <w:p>
+      <w:pPr>
+        <w:ind w:left="720"/>
+        <w:rPr>
+          <w:b/>
+          <w:bCs/>
+        </w:rPr>
+      </w:pPr>
+      <w:r>
+        <w:rPr>
+          <w:b/>
+          <w:bCs/>
+        </w:rPr>
+        <w:t xml:space="preserve">Funkcionālie elementi: </w:t>
+      </w:r>
+    </w:p>
+    <w:p>
+      <w:pPr>
+        <w:pStyle w:val="ListParagraph"/>
+        <w:numPr>
+          <w:ilvl w:val="0"/>
+          <w:numId w:val="34"/>
+        </w:numPr>
+      </w:pPr>
+      <w:r>
+        <w:t>Datoru izslēgšana – Funkcija izpildī</w:t>
+      </w:r>
+      <w:r>
+        <w:t>s</w:t>
+      </w:r>
+      <w:r>
+        <w:t xml:space="preserve"> izslēgšanas koman</w:t>
+      </w:r>
+      <w:r>
+        <w:t xml:space="preserve">du, nosūtot attiecīgo komandu izvēlētajam klientam. Pēc pogas nospiešanas, klients uzreiz izpildīs to un izslēgsies. </w:t>
+      </w:r>
+    </w:p>
+    <w:p>
+      <w:pPr>
+        <w:ind w:left="720"/>
+      </w:pPr>
+      <w:r>
+        <w:rPr>
+          <w:b/>
+          <w:bCs/>
+        </w:rPr>
+        <w:t>Saistīt</w:t>
+      </w:r>
+      <w:r>
+        <w:rPr>
+          <w:b/>
+          <w:bCs/>
+        </w:rPr>
+        <w:t>ie</w:t>
+      </w:r>
+      <w:r>
+        <w:rPr>
+          <w:b/>
+          <w:bCs/>
+        </w:rPr>
+        <w:t xml:space="preserve"> saskarnes elementi </w:t>
+      </w:r>
+      <w:r>
+        <w:t xml:space="preserve">– </w:t>
+      </w:r>
+      <w:r>
+        <w:t>Poga loga apakšdaļā.</w:t>
+      </w:r>
+    </w:p>
+    <w:p>
+      <w:pPr>
+        <w:pStyle w:val="Heading2"/>
+      </w:pPr>
+      <w:r>
+        <w:t>Informācijas</w:t>
+      </w:r>
+      <w:r>
+        <w:t xml:space="preserve"> skatupunkta elementi</w:t>
+      </w:r>
+    </w:p>
+    <w:p>
+      <w:pPr>
+        <w:ind w:left="720"/>
+      </w:pPr>
+      <w:r>
+        <w:t>Šajā sadaļā ir aprakstīts kā programma strādā ar tai pieejamajiem datiem. Programma aktīvi neapstrādā daudz datu, bet tās procesam ir svarīgi vairāki mainīgi vai vērtības kas ir aktuālas procesam.</w:t>
+      </w:r>
+    </w:p>
+    <w:p>
+      <w:pPr>
+        <w:pStyle w:val="Heading3"/>
+      </w:pPr>
+      <w:r>
+        <w:t>Klientu identifikācija</w:t>
+      </w:r>
+    </w:p>
+    <w:p>
+      <w:pPr>
+        <w:ind w:left="720"/>
+      </w:pPr>
+      <w:r>
+        <w:t xml:space="preserve">Katru reizi kad tiek veikts savienojums, tiek aktivizēta programmas klase, kurā ir noteikts kā izskatās savienojamais objekts. Šī klase tiks aprakstīta sīkāk nākamajā sadaļā, bet priekš informācijas skatupunkta vajag zināt trīs lietas: klienta datora IP adrese, nosaukums un status. Pēc šiem laukiem programma spēj veikt turpmāko darbību ar visām iesaistītajām programmām. </w:t>
+      </w:r>
+    </w:p>
+    <w:p>
+      <w:pPr>
+        <w:ind w:left="720"/>
+        <w:rPr>
+          <w:b/>
+          <w:bCs/>
+        </w:rPr>
+      </w:pPr>
+      <w:r>
+        <w:rPr>
+          <w:b/>
+          <w:bCs/>
+        </w:rPr>
+        <w:t>Informācijas elementi:</w:t>
+      </w:r>
+    </w:p>
+    <w:p>
+      <w:pPr>
+        <w:pStyle w:val="ListParagraph"/>
+        <w:numPr>
+          <w:ilvl w:val="0"/>
+          <w:numId w:val="34"/>
+        </w:numPr>
+      </w:pPr>
+      <w:r>
+        <w:t>IP adrese – Tiek piešķirta savienojuma brīdī, tā palīdz identificēt katru unikālo datoru kas ir savienojies.</w:t>
+      </w:r>
+    </w:p>
+    <w:p>
+      <w:pPr>
+        <w:pStyle w:val="ListParagraph"/>
+        <w:numPr>
+          <w:ilvl w:val="0"/>
+          <w:numId w:val="34"/>
+        </w:numPr>
+      </w:pPr>
+      <w:r>
+        <w:t>Nosaukums – Lietotāja ievadīts nosaukums, pēc noklusējuma tas ir tukšs.</w:t>
+      </w:r>
+    </w:p>
+    <w:p>
+      <w:pPr>
+        <w:pStyle w:val="ListParagraph"/>
+        <w:numPr>
+          <w:ilvl w:val="0"/>
+          <w:numId w:val="34"/>
+        </w:numPr>
+      </w:pPr>
+      <w:r>
+        <w:t>Status – Pašreizējais klienta stāvoklis, kas tiek atspoguļots saskarnē.</w:t>
+      </w:r>
+    </w:p>
+    <w:p>
+      <w:pPr>
+        <w:pStyle w:val="Heading3"/>
+      </w:pPr>
+      <w:r>
+        <w:t xml:space="preserve">Klientu </w:t>
+      </w:r>
+      <w:r>
+        <w:t>nosaukumi</w:t>
+      </w:r>
+    </w:p>
+    <w:p>
+      <w:pPr>
+        <w:ind w:left="720"/>
+      </w:pPr>
+      <w:r>
+        <w:t>Kā tika minēts iepriekšējā punktā, klientiem ir iespējams piesaistīt lietotāja ievadītu nosaukumu. Caur saskarni ir iespējams, ar labo peles klikšķi, atvērt logu nosaukuma ievadei. Šis ievadītais nosaukums tiek atspoguļots saskarnē, rādot to pie savienotā klienta rindas tabulā. Šis nosaukums tiek saglabāts lokālā failā, kur katru reizi kad programma ir atvērta, no tā tiek nolasīts attiecīgais nosaukums priekš attiecīgā datora IP adreses.</w:t>
+      </w:r>
+    </w:p>
+    <w:p>
+      <w:pPr>
+        <w:ind w:left="720"/>
+        <w:rPr>
+          <w:b/>
+          <w:bCs/>
+        </w:rPr>
+      </w:pPr>
+      <w:r>
+        <w:rPr>
+          <w:b/>
+          <w:bCs/>
+        </w:rPr>
+        <w:t>Informācijas elementi:</w:t>
+      </w:r>
+    </w:p>
+    <w:p>
+      <w:pPr>
+        <w:pStyle w:val="ListParagraph"/>
+        <w:numPr>
+          <w:ilvl w:val="0"/>
+          <w:numId w:val="34"/>
+        </w:numPr>
+      </w:pPr>
+      <w:r>
+        <w:t xml:space="preserve">Nosaukums – </w:t>
+      </w:r>
+      <w:r>
+        <w:t xml:space="preserve">Teksta mainīgais </w:t>
+      </w:r>
+      <w:r>
+        <w:t>nosaukums katram individuālajam klienta savienojumam. Tiek saistīts ar IP adrese, lai varētu identificēt attiecīgo vārdu, attiecīgajam datoram.</w:t>
+      </w:r>
+    </w:p>
+    <w:p/>
+    <w:p/>
+    <w:p>
+      <w:pPr>
+        <w:pStyle w:val="Heading3"/>
+      </w:pPr>
+      <w:r>
+        <w:lastRenderedPageBreak/>
+        <w:t>Naudas koeficients</w:t>
+      </w:r>
+    </w:p>
+    <w:p>
+      <w:pPr>
+        <w:ind w:left="720"/>
+      </w:pPr>
+      <w:r>
+        <w:t xml:space="preserve">Līdzko lietotājs ir izvēlējies par patērēto laiku sekot līdzi naudas summai, programma aprēķina šo summu balstoties uz formulu un koeficientu. Šo koeficientu nosaka lietotājs izmantojot programmas augšējo izvēles rindu. Mainot koeficientu, lietotājs var noteikt cik ātri summa aug. </w:t>
+      </w:r>
+    </w:p>
+    <w:p>
+      <w:pPr>
+        <w:ind w:left="720"/>
+        <w:rPr>
+          <w:b/>
+          <w:bCs/>
+        </w:rPr>
+      </w:pPr>
+      <w:r>
+        <w:rPr>
+          <w:b/>
+          <w:bCs/>
+        </w:rPr>
+        <w:t>Informācijas elementi:</w:t>
+      </w:r>
+    </w:p>
+    <w:p>
+      <w:pPr>
+        <w:pStyle w:val="ListParagraph"/>
+        <w:numPr>
+          <w:ilvl w:val="0"/>
+          <w:numId w:val="34"/>
+        </w:numPr>
+      </w:pPr>
+      <w:r>
+        <w:t>Koeficients – skaitļa mainīgais, kurš tiek izmantots formulā. To var izmainīt programmas laikā un formulas darbība netiks pārtraukta.</w:t>
+      </w:r>
+    </w:p>
+    <w:p>
+      <w:pPr>
+        <w:pStyle w:val="Heading3"/>
+      </w:pPr>
+      <w:r>
+        <w:t>Brīdinājuma ziņas teksts</w:t>
+      </w:r>
+    </w:p>
+    <w:p>
+      <w:pPr>
+        <w:ind w:left="720"/>
+      </w:pPr>
+      <w:r>
+        <w:t xml:space="preserve">Nosūtot brīdinājumu, tiks nosūtīts noklusējuma teksts “Lūdzu uzvedaties klusāk!”, bet ja lietotājs vēlās, tad ir iespēja nomainīt šo tekstu uz jebkādu citu izmantojot pogu brīdinājuma tekstam. Arī šeit atvērsies logs, kurā lietotājs var ievadīt teksta rindu, kura tiek saglabāta. </w:t>
+      </w:r>
+    </w:p>
+    <w:p>
+      <w:pPr>
+        <w:ind w:left="720"/>
+        <w:rPr>
+          <w:b/>
+          <w:bCs/>
+        </w:rPr>
+      </w:pPr>
+      <w:r>
+        <w:rPr>
+          <w:b/>
+          <w:bCs/>
+        </w:rPr>
+        <w:t>Informācijas elementi:</w:t>
+      </w:r>
+    </w:p>
+    <w:p>
+      <w:pPr>
+        <w:pStyle w:val="ListParagraph"/>
+        <w:numPr>
+          <w:ilvl w:val="0"/>
+          <w:numId w:val="34"/>
+        </w:numPr>
+      </w:pPr>
+      <w:r>
+        <w:t xml:space="preserve">Brīdinājuma teksts – teksta mainīgais, kuram ir noklusējuma vērtība. </w:t>
+      </w:r>
+    </w:p>
+    <w:p>
+      <w:pPr>
+        <w:pStyle w:val="Heading2"/>
+      </w:pPr>
+      <w:r>
+        <w:t>Izvietošana</w:t>
+      </w:r>
+      <w:r>
+        <w:t xml:space="preserve"> skatupunkta elementi</w:t>
+      </w:r>
+    </w:p>
+    <w:p>
+      <w:pPr>
+        <w:ind w:left="720"/>
+      </w:pPr>
+      <w:r>
+        <w:t xml:space="preserve">Programmas veiksmīgai darbībai ir nepieciešams pareizi to sastādīt, lai nerastos problēmas ikdienas darbā. Šis process nav sarežģīt, taču tas ir svarīgs lai programmas varētu strādāt kā tām vajadzētu. </w:t>
+      </w:r>
+    </w:p>
+    <w:p>
+      <w:pPr>
+        <w:pStyle w:val="Heading3"/>
+      </w:pPr>
+      <w:r>
+        <w:t>Tīkla izkārtojums</w:t>
+      </w:r>
+    </w:p>
+    <w:p>
+      <w:pPr>
+        <w:ind w:left="720"/>
+      </w:pPr>
+      <w:r>
+        <w:t xml:space="preserve">Ir ļoti svarīgi zināt ka programmas darbosies tikai tad, ja abas ir kopīgā tīklā. </w:t>
+      </w:r>
+      <w:r>
+        <w:t>Līdz ko tiek palaistas programmas, tās veidos savienojumu balstoties uz lokālā tīkla saziņu.</w:t>
+      </w:r>
+    </w:p>
+    <w:p>
+      <w:pPr>
+        <w:ind w:left="720"/>
+        <w:rPr>
+          <w:b/>
+          <w:bCs/>
+        </w:rPr>
+      </w:pPr>
+      <w:r>
+        <w:rPr>
+          <w:b/>
+          <w:bCs/>
+        </w:rPr>
+        <w:t>Izvietošanas elementi:</w:t>
+      </w:r>
+    </w:p>
+    <w:p>
+      <w:pPr>
+        <w:pStyle w:val="ListParagraph"/>
+        <w:numPr>
+          <w:ilvl w:val="0"/>
+          <w:numId w:val="34"/>
+        </w:numPr>
+      </w:pPr>
+      <w:r>
+        <w:t>Kopīgais tīkls – Standarta interneta konfigurācija, kurā uz viena tīkla ir vairāki datori.</w:t>
+      </w:r>
+    </w:p>
+    <w:p>
+      <w:pPr>
+        <w:pStyle w:val="Heading3"/>
+      </w:pPr>
+      <w:r>
+        <w:t>Klienta palaišana</w:t>
+      </w:r>
+    </w:p>
+    <w:p>
+      <w:pPr>
+        <w:ind w:left="720"/>
+      </w:pPr>
+      <w:r>
+        <w:t>Klienta programma ir veidota lai tā būtu automātiska un nebūtu vajadzība mainīt neko tajā. Ņemot vērā ka klienta programmai neko nevar mainīt, ir nepieciešams pareizi uzstādīt to uz katra klienta datora. Tas ir sasniedzams ar viegli izmantojamu Windows operētājsistēmu rīku, kas ļauj palaist programmas automātiski datora ieslēgšanas brīdī.</w:t>
+      </w:r>
+      <w:r>
+        <w:t xml:space="preserve"> Tas ir svarīgs process lai nodrošinātu ka klients vispirms savienosies ar administratīvo programmu pirms datoru var ilglaicīgi izmantot.</w:t>
+      </w:r>
+    </w:p>
+    <w:p>
+      <w:pPr>
+        <w:ind w:left="720"/>
+        <w:rPr>
+          <w:b/>
+          <w:bCs/>
+        </w:rPr>
+      </w:pPr>
+      <w:r>
+        <w:rPr>
+          <w:b/>
+          <w:bCs/>
+        </w:rPr>
+        <w:t>Izvietošanas elementi:</w:t>
+      </w:r>
+    </w:p>
+    <w:p>
+      <w:pPr>
+        <w:pStyle w:val="ListParagraph"/>
+        <w:numPr>
+          <w:ilvl w:val="0"/>
+          <w:numId w:val="34"/>
+        </w:numPr>
+      </w:pPr>
+      <w:r>
+        <w:t>Windows rīks “</w:t>
+      </w:r>
+      <w:proofErr w:type="spellStart"/>
+      <w:r>
+        <w:t>Startup</w:t>
+      </w:r>
+      <w:proofErr w:type="spellEnd"/>
+      <w:r>
+        <w:t xml:space="preserve"> </w:t>
+      </w:r>
+      <w:proofErr w:type="spellStart"/>
+      <w:r>
+        <w:t>applications</w:t>
+      </w:r>
+      <w:proofErr w:type="spellEnd"/>
+      <w:r>
+        <w:t>” – Viegli ļauj pievienot programmas palaižamo failu mapē vai caur programmu “</w:t>
+      </w:r>
+      <w:proofErr w:type="spellStart"/>
+      <w:r>
+        <w:t>Task</w:t>
+      </w:r>
+      <w:proofErr w:type="spellEnd"/>
+      <w:r>
+        <w:t xml:space="preserve"> </w:t>
+      </w:r>
+      <w:proofErr w:type="spellStart"/>
+      <w:r>
+        <w:t>Manager</w:t>
+      </w:r>
+      <w:proofErr w:type="spellEnd"/>
+      <w:r>
+        <w:t>”. Šis nodrošinās ka programma pati palaižas datora ieslēgšanā, tādējādi nodrošinot ka dators savienosies ar administratīvo programmu ieslēgšanas brīdī.</w:t>
+      </w:r>
+    </w:p>
+    <w:p/>
     <w:p>
       <w:pPr>
         <w:pStyle w:val="Heading1"/>
@@ -4306,7 +5285,7 @@
           <w:szCs w:val="22"/>
         </w:rPr>
       </w:pPr>
-      <w:bookmarkStart w:id="17" w:name="_Toc157604188"/>
+      <w:bookmarkStart w:id="17" w:name="_Toc157604189"/>
       <w:r>
         <w:rPr>
           <w:rFonts w:ascii="Times New Roman" w:hAnsi="Times New Roman"/>
@@ -4321,40 +5300,117 @@
           <w:sz w:val="32"/>
           <w:szCs w:val="22"/>
         </w:rPr>
+        <w:t xml:space="preserve"> funkcionālais projektējums</w:t>
+      </w:r>
+      <w:bookmarkEnd w:id="17"/>
+    </w:p>
+    <w:p>
+      <w:pPr>
+        <w:ind w:firstLine="720"/>
+      </w:pPr>
+      <w:r>
+        <w:t xml:space="preserve">Administratīvā programma ir </w:t>
+      </w:r>
+      <w:proofErr w:type="spellStart"/>
+      <w:r>
+        <w:t>galvenis</w:t>
+      </w:r>
+      <w:proofErr w:type="spellEnd"/>
+      <w:r>
+        <w:t xml:space="preserve"> elements visā sistēmā. Tā nosaka kā strādā klienta programma. Funkciju sadalījums ir </w:t>
+      </w:r>
+      <w:proofErr w:type="spellStart"/>
+      <w:r>
+        <w:t>vienkārš</w:t>
+      </w:r>
+      <w:proofErr w:type="spellEnd"/>
+      <w:r>
+        <w:t>:</w:t>
+      </w:r>
+    </w:p>
+    <w:p>
+      <w:pPr>
+        <w:pStyle w:val="ListParagraph"/>
+        <w:numPr>
+          <w:ilvl w:val="0"/>
+          <w:numId w:val="34"/>
+        </w:numPr>
+      </w:pPr>
+      <w:proofErr w:type="spellStart"/>
+      <w:r>
+        <w:t>Administreatīvā</w:t>
+      </w:r>
+      <w:proofErr w:type="spellEnd"/>
+      <w:r>
+        <w:t xml:space="preserve"> programma – izveido serveri un uztur to; </w:t>
+      </w:r>
+      <w:r>
+        <w:t>uztur klientu savienojumus</w:t>
+      </w:r>
+      <w:r>
+        <w:t>; vizualizē klientus; izsūta lietotāja komandas; aprēķina naudas summu;</w:t>
+      </w:r>
+      <w:r>
         <w:t xml:space="preserve"> </w:t>
       </w:r>
-      <w:r>
-        <w:rPr>
-          <w:rFonts w:ascii="Times New Roman" w:hAnsi="Times New Roman"/>
-          <w:sz w:val="32"/>
-          <w:szCs w:val="22"/>
-        </w:rPr>
-        <w:t>sistēmas</w:t>
-      </w:r>
-      <w:r>
-        <w:rPr>
-          <w:rFonts w:ascii="Times New Roman" w:hAnsi="Times New Roman"/>
-          <w:sz w:val="32"/>
-          <w:szCs w:val="22"/>
-        </w:rPr>
+    </w:p>
+    <w:p>
+      <w:pPr>
+        <w:pStyle w:val="ListParagraph"/>
+        <w:numPr>
+          <w:ilvl w:val="0"/>
+          <w:numId w:val="34"/>
+        </w:numPr>
+      </w:pPr>
+      <w:r>
+        <w:t>Klienta programma – saņem komandas un izpilda tās;</w:t>
+      </w:r>
+    </w:p>
+    <w:p>
+      <w:pPr>
+        <w:ind w:left="720"/>
+      </w:pPr>
+      <w:r>
+        <w:t xml:space="preserve">Lai gan funkciju sadalījums ir vērsts uz vienu programmu, abas aktīvi strādā lai nodrošinātu darbību. </w:t>
+      </w:r>
+      <w:r>
         <w:t xml:space="preserve"> </w:t>
       </w:r>
-      <w:r>
-        <w:rPr>
-          <w:rFonts w:ascii="Times New Roman" w:hAnsi="Times New Roman"/>
-          <w:sz w:val="32"/>
-          <w:szCs w:val="22"/>
-        </w:rPr>
-        <w:t>mode</w:t>
-      </w:r>
-      <w:bookmarkEnd w:id="17"/>
-      <w:r>
-        <w:rPr>
-          <w:rFonts w:ascii="Times New Roman" w:hAnsi="Times New Roman"/>
-          <w:sz w:val="32"/>
-          <w:szCs w:val="22"/>
-        </w:rPr>
-        <w:t>ļi</w:t>
+    </w:p>
+    <w:p>
+      <w:pPr>
+        <w:ind w:left="720"/>
+      </w:pPr>
+      <w:r>
+        <w:t xml:space="preserve">Abās programmas ir </w:t>
+      </w:r>
+      <w:r>
+        <w:t xml:space="preserve">noteiktas funkcijas, kuras ir līdzīgas viena otrai, bet atbild viena nošķirta elementa pārvaldi. Tas pats arī attiecas uz savienojumu loģiku programmām, jo tas kā komandas tiek saņemtas un izsūtītas abām programmām ir identisks. </w:t>
+      </w:r>
+    </w:p>
+    <w:p>
+      <w:pPr>
+        <w:ind w:left="720"/>
+      </w:pPr>
+      <w:r>
+        <w:lastRenderedPageBreak/>
+        <w:t xml:space="preserve">Lai labāk izprastu katru </w:t>
+      </w:r>
+      <w:proofErr w:type="spellStart"/>
+      <w:r>
+        <w:t>funkkciju</w:t>
+      </w:r>
+      <w:proofErr w:type="spellEnd"/>
+      <w:r>
+        <w:t xml:space="preserve"> un kam tā ir nepieciešama, zemāk tiek aprakstītas visas programmas darbā iesaistītās funkcijas. Tās tiek aprakstītas ne tikai no pirmkoda skatupunkta, bet arī no nepieciešamības un tās iekšējās </w:t>
+      </w:r>
+      <w:proofErr w:type="spellStart"/>
+      <w:r>
+        <w:t>darbīas</w:t>
+      </w:r>
+      <w:proofErr w:type="spellEnd"/>
+      <w:r>
+        <w:t>.</w:t>
       </w:r>
     </w:p>
     <w:p>
@@ -4362,101 +5418,91 @@
         <w:rPr>
           <w:i/>
           <w:iCs/>
-          <w:sz w:val="24"/>
-          <w:szCs w:val="24"/>
-        </w:rPr>
-      </w:pPr>
-    </w:p>
-    <w:p>
-      <w:pPr>
-        <w:pStyle w:val="Heading1"/>
-        <w:rPr>
-          <w:rFonts w:ascii="Times New Roman" w:hAnsi="Times New Roman"/>
-          <w:sz w:val="32"/>
-          <w:szCs w:val="22"/>
-        </w:rPr>
-      </w:pPr>
-      <w:bookmarkStart w:id="18" w:name="_Toc157604189"/>
-      <w:r>
-        <w:rPr>
-          <w:rFonts w:ascii="Times New Roman" w:hAnsi="Times New Roman"/>
-          <w:sz w:val="32"/>
-          <w:szCs w:val="22"/>
-        </w:rPr>
-        <w:t>TimeStation</w:t>
-      </w:r>
-      <w:r>
-        <w:rPr>
-          <w:rFonts w:ascii="Times New Roman" w:hAnsi="Times New Roman"/>
-          <w:sz w:val="32"/>
-          <w:szCs w:val="22"/>
-        </w:rPr>
-        <w:t xml:space="preserve"> funkcionālais projektējums</w:t>
-      </w:r>
-      <w:bookmarkEnd w:id="18"/>
-    </w:p>
-    <w:p/>
-    <w:p>
-      <w:pPr>
+        </w:rPr>
+      </w:pPr>
+      <w:r>
         <w:rPr>
           <w:i/>
           <w:iCs/>
         </w:rPr>
-      </w:pPr>
-      <w:r>
+        <w:t>Sniedz kopskatu par programmas kopējo struktūru – funkciju sadalījums/funkcionālie moduļi u.tml.</w:t>
+      </w:r>
+    </w:p>
+    <w:p>
+      <w:pPr>
+        <w:pStyle w:val="Heading2"/>
+        <w:rPr>
+          <w:sz w:val="28"/>
+          <w:szCs w:val="22"/>
+        </w:rPr>
+      </w:pPr>
+      <w:bookmarkStart w:id="18" w:name="_Toc157604190"/>
+      <w:r>
+        <w:rPr>
+          <w:sz w:val="28"/>
+          <w:szCs w:val="22"/>
+        </w:rPr>
+        <w:t>[Funkcijas nosaukums]</w:t>
+      </w:r>
+      <w:bookmarkEnd w:id="18"/>
+    </w:p>
+    <w:p/>
+    <w:p>
+      <w:pPr>
         <w:rPr>
           <w:i/>
           <w:iCs/>
         </w:rPr>
-        <w:t>Sniedz kopskatu par programmas kopējo struktūru – funkciju sadalījums/funkcionālie moduļi u.tml.</w:t>
-      </w:r>
-    </w:p>
-    <w:p>
-      <w:pPr>
-        <w:pStyle w:val="Heading2"/>
-        <w:rPr>
-          <w:sz w:val="28"/>
-          <w:szCs w:val="22"/>
-        </w:rPr>
-      </w:pPr>
-      <w:bookmarkStart w:id="19" w:name="_Toc157604190"/>
-      <w:r>
-        <w:rPr>
-          <w:sz w:val="28"/>
-          <w:szCs w:val="22"/>
-        </w:rPr>
-        <w:t>[Funkcijas nosaukums]</w:t>
-      </w:r>
-      <w:bookmarkEnd w:id="19"/>
-    </w:p>
-    <w:p/>
-    <w:p>
-      <w:pPr>
+      </w:pPr>
+      <w:r>
         <w:rPr>
           <w:i/>
           <w:iCs/>
         </w:rPr>
-      </w:pPr>
+        <w:t xml:space="preserve">Sniedz īsu </w:t>
+      </w:r>
       <w:r>
         <w:rPr>
           <w:i/>
           <w:iCs/>
         </w:rPr>
-        <w:t xml:space="preserve">Sniedz īsu </w:t>
+        <w:t xml:space="preserve">konkrētās </w:t>
       </w:r>
       <w:r>
         <w:rPr>
           <w:i/>
           <w:iCs/>
         </w:rPr>
-        <w:t xml:space="preserve">konkrētās </w:t>
-      </w:r>
-      <w:r>
+        <w:t>funkcijas vispārējo aprakstu.</w:t>
+      </w:r>
+    </w:p>
+    <w:p>
+      <w:pPr>
+        <w:pStyle w:val="Heading3"/>
         <w:rPr>
           <w:i/>
           <w:iCs/>
         </w:rPr>
-        <w:t>funkcijas vispārējo aprakstu.</w:t>
+      </w:pPr>
+      <w:r>
+        <w:rPr>
+          <w:iCs/>
+        </w:rPr>
+        <w:t xml:space="preserve">[Funkcijas nosaukums] </w:t>
+      </w:r>
+      <w:r>
+        <w:rPr>
+          <w:iCs/>
+        </w:rPr>
+        <w:t>būtība</w:t>
+      </w:r>
+    </w:p>
+    <w:p>
+      <w:pPr>
+        <w:ind w:left="720"/>
+      </w:pPr>
+      <w:r>
+        <w:t>t</w:t>
       </w:r>
     </w:p>
     <w:p>
@@ -4467,14 +5513,20 @@
           <w:iCs/>
         </w:rPr>
       </w:pPr>
-      <w:bookmarkStart w:id="20" w:name="_Toc157604192"/>
+      <w:bookmarkStart w:id="19" w:name="_Toc157604192"/>
       <w:r>
         <w:rPr>
           <w:iCs/>
         </w:rPr>
-        <w:t>[Funkcijas nosaukums] algoritms</w:t>
-      </w:r>
-      <w:bookmarkEnd w:id="20"/>
+        <w:t xml:space="preserve">[Funkcijas nosaukums] </w:t>
+      </w:r>
+      <w:bookmarkEnd w:id="19"/>
+      <w:r>
+        <w:rPr>
+          <w:iCs/>
+        </w:rPr>
+        <w:t>loģika</w:t>
+      </w:r>
     </w:p>
     <w:p>
       <w:pPr>
@@ -4495,23 +5547,25 @@
     <w:tbl>
       <w:tblPr>
         <w:tblStyle w:val="TableGrid"/>
-        <w:tblW w:w="0" w:type="auto"/>
+        <w:tblW w:w="8646" w:type="dxa"/>
+        <w:tblInd w:w="137" w:type="dxa"/>
         <w:tblLook w:val="04A0" w:firstRow="1" w:lastRow="0" w:firstColumn="1" w:lastColumn="0" w:noHBand="0" w:noVBand="1"/>
       </w:tblPr>
       <w:tblGrid>
-        <w:gridCol w:w="3823"/>
-        <w:gridCol w:w="2835"/>
-        <w:gridCol w:w="2383"/>
+        <w:gridCol w:w="283"/>
+        <w:gridCol w:w="8080"/>
+        <w:gridCol w:w="283"/>
       </w:tblGrid>
       <w:tr>
         <w:trPr>
-          <w:trHeight w:val="613"/>
+          <w:trHeight w:val="340"/>
         </w:trPr>
         <w:tc>
           <w:tcPr>
-            <w:tcW w:w="3823" w:type="dxa"/>
+            <w:tcW w:w="283" w:type="dxa"/>
             <w:tcBorders>
-              <w:bottom w:val="single" w:sz="4" w:space="0" w:color="auto"/>
+              <w:bottom w:val="nil"/>
+              <w:right w:val="nil"/>
             </w:tcBorders>
             <w:vAlign w:val="center"/>
           </w:tcPr>
@@ -4522,18 +5576,65 @@
                 <w:iCs/>
               </w:rPr>
             </w:pPr>
+          </w:p>
+        </w:tc>
+        <w:tc>
+          <w:tcPr>
+            <w:tcW w:w="8080" w:type="dxa"/>
+            <w:tcBorders>
+              <w:left w:val="nil"/>
+              <w:right w:val="nil"/>
+            </w:tcBorders>
+            <w:vAlign w:val="center"/>
+          </w:tcPr>
+          <w:p>
+            <w:pPr>
+              <w:spacing w:after="0"/>
+              <w:jc w:val="center"/>
+              <w:rPr>
+                <w:iCs/>
+              </w:rPr>
+            </w:pPr>
             <w:r>
               <w:rPr>
                 <w:iCs/>
               </w:rPr>
-              <w:t>Komanda – lietotājs nospiež attiecīgo pogu</w:t>
+              <w:t>Funkcijas kods</w:t>
             </w:r>
           </w:p>
         </w:tc>
         <w:tc>
           <w:tcPr>
-            <w:tcW w:w="2835" w:type="dxa"/>
-            <w:vMerge w:val="restart"/>
+            <w:tcW w:w="283" w:type="dxa"/>
+            <w:tcBorders>
+              <w:left w:val="nil"/>
+              <w:bottom w:val="nil"/>
+              <w:right w:val="single" w:sz="4" w:space="0" w:color="auto"/>
+            </w:tcBorders>
+            <w:vAlign w:val="center"/>
+          </w:tcPr>
+          <w:p>
+            <w:pPr>
+              <w:spacing w:after="0"/>
+              <w:jc w:val="center"/>
+              <w:rPr>
+                <w:iCs/>
+              </w:rPr>
+            </w:pPr>
+          </w:p>
+        </w:tc>
+      </w:tr>
+      <w:tr>
+        <w:trPr>
+          <w:trHeight w:val="613"/>
+        </w:trPr>
+        <w:tc>
+          <w:tcPr>
+            <w:tcW w:w="283" w:type="dxa"/>
+            <w:tcBorders>
+              <w:top w:val="nil"/>
+              <w:bottom w:val="nil"/>
+            </w:tcBorders>
             <w:vAlign w:val="center"/>
           </w:tcPr>
           <w:p>
@@ -4543,17 +5644,449 @@
                 <w:iCs/>
               </w:rPr>
             </w:pPr>
+          </w:p>
+        </w:tc>
+        <w:tc>
+          <w:tcPr>
+            <w:tcW w:w="8080" w:type="dxa"/>
+            <w:tcBorders>
+              <w:right w:val="single" w:sz="4" w:space="0" w:color="auto"/>
+            </w:tcBorders>
+            <w:vAlign w:val="center"/>
+          </w:tcPr>
+          <w:p>
+            <w:pPr>
+              <w:spacing w:after="0"/>
+              <w:jc w:val="center"/>
+              <w:rPr>
+                <w:iCs/>
+              </w:rPr>
+            </w:pPr>
+          </w:p>
+        </w:tc>
+        <w:tc>
+          <w:tcPr>
+            <w:tcW w:w="283" w:type="dxa"/>
+            <w:tcBorders>
+              <w:top w:val="nil"/>
+              <w:bottom w:val="nil"/>
+              <w:right w:val="single" w:sz="4" w:space="0" w:color="auto"/>
+            </w:tcBorders>
+            <w:vAlign w:val="center"/>
+          </w:tcPr>
+          <w:p>
+            <w:pPr>
+              <w:spacing w:after="0"/>
+              <w:jc w:val="center"/>
+              <w:rPr>
+                <w:iCs/>
+              </w:rPr>
+            </w:pPr>
+          </w:p>
+        </w:tc>
+      </w:tr>
+      <w:tr>
+        <w:trPr>
+          <w:trHeight w:val="340"/>
+        </w:trPr>
+        <w:tc>
+          <w:tcPr>
+            <w:tcW w:w="283" w:type="dxa"/>
+            <w:tcBorders>
+              <w:top w:val="nil"/>
+              <w:bottom w:val="nil"/>
+              <w:right w:val="nil"/>
+            </w:tcBorders>
+            <w:vAlign w:val="center"/>
+          </w:tcPr>
+          <w:p>
+            <w:pPr>
+              <w:jc w:val="center"/>
+              <w:rPr>
+                <w:iCs/>
+              </w:rPr>
+            </w:pPr>
+          </w:p>
+        </w:tc>
+        <w:tc>
+          <w:tcPr>
+            <w:tcW w:w="8080" w:type="dxa"/>
+            <w:tcBorders>
+              <w:left w:val="nil"/>
+              <w:right w:val="nil"/>
+            </w:tcBorders>
+            <w:vAlign w:val="center"/>
+          </w:tcPr>
+          <w:p>
+            <w:pPr>
+              <w:spacing w:after="0"/>
+              <w:jc w:val="center"/>
+              <w:rPr>
+                <w:iCs/>
+              </w:rPr>
+            </w:pPr>
             <w:r>
               <w:rPr>
                 <w:iCs/>
               </w:rPr>
-              <w:t>Nosūta ziņu klienta programmai</w:t>
+              <w:t>Funkcijas ievades dati</w:t>
             </w:r>
           </w:p>
         </w:tc>
         <w:tc>
           <w:tcPr>
-            <w:tcW w:w="2383" w:type="dxa"/>
+            <w:tcW w:w="283" w:type="dxa"/>
+            <w:tcBorders>
+              <w:top w:val="nil"/>
+              <w:left w:val="nil"/>
+              <w:bottom w:val="nil"/>
+              <w:right w:val="single" w:sz="4" w:space="0" w:color="auto"/>
+            </w:tcBorders>
+            <w:vAlign w:val="center"/>
+          </w:tcPr>
+          <w:p>
+            <w:pPr>
+              <w:spacing w:after="0"/>
+              <w:jc w:val="center"/>
+              <w:rPr>
+                <w:iCs/>
+              </w:rPr>
+            </w:pPr>
+          </w:p>
+        </w:tc>
+      </w:tr>
+      <w:tr>
+        <w:trPr>
+          <w:trHeight w:val="613"/>
+        </w:trPr>
+        <w:tc>
+          <w:tcPr>
+            <w:tcW w:w="283" w:type="dxa"/>
+            <w:tcBorders>
+              <w:top w:val="nil"/>
+              <w:bottom w:val="nil"/>
+            </w:tcBorders>
+            <w:vAlign w:val="center"/>
+          </w:tcPr>
+          <w:p>
+            <w:pPr>
+              <w:jc w:val="center"/>
+              <w:rPr>
+                <w:iCs/>
+              </w:rPr>
+            </w:pPr>
+          </w:p>
+        </w:tc>
+        <w:tc>
+          <w:tcPr>
+            <w:tcW w:w="8080" w:type="dxa"/>
+            <w:tcBorders>
+              <w:right w:val="single" w:sz="4" w:space="0" w:color="auto"/>
+            </w:tcBorders>
+            <w:vAlign w:val="center"/>
+          </w:tcPr>
+          <w:p>
+            <w:pPr>
+              <w:spacing w:after="0"/>
+              <w:jc w:val="center"/>
+              <w:rPr>
+                <w:iCs/>
+              </w:rPr>
+            </w:pPr>
+          </w:p>
+        </w:tc>
+        <w:tc>
+          <w:tcPr>
+            <w:tcW w:w="283" w:type="dxa"/>
+            <w:tcBorders>
+              <w:top w:val="nil"/>
+              <w:bottom w:val="nil"/>
+              <w:right w:val="single" w:sz="4" w:space="0" w:color="auto"/>
+            </w:tcBorders>
+            <w:vAlign w:val="center"/>
+          </w:tcPr>
+          <w:p>
+            <w:pPr>
+              <w:spacing w:after="0"/>
+              <w:jc w:val="center"/>
+              <w:rPr>
+                <w:iCs/>
+              </w:rPr>
+            </w:pPr>
+          </w:p>
+        </w:tc>
+      </w:tr>
+      <w:tr>
+        <w:trPr>
+          <w:trHeight w:val="340"/>
+        </w:trPr>
+        <w:tc>
+          <w:tcPr>
+            <w:tcW w:w="283" w:type="dxa"/>
+            <w:tcBorders>
+              <w:top w:val="nil"/>
+              <w:bottom w:val="nil"/>
+              <w:right w:val="nil"/>
+            </w:tcBorders>
+            <w:vAlign w:val="center"/>
+          </w:tcPr>
+          <w:p>
+            <w:pPr>
+              <w:jc w:val="center"/>
+              <w:rPr>
+                <w:iCs/>
+              </w:rPr>
+            </w:pPr>
+          </w:p>
+        </w:tc>
+        <w:tc>
+          <w:tcPr>
+            <w:tcW w:w="8080" w:type="dxa"/>
+            <w:tcBorders>
+              <w:left w:val="nil"/>
+              <w:right w:val="nil"/>
+            </w:tcBorders>
+            <w:vAlign w:val="center"/>
+          </w:tcPr>
+          <w:p>
+            <w:pPr>
+              <w:spacing w:after="0"/>
+              <w:jc w:val="center"/>
+              <w:rPr>
+                <w:iCs/>
+              </w:rPr>
+            </w:pPr>
+            <w:r>
+              <w:rPr>
+                <w:iCs/>
+              </w:rPr>
+              <w:t>Funkcijas izvades dati</w:t>
+            </w:r>
+          </w:p>
+        </w:tc>
+        <w:tc>
+          <w:tcPr>
+            <w:tcW w:w="283" w:type="dxa"/>
+            <w:tcBorders>
+              <w:top w:val="nil"/>
+              <w:left w:val="nil"/>
+              <w:bottom w:val="nil"/>
+              <w:right w:val="single" w:sz="4" w:space="0" w:color="auto"/>
+            </w:tcBorders>
+            <w:vAlign w:val="center"/>
+          </w:tcPr>
+          <w:p>
+            <w:pPr>
+              <w:spacing w:after="0"/>
+              <w:jc w:val="center"/>
+              <w:rPr>
+                <w:iCs/>
+              </w:rPr>
+            </w:pPr>
+          </w:p>
+        </w:tc>
+      </w:tr>
+      <w:tr>
+        <w:trPr>
+          <w:trHeight w:val="613"/>
+        </w:trPr>
+        <w:tc>
+          <w:tcPr>
+            <w:tcW w:w="283" w:type="dxa"/>
+            <w:tcBorders>
+              <w:top w:val="nil"/>
+              <w:bottom w:val="nil"/>
+              <w:right w:val="single" w:sz="4" w:space="0" w:color="auto"/>
+            </w:tcBorders>
+            <w:vAlign w:val="center"/>
+          </w:tcPr>
+          <w:p>
+            <w:pPr>
+              <w:jc w:val="center"/>
+              <w:rPr>
+                <w:iCs/>
+              </w:rPr>
+            </w:pPr>
+          </w:p>
+        </w:tc>
+        <w:tc>
+          <w:tcPr>
+            <w:tcW w:w="8080" w:type="dxa"/>
+            <w:tcBorders>
+              <w:left w:val="single" w:sz="4" w:space="0" w:color="auto"/>
+              <w:right w:val="single" w:sz="4" w:space="0" w:color="auto"/>
+            </w:tcBorders>
+            <w:vAlign w:val="center"/>
+          </w:tcPr>
+          <w:p>
+            <w:pPr>
+              <w:jc w:val="center"/>
+              <w:rPr>
+                <w:iCs/>
+              </w:rPr>
+            </w:pPr>
+          </w:p>
+        </w:tc>
+        <w:tc>
+          <w:tcPr>
+            <w:tcW w:w="283" w:type="dxa"/>
+            <w:tcBorders>
+              <w:top w:val="nil"/>
+              <w:left w:val="single" w:sz="4" w:space="0" w:color="auto"/>
+              <w:bottom w:val="nil"/>
+              <w:right w:val="single" w:sz="4" w:space="0" w:color="auto"/>
+            </w:tcBorders>
+            <w:vAlign w:val="center"/>
+          </w:tcPr>
+          <w:p>
+            <w:pPr>
+              <w:jc w:val="center"/>
+              <w:rPr>
+                <w:iCs/>
+              </w:rPr>
+            </w:pPr>
+          </w:p>
+        </w:tc>
+      </w:tr>
+      <w:tr>
+        <w:trPr>
+          <w:trHeight w:val="340"/>
+        </w:trPr>
+        <w:tc>
+          <w:tcPr>
+            <w:tcW w:w="283" w:type="dxa"/>
+            <w:tcBorders>
+              <w:top w:val="nil"/>
+              <w:bottom w:val="nil"/>
+              <w:right w:val="nil"/>
+            </w:tcBorders>
+            <w:vAlign w:val="center"/>
+          </w:tcPr>
+          <w:p>
+            <w:pPr>
+              <w:jc w:val="center"/>
+              <w:rPr>
+                <w:iCs/>
+              </w:rPr>
+            </w:pPr>
+          </w:p>
+        </w:tc>
+        <w:tc>
+          <w:tcPr>
+            <w:tcW w:w="8080" w:type="dxa"/>
+            <w:tcBorders>
+              <w:left w:val="nil"/>
+              <w:right w:val="nil"/>
+            </w:tcBorders>
+            <w:vAlign w:val="center"/>
+          </w:tcPr>
+          <w:p>
+            <w:pPr>
+              <w:spacing w:after="0"/>
+              <w:jc w:val="center"/>
+              <w:rPr>
+                <w:iCs/>
+              </w:rPr>
+            </w:pPr>
+            <w:r>
+              <w:rPr>
+                <w:iCs/>
+              </w:rPr>
+              <w:t>Saistītās funkcijas</w:t>
+            </w:r>
+          </w:p>
+        </w:tc>
+        <w:tc>
+          <w:tcPr>
+            <w:tcW w:w="283" w:type="dxa"/>
+            <w:tcBorders>
+              <w:top w:val="nil"/>
+              <w:left w:val="nil"/>
+              <w:bottom w:val="nil"/>
+              <w:right w:val="single" w:sz="4" w:space="0" w:color="auto"/>
+            </w:tcBorders>
+            <w:vAlign w:val="center"/>
+          </w:tcPr>
+          <w:p>
+            <w:pPr>
+              <w:spacing w:after="0"/>
+              <w:jc w:val="center"/>
+              <w:rPr>
+                <w:iCs/>
+              </w:rPr>
+            </w:pPr>
+          </w:p>
+        </w:tc>
+      </w:tr>
+      <w:tr>
+        <w:trPr>
+          <w:trHeight w:val="613"/>
+        </w:trPr>
+        <w:tc>
+          <w:tcPr>
+            <w:tcW w:w="283" w:type="dxa"/>
+            <w:tcBorders>
+              <w:top w:val="nil"/>
+              <w:bottom w:val="nil"/>
+              <w:right w:val="single" w:sz="4" w:space="0" w:color="auto"/>
+            </w:tcBorders>
+            <w:vAlign w:val="center"/>
+          </w:tcPr>
+          <w:p>
+            <w:pPr>
+              <w:jc w:val="center"/>
+              <w:rPr>
+                <w:iCs/>
+              </w:rPr>
+            </w:pPr>
+          </w:p>
+        </w:tc>
+        <w:tc>
+          <w:tcPr>
+            <w:tcW w:w="8080" w:type="dxa"/>
+            <w:tcBorders>
+              <w:left w:val="single" w:sz="4" w:space="0" w:color="auto"/>
+              <w:right w:val="single" w:sz="4" w:space="0" w:color="auto"/>
+            </w:tcBorders>
+            <w:vAlign w:val="center"/>
+          </w:tcPr>
+          <w:p>
+            <w:pPr>
+              <w:jc w:val="center"/>
+              <w:rPr>
+                <w:iCs/>
+              </w:rPr>
+            </w:pPr>
+          </w:p>
+        </w:tc>
+        <w:tc>
+          <w:tcPr>
+            <w:tcW w:w="283" w:type="dxa"/>
+            <w:tcBorders>
+              <w:top w:val="nil"/>
+              <w:left w:val="single" w:sz="4" w:space="0" w:color="auto"/>
+              <w:bottom w:val="nil"/>
+              <w:right w:val="single" w:sz="4" w:space="0" w:color="auto"/>
+            </w:tcBorders>
+            <w:vAlign w:val="center"/>
+          </w:tcPr>
+          <w:p>
+            <w:pPr>
+              <w:jc w:val="center"/>
+              <w:rPr>
+                <w:iCs/>
+              </w:rPr>
+            </w:pPr>
+          </w:p>
+        </w:tc>
+      </w:tr>
+      <w:tr>
+        <w:trPr>
+          <w:trHeight w:val="340"/>
+        </w:trPr>
+        <w:tc>
+          <w:tcPr>
+            <w:tcW w:w="283" w:type="dxa"/>
             <w:tcBorders>
               <w:top w:val="nil"/>
               <w:right w:val="nil"/>
@@ -4569,16 +6102,12 @@
             </w:pPr>
           </w:p>
         </w:tc>
-      </w:tr>
-      <w:tr>
-        <w:trPr>
-          <w:trHeight w:val="590"/>
-        </w:trPr>
         <w:tc>
           <w:tcPr>
-            <w:tcW w:w="3823" w:type="dxa"/>
+            <w:tcW w:w="8080" w:type="dxa"/>
             <w:tcBorders>
               <w:left w:val="nil"/>
+              <w:right w:val="nil"/>
             </w:tcBorders>
             <w:vAlign w:val="center"/>
           </w:tcPr>
@@ -4593,88 +6122,11 @@
         </w:tc>
         <w:tc>
           <w:tcPr>
-            <w:tcW w:w="2835" w:type="dxa"/>
-            <w:vMerge/>
-            <w:vAlign w:val="center"/>
-          </w:tcPr>
-          <w:p>
-            <w:pPr>
-              <w:jc w:val="center"/>
-              <w:rPr>
-                <w:iCs/>
-              </w:rPr>
-            </w:pPr>
-          </w:p>
-        </w:tc>
-        <w:tc>
-          <w:tcPr>
-            <w:tcW w:w="2383" w:type="dxa"/>
+            <w:tcW w:w="283" w:type="dxa"/>
             <w:tcBorders>
-              <w:bottom w:val="single" w:sz="4" w:space="0" w:color="auto"/>
-            </w:tcBorders>
-            <w:vAlign w:val="center"/>
-          </w:tcPr>
-          <w:p>
-            <w:pPr>
-              <w:jc w:val="center"/>
-              <w:rPr>
-                <w:iCs/>
-              </w:rPr>
-            </w:pPr>
-            <w:r>
-              <w:rPr>
-                <w:iCs/>
-              </w:rPr>
-              <w:t>Klients izpilda komandu</w:t>
-            </w:r>
-          </w:p>
-        </w:tc>
-      </w:tr>
-      <w:tr>
-        <w:trPr>
-          <w:trHeight w:val="613"/>
-        </w:trPr>
-        <w:tc>
-          <w:tcPr>
-            <w:tcW w:w="3823" w:type="dxa"/>
-            <w:vAlign w:val="center"/>
-          </w:tcPr>
-          <w:p>
-            <w:pPr>
-              <w:jc w:val="center"/>
-              <w:rPr>
-                <w:iCs/>
-              </w:rPr>
-            </w:pPr>
-            <w:r>
-              <w:rPr>
-                <w:iCs/>
-              </w:rPr>
-              <w:t>Laiks – izvēlētā laika vienība</w:t>
-            </w:r>
-          </w:p>
-        </w:tc>
-        <w:tc>
-          <w:tcPr>
-            <w:tcW w:w="2835" w:type="dxa"/>
-            <w:vMerge/>
-            <w:vAlign w:val="center"/>
-          </w:tcPr>
-          <w:p>
-            <w:pPr>
-              <w:jc w:val="center"/>
-              <w:rPr>
-                <w:iCs/>
-              </w:rPr>
-            </w:pPr>
-          </w:p>
-        </w:tc>
-        <w:tc>
-          <w:tcPr>
-            <w:tcW w:w="2383" w:type="dxa"/>
-            <w:tcBorders>
-              <w:bottom w:val="nil"/>
-              <w:right w:val="nil"/>
+              <w:top w:val="nil"/>
+              <w:left w:val="nil"/>
+              <w:right w:val="single" w:sz="4" w:space="0" w:color="auto"/>
             </w:tcBorders>
             <w:vAlign w:val="center"/>
           </w:tcPr>
@@ -4711,11 +6163,11 @@
           <w:i/>
         </w:rPr>
       </w:pPr>
-      <w:bookmarkStart w:id="21" w:name="_Toc157604191"/>
+      <w:bookmarkStart w:id="20" w:name="_Toc157604191"/>
       <w:r>
         <w:t>[Funkcijas nosaukums] lietotāja saskarnes projektējums</w:t>
       </w:r>
-      <w:bookmarkEnd w:id="21"/>
+      <w:bookmarkEnd w:id="20"/>
     </w:p>
     <w:p/>
     <w:p>
@@ -4796,7 +6248,6 @@
         <w:pStyle w:val="Heading2"/>
       </w:pPr>
       <w:r>
-        <w:lastRenderedPageBreak/>
         <w:t>XAML</w:t>
       </w:r>
     </w:p>
@@ -4829,7 +6280,23 @@
           <w:i/>
           <w:iCs/>
         </w:rPr>
-        <w:t>, izveidojot funkcijas izpildes scenārija/algoritma blokshēmu (-as) un sniedzot atbilstoš</w:t>
+        <w:t>, izveidojot funkcijas izpildes scenārija/algoritma blokshēmu (-</w:t>
+      </w:r>
+      <w:proofErr w:type="spellStart"/>
+      <w:r>
+        <w:rPr>
+          <w:i/>
+          <w:iCs/>
+        </w:rPr>
+        <w:t>as</w:t>
+      </w:r>
+      <w:proofErr w:type="spellEnd"/>
+      <w:r>
+        <w:rPr>
+          <w:i/>
+          <w:iCs/>
+        </w:rPr>
+        <w:t>) un sniedzot atbilstoš</w:t>
       </w:r>
       <w:r>
         <w:rPr>
@@ -4896,6 +6363,7 @@
           <w:sz w:val="24"/>
           <w:szCs w:val="24"/>
         </w:rPr>
+        <w:lastRenderedPageBreak/>
         <w:t xml:space="preserve">Lietotāja saskarnes (5.1.1) un algoritma (5.1.2) projektējumos </w:t>
       </w:r>
       <w:r>
@@ -4944,7 +6412,33 @@
           <w:sz w:val="24"/>
           <w:szCs w:val="24"/>
         </w:rPr>
-        <w:t xml:space="preserve"> (piemēru skat. failā PPA_IAN_darba)</w:t>
+        <w:t xml:space="preserve"> (piemēru skat. failā </w:t>
+      </w:r>
+      <w:proofErr w:type="spellStart"/>
+      <w:r>
+        <w:rPr>
+          <w:b/>
+          <w:bCs/>
+          <w:i/>
+          <w:iCs/>
+          <w:color w:val="FF0000"/>
+          <w:sz w:val="24"/>
+          <w:szCs w:val="24"/>
+        </w:rPr>
+        <w:t>PPA_IAN_darba</w:t>
+      </w:r>
+      <w:proofErr w:type="spellEnd"/>
+      <w:r>
+        <w:rPr>
+          <w:b/>
+          <w:bCs/>
+          <w:i/>
+          <w:iCs/>
+          <w:color w:val="FF0000"/>
+          <w:sz w:val="24"/>
+          <w:szCs w:val="24"/>
+        </w:rPr>
+        <w:t>)</w:t>
       </w:r>
       <w:bookmarkEnd w:id="15"/>
       <w:bookmarkEnd w:id="16"/>
@@ -5247,7 +6741,7 @@
       <mc:AlternateContent>
         <mc:Choice Requires="wps">
           <w:drawing>
-            <wp:anchor distT="0" distB="0" distL="114300" distR="114300" simplePos="0" relativeHeight="251657728" behindDoc="0" locked="0" layoutInCell="0" allowOverlap="1" wp14:anchorId="7E11DBD8" wp14:editId="0E2BF70A">
+            <wp:anchor distT="0" distB="0" distL="114300" distR="114300" simplePos="0" relativeHeight="251657728" behindDoc="0" locked="0" layoutInCell="0" allowOverlap="1" wp14:anchorId="1ADF3173" wp14:editId="7F78C11F">
               <wp:simplePos x="0" y="0"/>
               <wp:positionH relativeFrom="column">
                 <wp:posOffset>-45720</wp:posOffset>
@@ -5335,13 +6829,7 @@
       <w:rPr>
         <w:rFonts w:ascii="Times New Roman" w:hAnsi="Times New Roman"/>
       </w:rPr>
-      <w:t xml:space="preserve">Programmatūras </w:t>
-    </w:r>
-    <w:r>
-      <w:rPr>
-        <w:rFonts w:ascii="Times New Roman" w:hAnsi="Times New Roman"/>
-      </w:rPr>
-      <w:t>projektējuma apraksts</w:t>
+      <w:t>Programmatūras projektējuma apraksts</w:t>
     </w:r>
     <w:r>
       <w:rPr>
@@ -7040,7 +8528,7 @@
   <w:abstractNum w:abstractNumId="21" w15:restartNumberingAfterBreak="0">
     <w:nsid w:val="77246F17"/>
     <w:multiLevelType w:val="hybridMultilevel"/>
-    <w:tmpl w:val="04D48D4A"/>
+    <w:tmpl w:val="AED6CB40"/>
     <w:lvl w:ilvl="0" w:tplc="08090001">
       <w:start w:val="1"/>
       <w:numFmt w:val="bullet"/>

</xml_diff>